<commit_message>
you and lose or win connections
</commit_message>
<xml_diff>
--- a/SEN Assessment Documentation.docx
+++ b/SEN Assessment Documentation.docx
@@ -205,7 +205,23 @@
                 <w:color w:val="000000"/>
                 <w:szCs w:val="20"/>
               </w:rPr>
-              <w:t>Structure chart</w:t>
+              <w:t xml:space="preserve">Structure </w:t>
+            </w:r>
+            <w:r>
+              <w:rPr>
+                <w:rFonts w:cs="Arial"/>
+                <w:color w:val="000000"/>
+                <w:szCs w:val="20"/>
+              </w:rPr>
+              <w:t xml:space="preserve">charts, </w:t>
+            </w:r>
+            <w:r>
+              <w:rPr>
+                <w:rFonts w:cs="Arial"/>
+                <w:color w:val="000000"/>
+                <w:szCs w:val="20"/>
+              </w:rPr>
+              <w:t>finish it in draw.io</w:t>
             </w:r>
           </w:p>
         </w:tc>
@@ -258,6 +274,22 @@
               </w:rPr>
               <w:t>Flow chart</w:t>
             </w:r>
+            <w:r>
+              <w:rPr>
+                <w:rFonts w:cs="Arial"/>
+                <w:color w:val="000000"/>
+                <w:szCs w:val="20"/>
+              </w:rPr>
+              <w:t>,</w:t>
+            </w:r>
+            <w:r>
+              <w:rPr>
+                <w:rFonts w:cs="Arial"/>
+                <w:color w:val="000000"/>
+                <w:szCs w:val="20"/>
+              </w:rPr>
+              <w:t xml:space="preserve"> finish it in draw.io</w:t>
+            </w:r>
           </w:p>
         </w:tc>
       </w:tr>
@@ -526,16 +558,461 @@
         </w:tc>
       </w:tr>
     </w:tbl>
-    <w:p/>
-    <w:p>
-      <w:r>
+    <w:p>
+      <w:pPr>
+        <w:rPr>
+          <w:color w:val="2F5496" w:themeColor="accent1" w:themeShade="BF"/>
+        </w:rPr>
+      </w:pPr>
+    </w:p>
+    <w:p>
+      <w:pPr>
+        <w:rPr>
+          <w:b/>
+          <w:bCs/>
+          <w:color w:val="2F5496" w:themeColor="accent1" w:themeShade="BF"/>
+          <w:sz w:val="30"/>
+          <w:szCs w:val="30"/>
+        </w:rPr>
+      </w:pPr>
+      <w:r>
+        <w:rPr>
+          <w:b/>
+          <w:bCs/>
+          <w:color w:val="2F5496" w:themeColor="accent1" w:themeShade="BF"/>
+          <w:sz w:val="30"/>
+          <w:szCs w:val="30"/>
+        </w:rPr>
         <w:t>Task Definition</w:t>
       </w:r>
     </w:p>
     <w:p>
+      <w:pPr>
+        <w:rPr>
+          <w:lang w:eastAsia="en-AU"/>
+        </w:rPr>
+      </w:pPr>
       <w:r>
         <w:t xml:space="preserve">I have been assigned the task of developing ‘connections.py’, a word puzzle driven python application for the 2023 game of connections, </w:t>
       </w:r>
+      <w:r>
+        <w:rPr>
+          <w:lang w:eastAsia="en-AU"/>
+        </w:rPr>
+        <w:t>ensuring a</w:t>
+      </w:r>
+      <w:r>
+        <w:rPr>
+          <w:lang w:eastAsia="en-AU"/>
+        </w:rPr>
+        <w:t xml:space="preserve"> functional and fun </w:t>
+      </w:r>
+      <w:r>
+        <w:rPr>
+          <w:lang w:eastAsia="en-AU"/>
+        </w:rPr>
+        <w:t>game</w:t>
+      </w:r>
+      <w:r>
+        <w:rPr>
+          <w:lang w:eastAsia="en-AU"/>
+        </w:rPr>
+        <w:t xml:space="preserve"> play</w:t>
+      </w:r>
+      <w:r>
+        <w:rPr>
+          <w:lang w:eastAsia="en-AU"/>
+        </w:rPr>
+        <w:t xml:space="preserve"> that reflects the game's</w:t>
+      </w:r>
+      <w:r>
+        <w:rPr>
+          <w:lang w:eastAsia="en-AU"/>
+        </w:rPr>
+        <w:t xml:space="preserve"> challenging nature</w:t>
+      </w:r>
+      <w:r>
+        <w:rPr>
+          <w:lang w:eastAsia="en-AU"/>
+        </w:rPr>
+        <w:t>.</w:t>
+      </w:r>
+      <w:r>
+        <w:rPr>
+          <w:lang w:eastAsia="en-AU"/>
+        </w:rPr>
+        <w:t xml:space="preserve"> I a</w:t>
+      </w:r>
+      <w:r>
+        <w:rPr>
+          <w:lang w:eastAsia="en-AU"/>
+        </w:rPr>
+        <w:t xml:space="preserve">im to </w:t>
+      </w:r>
+      <w:r>
+        <w:rPr>
+          <w:lang w:eastAsia="en-AU"/>
+        </w:rPr>
+        <w:t>execute a will programmed</w:t>
+      </w:r>
+      <w:r>
+        <w:rPr>
+          <w:lang w:eastAsia="en-AU"/>
+        </w:rPr>
+        <w:t xml:space="preserve">, bug-free application </w:t>
+      </w:r>
+      <w:r>
+        <w:rPr>
+          <w:lang w:eastAsia="en-AU"/>
+        </w:rPr>
+        <w:t xml:space="preserve">that is </w:t>
+      </w:r>
+      <w:r>
+        <w:rPr>
+          <w:lang w:eastAsia="en-AU"/>
+        </w:rPr>
+        <w:t xml:space="preserve">user-friendly and </w:t>
+      </w:r>
+      <w:r>
+        <w:rPr>
+          <w:lang w:eastAsia="en-AU"/>
+        </w:rPr>
+        <w:t xml:space="preserve">more importantly </w:t>
+      </w:r>
+      <w:r>
+        <w:rPr>
+          <w:lang w:eastAsia="en-AU"/>
+        </w:rPr>
+        <w:t>engaging</w:t>
+      </w:r>
+      <w:r>
+        <w:rPr>
+          <w:lang w:eastAsia="en-AU"/>
+        </w:rPr>
+        <w:t xml:space="preserve"> to the user</w:t>
+      </w:r>
+      <w:r>
+        <w:rPr>
+          <w:lang w:eastAsia="en-AU"/>
+        </w:rPr>
+        <w:t>.</w:t>
+      </w:r>
+      <w:r>
+        <w:rPr>
+          <w:lang w:eastAsia="en-AU"/>
+        </w:rPr>
+        <w:t xml:space="preserve"> </w:t>
+      </w:r>
+    </w:p>
+    <w:p>
+      <w:pPr>
+        <w:rPr>
+          <w:lang w:eastAsia="en-AU"/>
+        </w:rPr>
+      </w:pPr>
+      <w:r>
+        <w:rPr>
+          <w:lang w:eastAsia="en-AU"/>
+        </w:rPr>
+        <w:t>The functional requirements I will need to implement include:</w:t>
+      </w:r>
+    </w:p>
+    <w:p>
+      <w:pPr>
+        <w:pStyle w:val="NoSpacing"/>
+        <w:numPr>
+          <w:ilvl w:val="0"/>
+          <w:numId w:val="1"/>
+        </w:numPr>
+        <w:jc w:val="both"/>
+        <w:rPr>
+          <w:lang w:eastAsia="en-AU"/>
+        </w:rPr>
+      </w:pPr>
+      <w:r>
+        <w:rPr>
+          <w:lang w:eastAsia="en-AU"/>
+        </w:rPr>
+        <w:t>Randomly select 4 categories</w:t>
+      </w:r>
+      <w:r>
+        <w:rPr>
+          <w:lang w:eastAsia="en-AU"/>
+        </w:rPr>
+        <w:t xml:space="preserve"> and in each of those categories it will select there 4 words.</w:t>
+      </w:r>
+    </w:p>
+    <w:p>
+      <w:pPr>
+        <w:pStyle w:val="NoSpacing"/>
+        <w:numPr>
+          <w:ilvl w:val="0"/>
+          <w:numId w:val="1"/>
+        </w:numPr>
+        <w:jc w:val="both"/>
+        <w:rPr>
+          <w:lang w:eastAsia="en-AU"/>
+        </w:rPr>
+      </w:pPr>
+      <w:r>
+        <w:rPr>
+          <w:lang w:eastAsia="en-AU"/>
+        </w:rPr>
+        <w:t>Display those 12 words in a 4x4 words grid.</w:t>
+      </w:r>
+    </w:p>
+    <w:p>
+      <w:pPr>
+        <w:pStyle w:val="NoSpacing"/>
+        <w:numPr>
+          <w:ilvl w:val="0"/>
+          <w:numId w:val="1"/>
+        </w:numPr>
+        <w:jc w:val="both"/>
+        <w:rPr>
+          <w:lang w:eastAsia="en-AU"/>
+        </w:rPr>
+      </w:pPr>
+      <w:r>
+        <w:rPr>
+          <w:lang w:eastAsia="en-AU"/>
+        </w:rPr>
+        <w:t>There will be</w:t>
+      </w:r>
+      <w:r>
+        <w:rPr>
+          <w:lang w:eastAsia="en-AU"/>
+        </w:rPr>
+        <w:t xml:space="preserve"> </w:t>
+      </w:r>
+      <w:r>
+        <w:rPr>
+          <w:lang w:eastAsia="en-AU"/>
+        </w:rPr>
+        <w:t>4 lives</w:t>
+      </w:r>
+      <w:r>
+        <w:rPr>
+          <w:lang w:eastAsia="en-AU"/>
+        </w:rPr>
+        <w:t>.</w:t>
+      </w:r>
+    </w:p>
+    <w:p>
+      <w:pPr>
+        <w:pStyle w:val="NoSpacing"/>
+        <w:numPr>
+          <w:ilvl w:val="0"/>
+          <w:numId w:val="1"/>
+        </w:numPr>
+        <w:jc w:val="both"/>
+        <w:rPr>
+          <w:lang w:eastAsia="en-AU"/>
+        </w:rPr>
+      </w:pPr>
+      <w:r>
+        <w:rPr>
+          <w:lang w:eastAsia="en-AU"/>
+        </w:rPr>
+        <w:t>For every wrong guess the live will deplete by 1 and for every right answer it will display how many live you have left and congratulate you for g</w:t>
+      </w:r>
+      <w:r>
+        <w:rPr>
+          <w:lang w:eastAsia="en-AU"/>
+        </w:rPr>
+        <w:t xml:space="preserve">uessing all the words </w:t>
+      </w:r>
+      <w:r>
+        <w:rPr>
+          <w:lang w:eastAsia="en-AU"/>
+        </w:rPr>
+        <w:t>correct</w:t>
+      </w:r>
+      <w:r>
+        <w:rPr>
+          <w:lang w:eastAsia="en-AU"/>
+        </w:rPr>
+        <w:t xml:space="preserve">ly with </w:t>
+      </w:r>
+      <w:proofErr w:type="spellStart"/>
+      <w:r>
+        <w:rPr>
+          <w:lang w:eastAsia="en-AU"/>
+        </w:rPr>
+        <w:t>there</w:t>
+      </w:r>
+      <w:proofErr w:type="spellEnd"/>
+      <w:r>
+        <w:rPr>
+          <w:lang w:eastAsia="en-AU"/>
+        </w:rPr>
+        <w:t xml:space="preserve"> categories</w:t>
+      </w:r>
+      <w:r>
+        <w:rPr>
+          <w:lang w:eastAsia="en-AU"/>
+        </w:rPr>
+        <w:t>.</w:t>
+      </w:r>
+    </w:p>
+    <w:p>
+      <w:pPr>
+        <w:pStyle w:val="NoSpacing"/>
+        <w:numPr>
+          <w:ilvl w:val="0"/>
+          <w:numId w:val="1"/>
+        </w:numPr>
+        <w:jc w:val="both"/>
+        <w:rPr>
+          <w:lang w:eastAsia="en-AU"/>
+        </w:rPr>
+      </w:pPr>
+      <w:r>
+        <w:rPr>
+          <w:lang w:eastAsia="en-AU"/>
+        </w:rPr>
+        <w:t xml:space="preserve">If all your live are </w:t>
+      </w:r>
+      <w:r>
+        <w:rPr>
+          <w:lang w:eastAsia="en-AU"/>
+        </w:rPr>
+        <w:t>less,</w:t>
+      </w:r>
+      <w:r>
+        <w:rPr>
+          <w:lang w:eastAsia="en-AU"/>
+        </w:rPr>
+        <w:t xml:space="preserve"> then 1 so 0 it will display game over.</w:t>
+      </w:r>
+    </w:p>
+    <w:p>
+      <w:pPr>
+        <w:pStyle w:val="NoSpacing"/>
+        <w:numPr>
+          <w:ilvl w:val="0"/>
+          <w:numId w:val="1"/>
+        </w:numPr>
+        <w:jc w:val="both"/>
+        <w:rPr>
+          <w:lang w:eastAsia="en-AU"/>
+        </w:rPr>
+      </w:pPr>
+      <w:r>
+        <w:rPr>
+          <w:lang w:eastAsia="en-AU"/>
+        </w:rPr>
+        <w:t xml:space="preserve">Have a restart game </w:t>
+      </w:r>
+      <w:r>
+        <w:rPr>
+          <w:lang w:eastAsia="en-AU"/>
+        </w:rPr>
+        <w:t>function.</w:t>
+      </w:r>
+    </w:p>
+    <w:p>
+      <w:pPr>
+        <w:pStyle w:val="NoSpacing"/>
+        <w:jc w:val="both"/>
+        <w:rPr>
+          <w:lang w:eastAsia="en-AU"/>
+        </w:rPr>
+      </w:pPr>
+    </w:p>
+    <w:p>
+      <w:pPr>
+        <w:pStyle w:val="NoSpacing"/>
+        <w:jc w:val="both"/>
+        <w:rPr>
+          <w:lang w:eastAsia="en-AU"/>
+        </w:rPr>
+      </w:pPr>
+    </w:p>
+    <w:p>
+      <w:pPr>
+        <w:jc w:val="both"/>
+        <w:rPr>
+          <w:lang w:eastAsia="en-AU"/>
+        </w:rPr>
+      </w:pPr>
+    </w:p>
+    <w:p>
+      <w:pPr>
+        <w:rPr>
+          <w:lang w:eastAsia="en-AU"/>
+        </w:rPr>
+      </w:pPr>
+    </w:p>
+    <w:p>
+      <w:pPr>
+        <w:pStyle w:val="ListParagraph"/>
+      </w:pPr>
+    </w:p>
+    <w:p>
+      <w:pPr>
+        <w:pStyle w:val="ListParagraph"/>
+      </w:pPr>
+    </w:p>
+    <w:p>
+      <w:pPr>
+        <w:pStyle w:val="ListParagraph"/>
+      </w:pPr>
+    </w:p>
+    <w:p>
+      <w:pPr>
+        <w:pStyle w:val="ListParagraph"/>
+      </w:pPr>
+    </w:p>
+    <w:p>
+      <w:pPr>
+        <w:pStyle w:val="ListParagraph"/>
+      </w:pPr>
+    </w:p>
+    <w:p>
+      <w:pPr>
+        <w:pStyle w:val="ListParagraph"/>
+      </w:pPr>
+    </w:p>
+    <w:p>
+      <w:pPr>
+        <w:pStyle w:val="ListParagraph"/>
+      </w:pPr>
+    </w:p>
+    <w:p>
+      <w:pPr>
+        <w:pStyle w:val="ListParagraph"/>
+      </w:pPr>
+    </w:p>
+    <w:p>
+      <w:pPr>
+        <w:pStyle w:val="ListParagraph"/>
+      </w:pPr>
+    </w:p>
+    <w:p>
+      <w:pPr>
+        <w:pStyle w:val="ListParagraph"/>
+      </w:pPr>
+    </w:p>
+    <w:p>
+      <w:pPr>
+        <w:pStyle w:val="ListParagraph"/>
+      </w:pPr>
+    </w:p>
+    <w:p>
+      <w:pPr>
+        <w:pStyle w:val="ListParagraph"/>
+      </w:pPr>
+    </w:p>
+    <w:p>
+      <w:pPr>
+        <w:pStyle w:val="ListParagraph"/>
+      </w:pPr>
+    </w:p>
+    <w:p>
+      <w:pPr>
+        <w:pStyle w:val="ListParagraph"/>
+      </w:pPr>
     </w:p>
     <w:sectPr>
       <w:pgSz w:w="11906" w:h="16838"/>
@@ -545,6 +1022,128 @@
     </w:sectPr>
   </w:body>
 </w:document>
+</file>
+
+<file path=word/numbering.xml><?xml version="1.0" encoding="utf-8"?>
+<w:numbering xmlns:wpc="http://schemas.microsoft.com/office/word/2010/wordprocessingCanvas" xmlns:cx="http://schemas.microsoft.com/office/drawing/2014/chartex" xmlns:cx1="http://schemas.microsoft.com/office/drawing/2015/9/8/chartex" xmlns:cx2="http://schemas.microsoft.com/office/drawing/2015/10/21/chartex" xmlns:cx3="http://schemas.microsoft.com/office/drawing/2016/5/9/chartex" xmlns:cx4="http://schemas.microsoft.com/office/drawing/2016/5/10/chartex" xmlns:cx5="http://schemas.microsoft.com/office/drawing/2016/5/11/chartex" xmlns:cx6="http://schemas.microsoft.com/office/drawing/2016/5/12/chartex" xmlns:cx7="http://schemas.microsoft.com/office/drawing/2016/5/13/chartex" xmlns:cx8="http://schemas.microsoft.com/office/drawing/2016/5/14/chartex" xmlns:mc="http://schemas.openxmlformats.org/markup-compatibility/2006" xmlns:aink="http://schemas.microsoft.com/office/drawing/2016/ink" xmlns:am3d="http://schemas.microsoft.com/office/drawing/2017/model3d" xmlns:o="urn:schemas-microsoft-com:office:office" xmlns:oel="http://schemas.microsoft.com/office/2019/extlst" xmlns:r="http://schemas.openxmlformats.org/officeDocument/2006/relationships" xmlns:m="http://schemas.openxmlformats.org/officeDocument/2006/math" xmlns:v="urn:schemas-microsoft-com:vml" xmlns:wp14="http://schemas.microsoft.com/office/word/2010/wordprocessingDrawing" xmlns:wp="http://schemas.openxmlformats.org/drawingml/2006/wordprocessingDrawing" xmlns:w10="urn:schemas-microsoft-com:office:word" xmlns:w="http://schemas.openxmlformats.org/wordprocessingml/2006/main" xmlns:w14="http://schemas.microsoft.com/office/word/2010/wordml" xmlns:w15="http://schemas.microsoft.com/office/word/2012/wordml" xmlns:w16cex="http://schemas.microsoft.com/office/word/2018/wordml/cex" xmlns:w16cid="http://schemas.microsoft.com/office/word/2016/wordml/cid" xmlns:w16="http://schemas.microsoft.com/office/word/2018/wordml" xmlns:w16sdtdh="http://schemas.microsoft.com/office/word/2020/wordml/sdtdatahash" xmlns:w16se="http://schemas.microsoft.com/office/word/2015/wordml/symex" xmlns:wpg="http://schemas.microsoft.com/office/word/2010/wordprocessingGroup" xmlns:wpi="http://schemas.microsoft.com/office/word/2010/wordprocessingInk" xmlns:wne="http://schemas.microsoft.com/office/word/2006/wordml" xmlns:wps="http://schemas.microsoft.com/office/word/2010/wordprocessingShape" mc:Ignorable="w14 w15 w16se w16cid w16 w16cex w16sdtdh wp14">
+  <w:abstractNum w:abstractNumId="0" w15:restartNumberingAfterBreak="0">
+    <w:nsid w:val="01CC113C"/>
+    <w:multiLevelType w:val="hybridMultilevel"/>
+    <w:tmpl w:val="D09209CA"/>
+    <w:lvl w:ilvl="0" w:tplc="12AA6894">
+      <w:start w:val="1"/>
+      <w:numFmt w:val="bullet"/>
+      <w:lvlText w:val=""/>
+      <w:lvlJc w:val="left"/>
+      <w:pPr>
+        <w:ind w:left="720" w:hanging="360"/>
+      </w:pPr>
+      <w:rPr>
+        <w:rFonts w:ascii="Symbol" w:hAnsi="Symbol" w:hint="default"/>
+        <w:color w:val="auto"/>
+      </w:rPr>
+    </w:lvl>
+    <w:lvl w:ilvl="1" w:tplc="08090003" w:tentative="1">
+      <w:start w:val="1"/>
+      <w:numFmt w:val="bullet"/>
+      <w:lvlText w:val="o"/>
+      <w:lvlJc w:val="left"/>
+      <w:pPr>
+        <w:ind w:left="1440" w:hanging="360"/>
+      </w:pPr>
+      <w:rPr>
+        <w:rFonts w:ascii="Courier New" w:hAnsi="Courier New" w:cs="Courier New" w:hint="default"/>
+      </w:rPr>
+    </w:lvl>
+    <w:lvl w:ilvl="2" w:tplc="08090005" w:tentative="1">
+      <w:start w:val="1"/>
+      <w:numFmt w:val="bullet"/>
+      <w:lvlText w:val=""/>
+      <w:lvlJc w:val="left"/>
+      <w:pPr>
+        <w:ind w:left="2160" w:hanging="360"/>
+      </w:pPr>
+      <w:rPr>
+        <w:rFonts w:ascii="Wingdings" w:hAnsi="Wingdings" w:hint="default"/>
+      </w:rPr>
+    </w:lvl>
+    <w:lvl w:ilvl="3" w:tplc="08090001" w:tentative="1">
+      <w:start w:val="1"/>
+      <w:numFmt w:val="bullet"/>
+      <w:lvlText w:val=""/>
+      <w:lvlJc w:val="left"/>
+      <w:pPr>
+        <w:ind w:left="2880" w:hanging="360"/>
+      </w:pPr>
+      <w:rPr>
+        <w:rFonts w:ascii="Symbol" w:hAnsi="Symbol" w:hint="default"/>
+      </w:rPr>
+    </w:lvl>
+    <w:lvl w:ilvl="4" w:tplc="08090003" w:tentative="1">
+      <w:start w:val="1"/>
+      <w:numFmt w:val="bullet"/>
+      <w:lvlText w:val="o"/>
+      <w:lvlJc w:val="left"/>
+      <w:pPr>
+        <w:ind w:left="3600" w:hanging="360"/>
+      </w:pPr>
+      <w:rPr>
+        <w:rFonts w:ascii="Courier New" w:hAnsi="Courier New" w:cs="Courier New" w:hint="default"/>
+      </w:rPr>
+    </w:lvl>
+    <w:lvl w:ilvl="5" w:tplc="08090005" w:tentative="1">
+      <w:start w:val="1"/>
+      <w:numFmt w:val="bullet"/>
+      <w:lvlText w:val=""/>
+      <w:lvlJc w:val="left"/>
+      <w:pPr>
+        <w:ind w:left="4320" w:hanging="360"/>
+      </w:pPr>
+      <w:rPr>
+        <w:rFonts w:ascii="Wingdings" w:hAnsi="Wingdings" w:hint="default"/>
+      </w:rPr>
+    </w:lvl>
+    <w:lvl w:ilvl="6" w:tplc="08090001" w:tentative="1">
+      <w:start w:val="1"/>
+      <w:numFmt w:val="bullet"/>
+      <w:lvlText w:val=""/>
+      <w:lvlJc w:val="left"/>
+      <w:pPr>
+        <w:ind w:left="5040" w:hanging="360"/>
+      </w:pPr>
+      <w:rPr>
+        <w:rFonts w:ascii="Symbol" w:hAnsi="Symbol" w:hint="default"/>
+      </w:rPr>
+    </w:lvl>
+    <w:lvl w:ilvl="7" w:tplc="08090003" w:tentative="1">
+      <w:start w:val="1"/>
+      <w:numFmt w:val="bullet"/>
+      <w:lvlText w:val="o"/>
+      <w:lvlJc w:val="left"/>
+      <w:pPr>
+        <w:ind w:left="5760" w:hanging="360"/>
+      </w:pPr>
+      <w:rPr>
+        <w:rFonts w:ascii="Courier New" w:hAnsi="Courier New" w:cs="Courier New" w:hint="default"/>
+      </w:rPr>
+    </w:lvl>
+    <w:lvl w:ilvl="8" w:tplc="08090005" w:tentative="1">
+      <w:start w:val="1"/>
+      <w:numFmt w:val="bullet"/>
+      <w:lvlText w:val=""/>
+      <w:lvlJc w:val="left"/>
+      <w:pPr>
+        <w:ind w:left="6480" w:hanging="360"/>
+      </w:pPr>
+      <w:rPr>
+        <w:rFonts w:ascii="Wingdings" w:hAnsi="Wingdings" w:hint="default"/>
+      </w:rPr>
+    </w:lvl>
+  </w:abstractNum>
+  <w:num w:numId="1" w16cid:durableId="1047756024">
+    <w:abstractNumId w:val="0"/>
+  </w:num>
+</w:numbering>
 </file>
 
 <file path=word/styles.xml><?xml version="1.0" encoding="utf-8"?>
@@ -1168,6 +1767,63 @@
     <w:basedOn w:val="DefaultParagraphFont"/>
     <w:rsid w:val="00D567FB"/>
   </w:style>
+  <w:style w:type="paragraph" w:styleId="ListParagraph">
+    <w:name w:val="List Paragraph"/>
+    <w:aliases w:val="List Paragraph11,List Paragraph1,L,Bullet point,List Paragraph111,F5 List Paragraph,Dot pt,CV text,Medium Grid 1 - Accent 21,Numbered Paragraph,List Paragraph2,NFP GP Bulleted List,FooterText,numbered,列出段,0Bullet,Recommendation"/>
+    <w:basedOn w:val="Normal"/>
+    <w:link w:val="ListParagraphChar"/>
+    <w:autoRedefine/>
+    <w:uiPriority w:val="34"/>
+    <w:qFormat/>
+    <w:rsid w:val="009C7C96"/>
+    <w:pPr>
+      <w:autoSpaceDE w:val="0"/>
+      <w:autoSpaceDN w:val="0"/>
+      <w:spacing w:before="120" w:after="0" w:line="240" w:lineRule="auto"/>
+      <w:ind w:left="720"/>
+      <w:mirrorIndents/>
+    </w:pPr>
+    <w:rPr>
+      <w:rFonts w:cs="Arial"/>
+      <w:szCs w:val="20"/>
+      <w:lang w:eastAsia="en-AU"/>
+    </w:rPr>
+  </w:style>
+  <w:style w:type="character" w:customStyle="1" w:styleId="ListParagraphChar">
+    <w:name w:val="List Paragraph Char"/>
+    <w:aliases w:val="List Paragraph11 Char,List Paragraph1 Char,L Char,Bullet point Char,List Paragraph111 Char,F5 List Paragraph Char,Dot pt Char,CV text Char,Medium Grid 1 - Accent 21 Char,Numbered Paragraph Char,List Paragraph2 Char,FooterText Char"/>
+    <w:basedOn w:val="DefaultParagraphFont"/>
+    <w:link w:val="ListParagraph"/>
+    <w:uiPriority w:val="34"/>
+    <w:locked/>
+    <w:rsid w:val="009C7C96"/>
+    <w:rPr>
+      <w:rFonts w:ascii="Arial" w:eastAsia="Calibri" w:hAnsi="Arial" w:cs="Arial"/>
+      <w:spacing w:val="-2"/>
+      <w:kern w:val="0"/>
+      <w:sz w:val="20"/>
+      <w:szCs w:val="20"/>
+      <w:lang w:eastAsia="en-AU"/>
+      <w14:ligatures w14:val="none"/>
+    </w:rPr>
+  </w:style>
+  <w:style w:type="paragraph" w:styleId="NoSpacing">
+    <w:name w:val="No Spacing"/>
+    <w:uiPriority w:val="1"/>
+    <w:qFormat/>
+    <w:rsid w:val="006B070E"/>
+    <w:pPr>
+      <w:widowControl w:val="0"/>
+    </w:pPr>
+    <w:rPr>
+      <w:rFonts w:ascii="Arial" w:eastAsia="Calibri" w:hAnsi="Arial"/>
+      <w:spacing w:val="-2"/>
+      <w:kern w:val="0"/>
+      <w:sz w:val="20"/>
+      <w:szCs w:val="22"/>
+      <w14:ligatures w14:val="none"/>
+    </w:rPr>
+  </w:style>
 </w:styles>
 </file>
 

</xml_diff>

<commit_message>
The Game is functional and looks okay still need to fix afew functions
</commit_message>
<xml_diff>
--- a/SEN Assessment Documentation.docx
+++ b/SEN Assessment Documentation.docx
@@ -2,6 +2,13 @@
 <file path=word/document.xml><?xml version="1.0" encoding="utf-8"?>
 <w:document xmlns:wpc="http://schemas.microsoft.com/office/word/2010/wordprocessingCanvas" xmlns:cx="http://schemas.microsoft.com/office/drawing/2014/chartex" xmlns:cx1="http://schemas.microsoft.com/office/drawing/2015/9/8/chartex" xmlns:cx2="http://schemas.microsoft.com/office/drawing/2015/10/21/chartex" xmlns:cx3="http://schemas.microsoft.com/office/drawing/2016/5/9/chartex" xmlns:cx4="http://schemas.microsoft.com/office/drawing/2016/5/10/chartex" xmlns:cx5="http://schemas.microsoft.com/office/drawing/2016/5/11/chartex" xmlns:cx6="http://schemas.microsoft.com/office/drawing/2016/5/12/chartex" xmlns:cx7="http://schemas.microsoft.com/office/drawing/2016/5/13/chartex" xmlns:cx8="http://schemas.microsoft.com/office/drawing/2016/5/14/chartex" xmlns:mc="http://schemas.openxmlformats.org/markup-compatibility/2006" xmlns:aink="http://schemas.microsoft.com/office/drawing/2016/ink" xmlns:am3d="http://schemas.microsoft.com/office/drawing/2017/model3d" xmlns:o="urn:schemas-microsoft-com:office:office" xmlns:oel="http://schemas.microsoft.com/office/2019/extlst" xmlns:r="http://schemas.openxmlformats.org/officeDocument/2006/relationships" xmlns:m="http://schemas.openxmlformats.org/officeDocument/2006/math" xmlns:v="urn:schemas-microsoft-com:vml" xmlns:wp14="http://schemas.microsoft.com/office/word/2010/wordprocessingDrawing" xmlns:wp="http://schemas.openxmlformats.org/drawingml/2006/wordprocessingDrawing" xmlns:w10="urn:schemas-microsoft-com:office:word" xmlns:w="http://schemas.openxmlformats.org/wordprocessingml/2006/main" xmlns:w14="http://schemas.microsoft.com/office/word/2010/wordml" xmlns:w15="http://schemas.microsoft.com/office/word/2012/wordml" xmlns:w16cex="http://schemas.microsoft.com/office/word/2018/wordml/cex" xmlns:w16cid="http://schemas.microsoft.com/office/word/2016/wordml/cid" xmlns:w16="http://schemas.microsoft.com/office/word/2018/wordml" xmlns:w16sdtdh="http://schemas.microsoft.com/office/word/2020/wordml/sdtdatahash" xmlns:w16se="http://schemas.microsoft.com/office/word/2015/wordml/symex" xmlns:wpg="http://schemas.microsoft.com/office/word/2010/wordprocessingGroup" xmlns:wpi="http://schemas.microsoft.com/office/word/2010/wordprocessingInk" xmlns:wne="http://schemas.microsoft.com/office/word/2006/wordml" xmlns:wps="http://schemas.microsoft.com/office/word/2010/wordprocessingShape" mc:Ignorable="w14 w15 w16se w16cid w16 w16cex w16sdtdh wp14">
   <w:body>
+    <w:p>
+      <w:pPr>
+        <w:rPr>
+          <w:b/>
+        </w:rPr>
+      </w:pPr>
+    </w:p>
     <w:p>
       <w:pPr>
         <w:rPr>
@@ -35,8 +42,8 @@
         <w:tblLook w:val="06A0" w:firstRow="1" w:lastRow="0" w:firstColumn="1" w:lastColumn="0" w:noHBand="1" w:noVBand="1"/>
       </w:tblPr>
       <w:tblGrid>
-        <w:gridCol w:w="1969"/>
-        <w:gridCol w:w="6321"/>
+        <w:gridCol w:w="1982"/>
+        <w:gridCol w:w="6515"/>
       </w:tblGrid>
       <w:tr>
         <w:trPr>
@@ -197,6 +204,7 @@
                 <w:rFonts w:cs="Arial"/>
                 <w:color w:val="000000"/>
                 <w:szCs w:val="20"/>
+                <w:highlight w:val="yellow"/>
               </w:rPr>
             </w:pPr>
             <w:r>
@@ -204,6 +212,7 @@
                 <w:rFonts w:cs="Arial"/>
                 <w:color w:val="000000"/>
                 <w:szCs w:val="20"/>
+                <w:highlight w:val="yellow"/>
               </w:rPr>
               <w:t xml:space="preserve">Structure </w:t>
             </w:r>
@@ -212,16 +221,9 @@
                 <w:rFonts w:cs="Arial"/>
                 <w:color w:val="000000"/>
                 <w:szCs w:val="20"/>
-              </w:rPr>
-              <w:t xml:space="preserve">charts, </w:t>
-            </w:r>
-            <w:r>
-              <w:rPr>
-                <w:rFonts w:cs="Arial"/>
-                <w:color w:val="000000"/>
-                <w:szCs w:val="20"/>
-              </w:rPr>
-              <w:t>finish it in draw.io</w:t>
+                <w:highlight w:val="yellow"/>
+              </w:rPr>
+              <w:t>charts</w:t>
             </w:r>
           </w:p>
         </w:tc>
@@ -264,6 +266,7 @@
                 <w:rFonts w:cs="Arial"/>
                 <w:color w:val="000000"/>
                 <w:szCs w:val="20"/>
+                <w:highlight w:val="yellow"/>
               </w:rPr>
             </w:pPr>
             <w:r>
@@ -271,24 +274,9 @@
                 <w:rFonts w:cs="Arial"/>
                 <w:color w:val="000000"/>
                 <w:szCs w:val="20"/>
+                <w:highlight w:val="yellow"/>
               </w:rPr>
               <w:t>Flow chart</w:t>
-            </w:r>
-            <w:r>
-              <w:rPr>
-                <w:rFonts w:cs="Arial"/>
-                <w:color w:val="000000"/>
-                <w:szCs w:val="20"/>
-              </w:rPr>
-              <w:t>,</w:t>
-            </w:r>
-            <w:r>
-              <w:rPr>
-                <w:rFonts w:cs="Arial"/>
-                <w:color w:val="000000"/>
-                <w:szCs w:val="20"/>
-              </w:rPr>
-              <w:t xml:space="preserve"> finish it in draw.io</w:t>
             </w:r>
           </w:p>
         </w:tc>
@@ -567,22 +555,9 @@
     </w:p>
     <w:p>
       <w:pPr>
-        <w:rPr>
-          <w:b/>
-          <w:bCs/>
-          <w:color w:val="2F5496" w:themeColor="accent1" w:themeShade="BF"/>
-          <w:sz w:val="30"/>
-          <w:szCs w:val="30"/>
-        </w:rPr>
-      </w:pPr>
-      <w:r>
-        <w:rPr>
-          <w:b/>
-          <w:bCs/>
-          <w:color w:val="2F5496" w:themeColor="accent1" w:themeShade="BF"/>
-          <w:sz w:val="30"/>
-          <w:szCs w:val="30"/>
-        </w:rPr>
+        <w:pStyle w:val="Heading2"/>
+      </w:pPr>
+      <w:r>
         <w:t>Task Definition</w:t>
       </w:r>
     </w:p>
@@ -834,14 +809,12 @@
         </w:rPr>
         <w:t xml:space="preserve">ly with </w:t>
       </w:r>
-      <w:proofErr w:type="spellStart"/>
-      <w:r>
-        <w:rPr>
-          <w:lang w:eastAsia="en-AU"/>
-        </w:rPr>
-        <w:t>there</w:t>
-      </w:r>
-      <w:proofErr w:type="spellEnd"/>
+      <w:r>
+        <w:rPr>
+          <w:lang w:eastAsia="en-AU"/>
+        </w:rPr>
+        <w:t>their</w:t>
+      </w:r>
       <w:r>
         <w:rPr>
           <w:lang w:eastAsia="en-AU"/>
@@ -937,83 +910,1348 @@
         </w:rPr>
       </w:pPr>
     </w:p>
-    <w:p>
-      <w:pPr>
-        <w:rPr>
-          <w:lang w:eastAsia="en-AU"/>
-        </w:rPr>
-      </w:pPr>
-    </w:p>
-    <w:p>
-      <w:pPr>
-        <w:pStyle w:val="ListParagraph"/>
-      </w:pPr>
-    </w:p>
-    <w:p>
-      <w:pPr>
-        <w:pStyle w:val="ListParagraph"/>
-      </w:pPr>
-    </w:p>
-    <w:p>
-      <w:pPr>
-        <w:pStyle w:val="ListParagraph"/>
-      </w:pPr>
-    </w:p>
-    <w:p>
-      <w:pPr>
-        <w:pStyle w:val="ListParagraph"/>
-      </w:pPr>
-    </w:p>
-    <w:p>
-      <w:pPr>
-        <w:pStyle w:val="ListParagraph"/>
-      </w:pPr>
-    </w:p>
-    <w:p>
-      <w:pPr>
-        <w:pStyle w:val="ListParagraph"/>
-      </w:pPr>
-    </w:p>
-    <w:p>
-      <w:pPr>
-        <w:pStyle w:val="ListParagraph"/>
-      </w:pPr>
-    </w:p>
-    <w:p>
-      <w:pPr>
-        <w:pStyle w:val="ListParagraph"/>
-      </w:pPr>
-    </w:p>
-    <w:p>
-      <w:pPr>
-        <w:pStyle w:val="ListParagraph"/>
-      </w:pPr>
-    </w:p>
-    <w:p>
-      <w:pPr>
-        <w:pStyle w:val="ListParagraph"/>
-      </w:pPr>
-    </w:p>
-    <w:p>
-      <w:pPr>
-        <w:pStyle w:val="ListParagraph"/>
-      </w:pPr>
-    </w:p>
-    <w:p>
-      <w:pPr>
-        <w:pStyle w:val="ListParagraph"/>
-      </w:pPr>
-    </w:p>
-    <w:p>
-      <w:pPr>
-        <w:pStyle w:val="ListParagraph"/>
-      </w:pPr>
-    </w:p>
-    <w:p>
-      <w:pPr>
-        <w:pStyle w:val="ListParagraph"/>
-      </w:pPr>
-    </w:p>
+    <w:p/>
+    <w:p>
+      <w:pPr>
+        <w:pStyle w:val="ListParagraph"/>
+      </w:pPr>
+    </w:p>
+    <w:p>
+      <w:pPr>
+        <w:pStyle w:val="Heading2"/>
+      </w:pPr>
+      <w:r>
+        <w:t xml:space="preserve">Structure Chart </w:t>
+      </w:r>
+    </w:p>
+    <w:p>
+      <w:pPr>
+        <w:pStyle w:val="ListParagraph"/>
+      </w:pPr>
+    </w:p>
+    <w:p>
+      <w:pPr>
+        <w:pStyle w:val="ListParagraph"/>
+      </w:pPr>
+    </w:p>
+    <w:p>
+      <w:pPr>
+        <w:pStyle w:val="ListParagraph"/>
+      </w:pPr>
+    </w:p>
+    <w:p>
+      <w:pPr>
+        <w:pStyle w:val="ListParagraph"/>
+      </w:pPr>
+    </w:p>
+    <w:p>
+      <w:pPr>
+        <w:pStyle w:val="ListParagraph"/>
+      </w:pPr>
+    </w:p>
+    <w:p>
+      <w:pPr>
+        <w:pStyle w:val="ListParagraph"/>
+      </w:pPr>
+    </w:p>
+    <w:p>
+      <w:pPr>
+        <w:pStyle w:val="ListParagraph"/>
+      </w:pPr>
+    </w:p>
+    <w:p>
+      <w:pPr>
+        <w:pStyle w:val="ListParagraph"/>
+      </w:pPr>
+    </w:p>
+    <w:p>
+      <w:pPr>
+        <w:pStyle w:val="ListParagraph"/>
+      </w:pPr>
+    </w:p>
+    <w:p>
+      <w:pPr>
+        <w:pStyle w:val="ListParagraph"/>
+      </w:pPr>
+    </w:p>
+    <w:p>
+      <w:pPr>
+        <w:pStyle w:val="ListParagraph"/>
+      </w:pPr>
+    </w:p>
+    <w:p>
+      <w:pPr>
+        <w:pStyle w:val="ListParagraph"/>
+      </w:pPr>
+    </w:p>
+    <w:p>
+      <w:pPr>
+        <w:pStyle w:val="ListParagraph"/>
+      </w:pPr>
+    </w:p>
+    <w:p>
+      <w:pPr>
+        <w:pStyle w:val="ListParagraph"/>
+      </w:pPr>
+    </w:p>
+    <w:p>
+      <w:pPr>
+        <w:pStyle w:val="ListParagraph"/>
+      </w:pPr>
+    </w:p>
+    <w:p>
+      <w:pPr>
+        <w:pStyle w:val="ListParagraph"/>
+      </w:pPr>
+    </w:p>
+    <w:p>
+      <w:pPr>
+        <w:pStyle w:val="ListParagraph"/>
+      </w:pPr>
+    </w:p>
+    <w:p>
+      <w:pPr>
+        <w:pStyle w:val="ListParagraph"/>
+      </w:pPr>
+    </w:p>
+    <w:p>
+      <w:pPr>
+        <w:pStyle w:val="ListParagraph"/>
+      </w:pPr>
+    </w:p>
+    <w:p>
+      <w:pPr>
+        <w:pStyle w:val="ListParagraph"/>
+      </w:pPr>
+    </w:p>
+    <w:p>
+      <w:pPr>
+        <w:pStyle w:val="ListParagraph"/>
+      </w:pPr>
+    </w:p>
+    <w:p>
+      <w:pPr>
+        <w:pStyle w:val="ListParagraph"/>
+      </w:pPr>
+    </w:p>
+    <w:p>
+      <w:pPr>
+        <w:pStyle w:val="ListParagraph"/>
+      </w:pPr>
+    </w:p>
+    <w:p>
+      <w:pPr>
+        <w:pStyle w:val="ListParagraph"/>
+      </w:pPr>
+    </w:p>
+    <w:p>
+      <w:pPr>
+        <w:pStyle w:val="ListParagraph"/>
+      </w:pPr>
+    </w:p>
+    <w:p>
+      <w:pPr>
+        <w:pStyle w:val="Heading2"/>
+      </w:pPr>
+      <w:r>
+        <w:lastRenderedPageBreak/>
+        <w:t>Algorithm Design</w:t>
+      </w:r>
+    </w:p>
+    <w:p>
+      <w:pPr>
+        <w:pStyle w:val="ListParagraph"/>
+      </w:pPr>
+    </w:p>
+    <w:p>
+      <w:pPr>
+        <w:pStyle w:val="ListParagraph"/>
+      </w:pPr>
+    </w:p>
+    <w:p>
+      <w:pPr>
+        <w:pStyle w:val="ListParagraph"/>
+      </w:pPr>
+    </w:p>
+    <w:p>
+      <w:pPr>
+        <w:pStyle w:val="ListParagraph"/>
+      </w:pPr>
+    </w:p>
+    <w:p>
+      <w:pPr>
+        <w:pStyle w:val="ListParagraph"/>
+      </w:pPr>
+    </w:p>
+    <w:p>
+      <w:pPr>
+        <w:pStyle w:val="ListParagraph"/>
+      </w:pPr>
+    </w:p>
+    <w:p>
+      <w:pPr>
+        <w:pStyle w:val="ListParagraph"/>
+      </w:pPr>
+    </w:p>
+    <w:p>
+      <w:pPr>
+        <w:pStyle w:val="ListParagraph"/>
+      </w:pPr>
+    </w:p>
+    <w:p>
+      <w:pPr>
+        <w:pStyle w:val="ListParagraph"/>
+      </w:pPr>
+    </w:p>
+    <w:p>
+      <w:pPr>
+        <w:pStyle w:val="ListParagraph"/>
+      </w:pPr>
+    </w:p>
+    <w:p>
+      <w:pPr>
+        <w:pStyle w:val="ListParagraph"/>
+      </w:pPr>
+    </w:p>
+    <w:p>
+      <w:pPr>
+        <w:pStyle w:val="ListParagraph"/>
+      </w:pPr>
+    </w:p>
+    <w:p>
+      <w:pPr>
+        <w:pStyle w:val="ListParagraph"/>
+      </w:pPr>
+    </w:p>
+    <w:p>
+      <w:pPr>
+        <w:pStyle w:val="ListParagraph"/>
+      </w:pPr>
+    </w:p>
+    <w:p>
+      <w:pPr>
+        <w:pStyle w:val="ListParagraph"/>
+      </w:pPr>
+    </w:p>
+    <w:p>
+      <w:pPr>
+        <w:pStyle w:val="ListParagraph"/>
+      </w:pPr>
+    </w:p>
+    <w:p>
+      <w:pPr>
+        <w:pStyle w:val="ListParagraph"/>
+      </w:pPr>
+    </w:p>
+    <w:p>
+      <w:pPr>
+        <w:pStyle w:val="ListParagraph"/>
+      </w:pPr>
+    </w:p>
+    <w:p>
+      <w:pPr>
+        <w:pStyle w:val="ListParagraph"/>
+      </w:pPr>
+    </w:p>
+    <w:p>
+      <w:pPr>
+        <w:pStyle w:val="ListParagraph"/>
+      </w:pPr>
+    </w:p>
+    <w:p>
+      <w:pPr>
+        <w:pStyle w:val="ListParagraph"/>
+      </w:pPr>
+    </w:p>
+    <w:p>
+      <w:pPr>
+        <w:pStyle w:val="ListParagraph"/>
+      </w:pPr>
+    </w:p>
+    <w:p>
+      <w:pPr>
+        <w:pStyle w:val="ListParagraph"/>
+      </w:pPr>
+    </w:p>
+    <w:p>
+      <w:pPr>
+        <w:pStyle w:val="ListParagraph"/>
+      </w:pPr>
+    </w:p>
+    <w:p>
+      <w:pPr>
+        <w:pStyle w:val="ListParagraph"/>
+      </w:pPr>
+    </w:p>
+    <w:p>
+      <w:pPr>
+        <w:pStyle w:val="ListParagraph"/>
+        <w:rPr>
+          <w:rFonts w:cstheme="minorBidi"/>
+          <w:b/>
+          <w:bCs/>
+          <w:color w:val="002664"/>
+          <w:sz w:val="34"/>
+          <w:szCs w:val="34"/>
+          <w:lang w:eastAsia="en-US"/>
+        </w:rPr>
+      </w:pPr>
+      <w:r>
+        <w:rPr>
+          <w:rFonts w:cstheme="minorBidi"/>
+          <w:b/>
+          <w:bCs/>
+          <w:color w:val="002664"/>
+          <w:sz w:val="34"/>
+          <w:szCs w:val="34"/>
+          <w:lang w:eastAsia="en-US"/>
+        </w:rPr>
+        <w:lastRenderedPageBreak/>
+        <w:t>Flow Chart</w:t>
+      </w:r>
+    </w:p>
+    <w:p>
+      <w:pPr>
+        <w:pStyle w:val="ListParagraph"/>
+      </w:pPr>
+    </w:p>
+    <w:p>
+      <w:pPr>
+        <w:pStyle w:val="ListParagraph"/>
+      </w:pPr>
+    </w:p>
+    <w:p>
+      <w:pPr>
+        <w:pStyle w:val="ListParagraph"/>
+      </w:pPr>
+    </w:p>
+    <w:p>
+      <w:pPr>
+        <w:pStyle w:val="ListParagraph"/>
+      </w:pPr>
+    </w:p>
+    <w:p>
+      <w:pPr>
+        <w:pStyle w:val="ListParagraph"/>
+      </w:pPr>
+    </w:p>
+    <w:p>
+      <w:pPr>
+        <w:pStyle w:val="ListParagraph"/>
+      </w:pPr>
+    </w:p>
+    <w:p>
+      <w:pPr>
+        <w:pStyle w:val="ListParagraph"/>
+      </w:pPr>
+    </w:p>
+    <w:p>
+      <w:pPr>
+        <w:pStyle w:val="ListParagraph"/>
+      </w:pPr>
+    </w:p>
+    <w:p>
+      <w:pPr>
+        <w:pStyle w:val="ListParagraph"/>
+      </w:pPr>
+    </w:p>
+    <w:p>
+      <w:pPr>
+        <w:pStyle w:val="ListParagraph"/>
+      </w:pPr>
+    </w:p>
+    <w:p>
+      <w:pPr>
+        <w:pStyle w:val="ListParagraph"/>
+      </w:pPr>
+    </w:p>
+    <w:p>
+      <w:pPr>
+        <w:pStyle w:val="ListParagraph"/>
+      </w:pPr>
+    </w:p>
+    <w:p>
+      <w:pPr>
+        <w:pStyle w:val="ListParagraph"/>
+      </w:pPr>
+    </w:p>
+    <w:p>
+      <w:pPr>
+        <w:pStyle w:val="ListParagraph"/>
+      </w:pPr>
+    </w:p>
+    <w:p>
+      <w:pPr>
+        <w:pStyle w:val="ListParagraph"/>
+      </w:pPr>
+    </w:p>
+    <w:p>
+      <w:pPr>
+        <w:pStyle w:val="ListParagraph"/>
+      </w:pPr>
+    </w:p>
+    <w:p>
+      <w:pPr>
+        <w:pStyle w:val="ListParagraph"/>
+      </w:pPr>
+    </w:p>
+    <w:p>
+      <w:pPr>
+        <w:pStyle w:val="ListParagraph"/>
+      </w:pPr>
+    </w:p>
+    <w:p>
+      <w:pPr>
+        <w:pStyle w:val="ListParagraph"/>
+      </w:pPr>
+    </w:p>
+    <w:p>
+      <w:pPr>
+        <w:pStyle w:val="ListParagraph"/>
+      </w:pPr>
+    </w:p>
+    <w:p>
+      <w:pPr>
+        <w:pStyle w:val="ListParagraph"/>
+      </w:pPr>
+    </w:p>
+    <w:p>
+      <w:pPr>
+        <w:pStyle w:val="ListParagraph"/>
+      </w:pPr>
+    </w:p>
+    <w:p>
+      <w:pPr>
+        <w:pStyle w:val="ListParagraph"/>
+      </w:pPr>
+    </w:p>
+    <w:p>
+      <w:pPr>
+        <w:pStyle w:val="ListParagraph"/>
+      </w:pPr>
+    </w:p>
+    <w:p>
+      <w:pPr>
+        <w:pStyle w:val="ListParagraph"/>
+      </w:pPr>
+    </w:p>
+    <w:p>
+      <w:pPr>
+        <w:pStyle w:val="ListParagraph"/>
+      </w:pPr>
+    </w:p>
+    <w:p>
+      <w:pPr>
+        <w:pStyle w:val="Heading2"/>
+      </w:pPr>
+      <w:bookmarkStart w:id="0" w:name="_Toc150971427"/>
+      <w:r>
+        <w:lastRenderedPageBreak/>
+        <w:t>Data Dictionary</w:t>
+      </w:r>
+      <w:bookmarkEnd w:id="0"/>
+      <w:r>
+        <w:t xml:space="preserve"> (Fix the Table)</w:t>
+      </w:r>
+    </w:p>
+    <w:tbl>
+      <w:tblPr>
+        <w:tblStyle w:val="Tableheader"/>
+        <w:tblW w:w="0" w:type="auto"/>
+        <w:tblLook w:val="04A0" w:firstRow="1" w:lastRow="0" w:firstColumn="1" w:lastColumn="0" w:noHBand="0" w:noVBand="1"/>
+      </w:tblPr>
+      <w:tblGrid>
+        <w:gridCol w:w="1930"/>
+        <w:gridCol w:w="1930"/>
+        <w:gridCol w:w="1930"/>
+        <w:gridCol w:w="1932"/>
+        <w:gridCol w:w="1932"/>
+        <w:gridCol w:w="2074"/>
+        <w:gridCol w:w="1932"/>
+        <w:gridCol w:w="1932"/>
+      </w:tblGrid>
+      <w:tr>
+        <w:trPr>
+          <w:cnfStyle w:val="100000000000" w:firstRow="1" w:lastRow="0" w:firstColumn="0" w:lastColumn="0" w:oddVBand="0" w:evenVBand="0" w:oddHBand="0" w:evenHBand="0" w:firstRowFirstColumn="0" w:firstRowLastColumn="0" w:lastRowFirstColumn="0" w:lastRowLastColumn="0"/>
+          <w:trHeight w:val="452"/>
+        </w:trPr>
+        <w:tc>
+          <w:tcPr>
+            <w:cnfStyle w:val="001000000000" w:firstRow="0" w:lastRow="0" w:firstColumn="1" w:lastColumn="0" w:oddVBand="0" w:evenVBand="0" w:oddHBand="0" w:evenHBand="0" w:firstRowFirstColumn="0" w:firstRowLastColumn="0" w:lastRowFirstColumn="0" w:lastRowLastColumn="0"/>
+            <w:tcW w:w="1930" w:type="dxa"/>
+          </w:tcPr>
+          <w:p>
+            <w:r>
+              <w:t>Variable</w:t>
+            </w:r>
+          </w:p>
+        </w:tc>
+        <w:tc>
+          <w:tcPr>
+            <w:tcW w:w="1930" w:type="dxa"/>
+          </w:tcPr>
+          <w:p>
+            <w:pPr>
+              <w:cnfStyle w:val="100000000000" w:firstRow="1" w:lastRow="0" w:firstColumn="0" w:lastColumn="0" w:oddVBand="0" w:evenVBand="0" w:oddHBand="0" w:evenHBand="0" w:firstRowFirstColumn="0" w:firstRowLastColumn="0" w:lastRowFirstColumn="0" w:lastRowLastColumn="0"/>
+              <w:rPr>
+                <w:b w:val="0"/>
+                <w:bCs/>
+              </w:rPr>
+            </w:pPr>
+            <w:r>
+              <w:t>Data Type</w:t>
+            </w:r>
+          </w:p>
+        </w:tc>
+        <w:tc>
+          <w:tcPr>
+            <w:tcW w:w="1930" w:type="dxa"/>
+          </w:tcPr>
+          <w:p>
+            <w:pPr>
+              <w:cnfStyle w:val="100000000000" w:firstRow="1" w:lastRow="0" w:firstColumn="0" w:lastColumn="0" w:oddVBand="0" w:evenVBand="0" w:oddHBand="0" w:evenHBand="0" w:firstRowFirstColumn="0" w:firstRowLastColumn="0" w:lastRowFirstColumn="0" w:lastRowLastColumn="0"/>
+              <w:rPr>
+                <w:b w:val="0"/>
+                <w:bCs/>
+              </w:rPr>
+            </w:pPr>
+            <w:r>
+              <w:t>Format for display</w:t>
+            </w:r>
+          </w:p>
+        </w:tc>
+        <w:tc>
+          <w:tcPr>
+            <w:tcW w:w="1932" w:type="dxa"/>
+          </w:tcPr>
+          <w:p>
+            <w:pPr>
+              <w:cnfStyle w:val="100000000000" w:firstRow="1" w:lastRow="0" w:firstColumn="0" w:lastColumn="0" w:oddVBand="0" w:evenVBand="0" w:oddHBand="0" w:evenHBand="0" w:firstRowFirstColumn="0" w:firstRowLastColumn="0" w:lastRowFirstColumn="0" w:lastRowLastColumn="0"/>
+              <w:rPr>
+                <w:b w:val="0"/>
+                <w:bCs/>
+              </w:rPr>
+            </w:pPr>
+            <w:r>
+              <w:t>Size in bytes</w:t>
+            </w:r>
+          </w:p>
+        </w:tc>
+        <w:tc>
+          <w:tcPr>
+            <w:tcW w:w="1932" w:type="dxa"/>
+          </w:tcPr>
+          <w:p>
+            <w:pPr>
+              <w:cnfStyle w:val="100000000000" w:firstRow="1" w:lastRow="0" w:firstColumn="0" w:lastColumn="0" w:oddVBand="0" w:evenVBand="0" w:oddHBand="0" w:evenHBand="0" w:firstRowFirstColumn="0" w:firstRowLastColumn="0" w:lastRowFirstColumn="0" w:lastRowLastColumn="0"/>
+              <w:rPr>
+                <w:b w:val="0"/>
+                <w:bCs/>
+              </w:rPr>
+            </w:pPr>
+            <w:r>
+              <w:t>Size for display</w:t>
+            </w:r>
+          </w:p>
+        </w:tc>
+        <w:tc>
+          <w:tcPr>
+            <w:tcW w:w="2074" w:type="dxa"/>
+          </w:tcPr>
+          <w:p>
+            <w:pPr>
+              <w:cnfStyle w:val="100000000000" w:firstRow="1" w:lastRow="0" w:firstColumn="0" w:lastColumn="0" w:oddVBand="0" w:evenVBand="0" w:oddHBand="0" w:evenHBand="0" w:firstRowFirstColumn="0" w:firstRowLastColumn="0" w:lastRowFirstColumn="0" w:lastRowLastColumn="0"/>
+              <w:rPr>
+                <w:b w:val="0"/>
+                <w:bCs/>
+              </w:rPr>
+            </w:pPr>
+            <w:r>
+              <w:t>Description</w:t>
+            </w:r>
+          </w:p>
+        </w:tc>
+        <w:tc>
+          <w:tcPr>
+            <w:tcW w:w="1932" w:type="dxa"/>
+          </w:tcPr>
+          <w:p>
+            <w:pPr>
+              <w:cnfStyle w:val="100000000000" w:firstRow="1" w:lastRow="0" w:firstColumn="0" w:lastColumn="0" w:oddVBand="0" w:evenVBand="0" w:oddHBand="0" w:evenHBand="0" w:firstRowFirstColumn="0" w:firstRowLastColumn="0" w:lastRowFirstColumn="0" w:lastRowLastColumn="0"/>
+              <w:rPr>
+                <w:b w:val="0"/>
+                <w:bCs/>
+              </w:rPr>
+            </w:pPr>
+            <w:r>
+              <w:t>Example</w:t>
+            </w:r>
+          </w:p>
+        </w:tc>
+        <w:tc>
+          <w:tcPr>
+            <w:tcW w:w="1932" w:type="dxa"/>
+          </w:tcPr>
+          <w:p>
+            <w:pPr>
+              <w:cnfStyle w:val="100000000000" w:firstRow="1" w:lastRow="0" w:firstColumn="0" w:lastColumn="0" w:oddVBand="0" w:evenVBand="0" w:oddHBand="0" w:evenHBand="0" w:firstRowFirstColumn="0" w:firstRowLastColumn="0" w:lastRowFirstColumn="0" w:lastRowLastColumn="0"/>
+              <w:rPr>
+                <w:b w:val="0"/>
+                <w:bCs/>
+              </w:rPr>
+            </w:pPr>
+            <w:r>
+              <w:t>Validation</w:t>
+            </w:r>
+          </w:p>
+        </w:tc>
+      </w:tr>
+      <w:tr>
+        <w:trPr>
+          <w:cnfStyle w:val="000000100000" w:firstRow="0" w:lastRow="0" w:firstColumn="0" w:lastColumn="0" w:oddVBand="0" w:evenVBand="0" w:oddHBand="1" w:evenHBand="0" w:firstRowFirstColumn="0" w:firstRowLastColumn="0" w:lastRowFirstColumn="0" w:lastRowLastColumn="0"/>
+          <w:trHeight w:val="319"/>
+        </w:trPr>
+        <w:tc>
+          <w:tcPr>
+            <w:cnfStyle w:val="001000000000" w:firstRow="0" w:lastRow="0" w:firstColumn="1" w:lastColumn="0" w:oddVBand="0" w:evenVBand="0" w:oddHBand="0" w:evenHBand="0" w:firstRowFirstColumn="0" w:firstRowLastColumn="0" w:lastRowFirstColumn="0" w:lastRowLastColumn="0"/>
+            <w:tcW w:w="1930" w:type="dxa"/>
+          </w:tcPr>
+          <w:p>
+            <w:pPr>
+              <w:rPr>
+                <w:b w:val="0"/>
+                <w:bCs/>
+              </w:rPr>
+            </w:pPr>
+            <w:proofErr w:type="spellStart"/>
+            <w:r>
+              <w:rPr>
+                <w:b w:val="0"/>
+                <w:bCs/>
+              </w:rPr>
+              <w:t>word_list</w:t>
+            </w:r>
+            <w:proofErr w:type="spellEnd"/>
+          </w:p>
+        </w:tc>
+        <w:tc>
+          <w:tcPr>
+            <w:tcW w:w="1930" w:type="dxa"/>
+          </w:tcPr>
+          <w:p>
+            <w:pPr>
+              <w:cnfStyle w:val="000000100000" w:firstRow="0" w:lastRow="0" w:firstColumn="0" w:lastColumn="0" w:oddVBand="0" w:evenVBand="0" w:oddHBand="1" w:evenHBand="0" w:firstRowFirstColumn="0" w:firstRowLastColumn="0" w:lastRowFirstColumn="0" w:lastRowLastColumn="0"/>
+            </w:pPr>
+            <w:proofErr w:type="gramStart"/>
+            <w:r>
+              <w:t>List[</w:t>
+            </w:r>
+            <w:proofErr w:type="gramEnd"/>
+            <w:r>
+              <w:t>String]</w:t>
+            </w:r>
+          </w:p>
+        </w:tc>
+        <w:tc>
+          <w:tcPr>
+            <w:tcW w:w="1930" w:type="dxa"/>
+          </w:tcPr>
+          <w:p>
+            <w:pPr>
+              <w:cnfStyle w:val="000000100000" w:firstRow="0" w:lastRow="0" w:firstColumn="0" w:lastColumn="0" w:oddVBand="0" w:evenVBand="0" w:oddHBand="1" w:evenHBand="0" w:firstRowFirstColumn="0" w:firstRowLastColumn="0" w:lastRowFirstColumn="0" w:lastRowLastColumn="0"/>
+            </w:pPr>
+            <w:r>
+              <w:t>List of strings</w:t>
+            </w:r>
+          </w:p>
+        </w:tc>
+        <w:tc>
+          <w:tcPr>
+            <w:tcW w:w="1932" w:type="dxa"/>
+          </w:tcPr>
+          <w:p>
+            <w:pPr>
+              <w:cnfStyle w:val="000000100000" w:firstRow="0" w:lastRow="0" w:firstColumn="0" w:lastColumn="0" w:oddVBand="0" w:evenVBand="0" w:oddHBand="1" w:evenHBand="0" w:firstRowFirstColumn="0" w:firstRowLastColumn="0" w:lastRowFirstColumn="0" w:lastRowLastColumn="0"/>
+            </w:pPr>
+            <w:r>
+              <w:t>-</w:t>
+            </w:r>
+          </w:p>
+        </w:tc>
+        <w:tc>
+          <w:tcPr>
+            <w:tcW w:w="1932" w:type="dxa"/>
+          </w:tcPr>
+          <w:p>
+            <w:pPr>
+              <w:cnfStyle w:val="000000100000" w:firstRow="0" w:lastRow="0" w:firstColumn="0" w:lastColumn="0" w:oddVBand="0" w:evenVBand="0" w:oddHBand="1" w:evenHBand="0" w:firstRowFirstColumn="0" w:firstRowLastColumn="0" w:lastRowFirstColumn="0" w:lastRowLastColumn="0"/>
+            </w:pPr>
+            <w:r>
+              <w:t>-</w:t>
+            </w:r>
+          </w:p>
+        </w:tc>
+        <w:tc>
+          <w:tcPr>
+            <w:tcW w:w="2074" w:type="dxa"/>
+          </w:tcPr>
+          <w:p>
+            <w:pPr>
+              <w:cnfStyle w:val="000000100000" w:firstRow="0" w:lastRow="0" w:firstColumn="0" w:lastColumn="0" w:oddVBand="0" w:evenVBand="0" w:oddHBand="1" w:evenHBand="0" w:firstRowFirstColumn="0" w:firstRowLastColumn="0" w:lastRowFirstColumn="0" w:lastRowLastColumn="0"/>
+            </w:pPr>
+            <w:r>
+              <w:t>List of potential secret words for the game</w:t>
+            </w:r>
+          </w:p>
+        </w:tc>
+        <w:tc>
+          <w:tcPr>
+            <w:tcW w:w="1932" w:type="dxa"/>
+          </w:tcPr>
+          <w:p>
+            <w:pPr>
+              <w:cnfStyle w:val="000000100000" w:firstRow="0" w:lastRow="0" w:firstColumn="0" w:lastColumn="0" w:oddVBand="0" w:evenVBand="0" w:oddHBand="1" w:evenHBand="0" w:firstRowFirstColumn="0" w:firstRowLastColumn="0" w:lastRowFirstColumn="0" w:lastRowLastColumn="0"/>
+            </w:pPr>
+            <w:r>
+              <w:t>["apple", "banana"]</w:t>
+            </w:r>
+          </w:p>
+        </w:tc>
+        <w:tc>
+          <w:tcPr>
+            <w:tcW w:w="1932" w:type="dxa"/>
+          </w:tcPr>
+          <w:p>
+            <w:pPr>
+              <w:cnfStyle w:val="000000100000" w:firstRow="0" w:lastRow="0" w:firstColumn="0" w:lastColumn="0" w:oddVBand="0" w:evenVBand="0" w:oddHBand="1" w:evenHBand="0" w:firstRowFirstColumn="0" w:firstRowLastColumn="0" w:lastRowFirstColumn="0" w:lastRowLastColumn="0"/>
+            </w:pPr>
+            <w:r>
+              <w:t>Must not be empty</w:t>
+            </w:r>
+          </w:p>
+        </w:tc>
+      </w:tr>
+      <w:tr>
+        <w:trPr>
+          <w:cnfStyle w:val="000000010000" w:firstRow="0" w:lastRow="0" w:firstColumn="0" w:lastColumn="0" w:oddVBand="0" w:evenVBand="0" w:oddHBand="0" w:evenHBand="1" w:firstRowFirstColumn="0" w:firstRowLastColumn="0" w:lastRowFirstColumn="0" w:lastRowLastColumn="0"/>
+          <w:trHeight w:val="319"/>
+        </w:trPr>
+        <w:tc>
+          <w:tcPr>
+            <w:cnfStyle w:val="001000000000" w:firstRow="0" w:lastRow="0" w:firstColumn="1" w:lastColumn="0" w:oddVBand="0" w:evenVBand="0" w:oddHBand="0" w:evenHBand="0" w:firstRowFirstColumn="0" w:firstRowLastColumn="0" w:lastRowFirstColumn="0" w:lastRowLastColumn="0"/>
+            <w:tcW w:w="1930" w:type="dxa"/>
+          </w:tcPr>
+          <w:p>
+            <w:pPr>
+              <w:rPr>
+                <w:b w:val="0"/>
+                <w:bCs/>
+              </w:rPr>
+            </w:pPr>
+            <w:proofErr w:type="spellStart"/>
+            <w:r>
+              <w:rPr>
+                <w:b w:val="0"/>
+                <w:bCs/>
+              </w:rPr>
+              <w:t>secret_word</w:t>
+            </w:r>
+            <w:proofErr w:type="spellEnd"/>
+          </w:p>
+        </w:tc>
+        <w:tc>
+          <w:tcPr>
+            <w:tcW w:w="1930" w:type="dxa"/>
+          </w:tcPr>
+          <w:p>
+            <w:pPr>
+              <w:cnfStyle w:val="000000010000" w:firstRow="0" w:lastRow="0" w:firstColumn="0" w:lastColumn="0" w:oddVBand="0" w:evenVBand="0" w:oddHBand="0" w:evenHBand="1" w:firstRowFirstColumn="0" w:firstRowLastColumn="0" w:lastRowFirstColumn="0" w:lastRowLastColumn="0"/>
+            </w:pPr>
+            <w:r>
+              <w:t>String</w:t>
+            </w:r>
+          </w:p>
+        </w:tc>
+        <w:tc>
+          <w:tcPr>
+            <w:tcW w:w="1930" w:type="dxa"/>
+          </w:tcPr>
+          <w:p>
+            <w:pPr>
+              <w:cnfStyle w:val="000000010000" w:firstRow="0" w:lastRow="0" w:firstColumn="0" w:lastColumn="0" w:oddVBand="0" w:evenVBand="0" w:oddHBand="0" w:evenHBand="1" w:firstRowFirstColumn="0" w:firstRowLastColumn="0" w:lastRowFirstColumn="0" w:lastRowLastColumn="0"/>
+            </w:pPr>
+            <w:r>
+              <w:t>Text</w:t>
+            </w:r>
+          </w:p>
+        </w:tc>
+        <w:tc>
+          <w:tcPr>
+            <w:tcW w:w="1932" w:type="dxa"/>
+          </w:tcPr>
+          <w:p>
+            <w:pPr>
+              <w:cnfStyle w:val="000000010000" w:firstRow="0" w:lastRow="0" w:firstColumn="0" w:lastColumn="0" w:oddVBand="0" w:evenVBand="0" w:oddHBand="0" w:evenHBand="1" w:firstRowFirstColumn="0" w:firstRowLastColumn="0" w:lastRowFirstColumn="0" w:lastRowLastColumn="0"/>
+            </w:pPr>
+            <w:r>
+              <w:t>-</w:t>
+            </w:r>
+          </w:p>
+        </w:tc>
+        <w:tc>
+          <w:tcPr>
+            <w:tcW w:w="1932" w:type="dxa"/>
+          </w:tcPr>
+          <w:p>
+            <w:pPr>
+              <w:cnfStyle w:val="000000010000" w:firstRow="0" w:lastRow="0" w:firstColumn="0" w:lastColumn="0" w:oddVBand="0" w:evenVBand="0" w:oddHBand="0" w:evenHBand="1" w:firstRowFirstColumn="0" w:firstRowLastColumn="0" w:lastRowFirstColumn="0" w:lastRowLastColumn="0"/>
+            </w:pPr>
+            <w:r>
+              <w:t>-</w:t>
+            </w:r>
+          </w:p>
+        </w:tc>
+        <w:tc>
+          <w:tcPr>
+            <w:tcW w:w="2074" w:type="dxa"/>
+          </w:tcPr>
+          <w:p>
+            <w:pPr>
+              <w:cnfStyle w:val="000000010000" w:firstRow="0" w:lastRow="0" w:firstColumn="0" w:lastColumn="0" w:oddVBand="0" w:evenVBand="0" w:oddHBand="0" w:evenHBand="1" w:firstRowFirstColumn="0" w:firstRowLastColumn="0" w:lastRowFirstColumn="0" w:lastRowLastColumn="0"/>
+            </w:pPr>
+            <w:r>
+              <w:t>The word to be guessed by the player</w:t>
+            </w:r>
+          </w:p>
+        </w:tc>
+        <w:tc>
+          <w:tcPr>
+            <w:tcW w:w="1932" w:type="dxa"/>
+          </w:tcPr>
+          <w:p>
+            <w:pPr>
+              <w:cnfStyle w:val="000000010000" w:firstRow="0" w:lastRow="0" w:firstColumn="0" w:lastColumn="0" w:oddVBand="0" w:evenVBand="0" w:oddHBand="0" w:evenHBand="1" w:firstRowFirstColumn="0" w:firstRowLastColumn="0" w:lastRowFirstColumn="0" w:lastRowLastColumn="0"/>
+            </w:pPr>
+            <w:r>
+              <w:t>"apple"</w:t>
+            </w:r>
+          </w:p>
+        </w:tc>
+        <w:tc>
+          <w:tcPr>
+            <w:tcW w:w="1932" w:type="dxa"/>
+          </w:tcPr>
+          <w:p>
+            <w:pPr>
+              <w:cnfStyle w:val="000000010000" w:firstRow="0" w:lastRow="0" w:firstColumn="0" w:lastColumn="0" w:oddVBand="0" w:evenVBand="0" w:oddHBand="0" w:evenHBand="1" w:firstRowFirstColumn="0" w:firstRowLastColumn="0" w:lastRowFirstColumn="0" w:lastRowLastColumn="0"/>
+            </w:pPr>
+            <w:r>
+              <w:t xml:space="preserve">Must be from </w:t>
+            </w:r>
+            <w:proofErr w:type="spellStart"/>
+            <w:r>
+              <w:t>word_list</w:t>
+            </w:r>
+            <w:proofErr w:type="spellEnd"/>
+          </w:p>
+        </w:tc>
+      </w:tr>
+      <w:tr>
+        <w:trPr>
+          <w:cnfStyle w:val="000000100000" w:firstRow="0" w:lastRow="0" w:firstColumn="0" w:lastColumn="0" w:oddVBand="0" w:evenVBand="0" w:oddHBand="1" w:evenHBand="0" w:firstRowFirstColumn="0" w:firstRowLastColumn="0" w:lastRowFirstColumn="0" w:lastRowLastColumn="0"/>
+          <w:trHeight w:val="319"/>
+        </w:trPr>
+        <w:tc>
+          <w:tcPr>
+            <w:cnfStyle w:val="001000000000" w:firstRow="0" w:lastRow="0" w:firstColumn="1" w:lastColumn="0" w:oddVBand="0" w:evenVBand="0" w:oddHBand="0" w:evenHBand="0" w:firstRowFirstColumn="0" w:firstRowLastColumn="0" w:lastRowFirstColumn="0" w:lastRowLastColumn="0"/>
+            <w:tcW w:w="1930" w:type="dxa"/>
+          </w:tcPr>
+          <w:p>
+            <w:pPr>
+              <w:rPr>
+                <w:b w:val="0"/>
+                <w:bCs/>
+              </w:rPr>
+            </w:pPr>
+            <w:proofErr w:type="spellStart"/>
+            <w:r>
+              <w:rPr>
+                <w:b w:val="0"/>
+                <w:bCs/>
+              </w:rPr>
+              <w:t>guessed_letters</w:t>
+            </w:r>
+            <w:proofErr w:type="spellEnd"/>
+          </w:p>
+        </w:tc>
+        <w:tc>
+          <w:tcPr>
+            <w:tcW w:w="1930" w:type="dxa"/>
+          </w:tcPr>
+          <w:p>
+            <w:pPr>
+              <w:cnfStyle w:val="000000100000" w:firstRow="0" w:lastRow="0" w:firstColumn="0" w:lastColumn="0" w:oddVBand="0" w:evenVBand="0" w:oddHBand="1" w:evenHBand="0" w:firstRowFirstColumn="0" w:firstRowLastColumn="0" w:lastRowFirstColumn="0" w:lastRowLastColumn="0"/>
+            </w:pPr>
+            <w:proofErr w:type="gramStart"/>
+            <w:r>
+              <w:t>Set[</w:t>
+            </w:r>
+            <w:proofErr w:type="gramEnd"/>
+            <w:r>
+              <w:t>Char]</w:t>
+            </w:r>
+          </w:p>
+        </w:tc>
+        <w:tc>
+          <w:tcPr>
+            <w:tcW w:w="1930" w:type="dxa"/>
+          </w:tcPr>
+          <w:p>
+            <w:pPr>
+              <w:cnfStyle w:val="000000100000" w:firstRow="0" w:lastRow="0" w:firstColumn="0" w:lastColumn="0" w:oddVBand="0" w:evenVBand="0" w:oddHBand="1" w:evenHBand="0" w:firstRowFirstColumn="0" w:firstRowLastColumn="0" w:lastRowFirstColumn="0" w:lastRowLastColumn="0"/>
+            </w:pPr>
+            <w:r>
+              <w:t>Set of characters</w:t>
+            </w:r>
+          </w:p>
+        </w:tc>
+        <w:tc>
+          <w:tcPr>
+            <w:tcW w:w="1932" w:type="dxa"/>
+          </w:tcPr>
+          <w:p>
+            <w:pPr>
+              <w:cnfStyle w:val="000000100000" w:firstRow="0" w:lastRow="0" w:firstColumn="0" w:lastColumn="0" w:oddVBand="0" w:evenVBand="0" w:oddHBand="1" w:evenHBand="0" w:firstRowFirstColumn="0" w:firstRowLastColumn="0" w:lastRowFirstColumn="0" w:lastRowLastColumn="0"/>
+            </w:pPr>
+            <w:r>
+              <w:t>-</w:t>
+            </w:r>
+          </w:p>
+        </w:tc>
+        <w:tc>
+          <w:tcPr>
+            <w:tcW w:w="1932" w:type="dxa"/>
+          </w:tcPr>
+          <w:p>
+            <w:pPr>
+              <w:cnfStyle w:val="000000100000" w:firstRow="0" w:lastRow="0" w:firstColumn="0" w:lastColumn="0" w:oddVBand="0" w:evenVBand="0" w:oddHBand="1" w:evenHBand="0" w:firstRowFirstColumn="0" w:firstRowLastColumn="0" w:lastRowFirstColumn="0" w:lastRowLastColumn="0"/>
+            </w:pPr>
+            <w:r>
+              <w:t>-</w:t>
+            </w:r>
+          </w:p>
+        </w:tc>
+        <w:tc>
+          <w:tcPr>
+            <w:tcW w:w="2074" w:type="dxa"/>
+          </w:tcPr>
+          <w:p>
+            <w:pPr>
+              <w:cnfStyle w:val="000000100000" w:firstRow="0" w:lastRow="0" w:firstColumn="0" w:lastColumn="0" w:oddVBand="0" w:evenVBand="0" w:oddHBand="1" w:evenHBand="0" w:firstRowFirstColumn="0" w:firstRowLastColumn="0" w:lastRowFirstColumn="0" w:lastRowLastColumn="0"/>
+            </w:pPr>
+            <w:r>
+              <w:t>The set of letters that have been guessed</w:t>
+            </w:r>
+          </w:p>
+        </w:tc>
+        <w:tc>
+          <w:tcPr>
+            <w:tcW w:w="1932" w:type="dxa"/>
+          </w:tcPr>
+          <w:p>
+            <w:pPr>
+              <w:cnfStyle w:val="000000100000" w:firstRow="0" w:lastRow="0" w:firstColumn="0" w:lastColumn="0" w:oddVBand="0" w:evenVBand="0" w:oddHBand="1" w:evenHBand="0" w:firstRowFirstColumn="0" w:firstRowLastColumn="0" w:lastRowFirstColumn="0" w:lastRowLastColumn="0"/>
+            </w:pPr>
+            <w:r>
+              <w:t>{'a', 'e'}</w:t>
+            </w:r>
+          </w:p>
+        </w:tc>
+        <w:tc>
+          <w:tcPr>
+            <w:tcW w:w="1932" w:type="dxa"/>
+          </w:tcPr>
+          <w:p>
+            <w:pPr>
+              <w:cnfStyle w:val="000000100000" w:firstRow="0" w:lastRow="0" w:firstColumn="0" w:lastColumn="0" w:oddVBand="0" w:evenVBand="0" w:oddHBand="1" w:evenHBand="0" w:firstRowFirstColumn="0" w:firstRowLastColumn="0" w:lastRowFirstColumn="0" w:lastRowLastColumn="0"/>
+            </w:pPr>
+            <w:r>
+              <w:t>Unique characters only</w:t>
+            </w:r>
+          </w:p>
+        </w:tc>
+      </w:tr>
+      <w:tr>
+        <w:trPr>
+          <w:cnfStyle w:val="000000010000" w:firstRow="0" w:lastRow="0" w:firstColumn="0" w:lastColumn="0" w:oddVBand="0" w:evenVBand="0" w:oddHBand="0" w:evenHBand="1" w:firstRowFirstColumn="0" w:firstRowLastColumn="0" w:lastRowFirstColumn="0" w:lastRowLastColumn="0"/>
+          <w:trHeight w:val="319"/>
+        </w:trPr>
+        <w:tc>
+          <w:tcPr>
+            <w:cnfStyle w:val="001000000000" w:firstRow="0" w:lastRow="0" w:firstColumn="1" w:lastColumn="0" w:oddVBand="0" w:evenVBand="0" w:oddHBand="0" w:evenHBand="0" w:firstRowFirstColumn="0" w:firstRowLastColumn="0" w:lastRowFirstColumn="0" w:lastRowLastColumn="0"/>
+            <w:tcW w:w="1930" w:type="dxa"/>
+          </w:tcPr>
+          <w:p>
+            <w:pPr>
+              <w:rPr>
+                <w:b w:val="0"/>
+                <w:bCs/>
+              </w:rPr>
+            </w:pPr>
+            <w:r>
+              <w:rPr>
+                <w:b w:val="0"/>
+                <w:bCs/>
+              </w:rPr>
+              <w:t>attempts</w:t>
+            </w:r>
+          </w:p>
+        </w:tc>
+        <w:tc>
+          <w:tcPr>
+            <w:tcW w:w="1930" w:type="dxa"/>
+          </w:tcPr>
+          <w:p>
+            <w:pPr>
+              <w:cnfStyle w:val="000000010000" w:firstRow="0" w:lastRow="0" w:firstColumn="0" w:lastColumn="0" w:oddVBand="0" w:evenVBand="0" w:oddHBand="0" w:evenHBand="1" w:firstRowFirstColumn="0" w:firstRowLastColumn="0" w:lastRowFirstColumn="0" w:lastRowLastColumn="0"/>
+            </w:pPr>
+            <w:r>
+              <w:t>Integer</w:t>
+            </w:r>
+          </w:p>
+        </w:tc>
+        <w:tc>
+          <w:tcPr>
+            <w:tcW w:w="1930" w:type="dxa"/>
+          </w:tcPr>
+          <w:p>
+            <w:pPr>
+              <w:cnfStyle w:val="000000010000" w:firstRow="0" w:lastRow="0" w:firstColumn="0" w:lastColumn="0" w:oddVBand="0" w:evenVBand="0" w:oddHBand="0" w:evenHBand="1" w:firstRowFirstColumn="0" w:firstRowLastColumn="0" w:lastRowFirstColumn="0" w:lastRowLastColumn="0"/>
+            </w:pPr>
+            <w:r>
+              <w:t>Numeric</w:t>
+            </w:r>
+          </w:p>
+        </w:tc>
+        <w:tc>
+          <w:tcPr>
+            <w:tcW w:w="1932" w:type="dxa"/>
+          </w:tcPr>
+          <w:p>
+            <w:pPr>
+              <w:cnfStyle w:val="000000010000" w:firstRow="0" w:lastRow="0" w:firstColumn="0" w:lastColumn="0" w:oddVBand="0" w:evenVBand="0" w:oddHBand="0" w:evenHBand="1" w:firstRowFirstColumn="0" w:firstRowLastColumn="0" w:lastRowFirstColumn="0" w:lastRowLastColumn="0"/>
+            </w:pPr>
+            <w:r>
+              <w:t>4</w:t>
+            </w:r>
+          </w:p>
+        </w:tc>
+        <w:tc>
+          <w:tcPr>
+            <w:tcW w:w="1932" w:type="dxa"/>
+          </w:tcPr>
+          <w:p>
+            <w:pPr>
+              <w:cnfStyle w:val="000000010000" w:firstRow="0" w:lastRow="0" w:firstColumn="0" w:lastColumn="0" w:oddVBand="0" w:evenVBand="0" w:oddHBand="0" w:evenHBand="1" w:firstRowFirstColumn="0" w:firstRowLastColumn="0" w:lastRowFirstColumn="0" w:lastRowLastColumn="0"/>
+            </w:pPr>
+            <w:r>
+              <w:t>1-2 digits</w:t>
+            </w:r>
+          </w:p>
+        </w:tc>
+        <w:tc>
+          <w:tcPr>
+            <w:tcW w:w="2074" w:type="dxa"/>
+          </w:tcPr>
+          <w:p>
+            <w:pPr>
+              <w:cnfStyle w:val="000000010000" w:firstRow="0" w:lastRow="0" w:firstColumn="0" w:lastColumn="0" w:oddVBand="0" w:evenVBand="0" w:oddHBand="0" w:evenHBand="1" w:firstRowFirstColumn="0" w:firstRowLastColumn="0" w:lastRowFirstColumn="0" w:lastRowLastColumn="0"/>
+            </w:pPr>
+            <w:r>
+              <w:t>Number of attempts left for incorrect guesses</w:t>
+            </w:r>
+          </w:p>
+        </w:tc>
+        <w:tc>
+          <w:tcPr>
+            <w:tcW w:w="1932" w:type="dxa"/>
+          </w:tcPr>
+          <w:p>
+            <w:pPr>
+              <w:cnfStyle w:val="000000010000" w:firstRow="0" w:lastRow="0" w:firstColumn="0" w:lastColumn="0" w:oddVBand="0" w:evenVBand="0" w:oddHBand="0" w:evenHBand="1" w:firstRowFirstColumn="0" w:firstRowLastColumn="0" w:lastRowFirstColumn="0" w:lastRowLastColumn="0"/>
+            </w:pPr>
+            <w:r>
+              <w:t>6</w:t>
+            </w:r>
+          </w:p>
+        </w:tc>
+        <w:tc>
+          <w:tcPr>
+            <w:tcW w:w="1932" w:type="dxa"/>
+          </w:tcPr>
+          <w:p>
+            <w:pPr>
+              <w:cnfStyle w:val="000000010000" w:firstRow="0" w:lastRow="0" w:firstColumn="0" w:lastColumn="0" w:oddVBand="0" w:evenVBand="0" w:oddHBand="0" w:evenHBand="1" w:firstRowFirstColumn="0" w:firstRowLastColumn="0" w:lastRowFirstColumn="0" w:lastRowLastColumn="0"/>
+            </w:pPr>
+            <w:r>
+              <w:t>0 to max number of attempts</w:t>
+            </w:r>
+          </w:p>
+        </w:tc>
+      </w:tr>
+      <w:tr>
+        <w:trPr>
+          <w:cnfStyle w:val="000000100000" w:firstRow="0" w:lastRow="0" w:firstColumn="0" w:lastColumn="0" w:oddVBand="0" w:evenVBand="0" w:oddHBand="1" w:evenHBand="0" w:firstRowFirstColumn="0" w:firstRowLastColumn="0" w:lastRowFirstColumn="0" w:lastRowLastColumn="0"/>
+          <w:trHeight w:val="319"/>
+        </w:trPr>
+        <w:tc>
+          <w:tcPr>
+            <w:cnfStyle w:val="001000000000" w:firstRow="0" w:lastRow="0" w:firstColumn="1" w:lastColumn="0" w:oddVBand="0" w:evenVBand="0" w:oddHBand="0" w:evenHBand="0" w:firstRowFirstColumn="0" w:firstRowLastColumn="0" w:lastRowFirstColumn="0" w:lastRowLastColumn="0"/>
+            <w:tcW w:w="1930" w:type="dxa"/>
+          </w:tcPr>
+          <w:p>
+            <w:pPr>
+              <w:rPr>
+                <w:b w:val="0"/>
+                <w:bCs/>
+              </w:rPr>
+            </w:pPr>
+            <w:proofErr w:type="spellStart"/>
+            <w:r>
+              <w:rPr>
+                <w:b w:val="0"/>
+                <w:bCs/>
+              </w:rPr>
+              <w:t>game_won</w:t>
+            </w:r>
+            <w:proofErr w:type="spellEnd"/>
+          </w:p>
+        </w:tc>
+        <w:tc>
+          <w:tcPr>
+            <w:tcW w:w="1930" w:type="dxa"/>
+          </w:tcPr>
+          <w:p>
+            <w:pPr>
+              <w:cnfStyle w:val="000000100000" w:firstRow="0" w:lastRow="0" w:firstColumn="0" w:lastColumn="0" w:oddVBand="0" w:evenVBand="0" w:oddHBand="1" w:evenHBand="0" w:firstRowFirstColumn="0" w:firstRowLastColumn="0" w:lastRowFirstColumn="0" w:lastRowLastColumn="0"/>
+            </w:pPr>
+            <w:r>
+              <w:t>Boolean</w:t>
+            </w:r>
+          </w:p>
+        </w:tc>
+        <w:tc>
+          <w:tcPr>
+            <w:tcW w:w="1930" w:type="dxa"/>
+          </w:tcPr>
+          <w:p>
+            <w:pPr>
+              <w:cnfStyle w:val="000000100000" w:firstRow="0" w:lastRow="0" w:firstColumn="0" w:lastColumn="0" w:oddVBand="0" w:evenVBand="0" w:oddHBand="1" w:evenHBand="0" w:firstRowFirstColumn="0" w:firstRowLastColumn="0" w:lastRowFirstColumn="0" w:lastRowLastColumn="0"/>
+            </w:pPr>
+            <w:r>
+              <w:t>True/False</w:t>
+            </w:r>
+          </w:p>
+        </w:tc>
+        <w:tc>
+          <w:tcPr>
+            <w:tcW w:w="1932" w:type="dxa"/>
+          </w:tcPr>
+          <w:p>
+            <w:pPr>
+              <w:cnfStyle w:val="000000100000" w:firstRow="0" w:lastRow="0" w:firstColumn="0" w:lastColumn="0" w:oddVBand="0" w:evenVBand="0" w:oddHBand="1" w:evenHBand="0" w:firstRowFirstColumn="0" w:firstRowLastColumn="0" w:lastRowFirstColumn="0" w:lastRowLastColumn="0"/>
+            </w:pPr>
+            <w:r>
+              <w:t>1</w:t>
+            </w:r>
+          </w:p>
+        </w:tc>
+        <w:tc>
+          <w:tcPr>
+            <w:tcW w:w="1932" w:type="dxa"/>
+          </w:tcPr>
+          <w:p>
+            <w:pPr>
+              <w:cnfStyle w:val="000000100000" w:firstRow="0" w:lastRow="0" w:firstColumn="0" w:lastColumn="0" w:oddVBand="0" w:evenVBand="0" w:oddHBand="1" w:evenHBand="0" w:firstRowFirstColumn="0" w:firstRowLastColumn="0" w:lastRowFirstColumn="0" w:lastRowLastColumn="0"/>
+            </w:pPr>
+            <w:r>
+              <w:t>True/False</w:t>
+            </w:r>
+          </w:p>
+        </w:tc>
+        <w:tc>
+          <w:tcPr>
+            <w:tcW w:w="2074" w:type="dxa"/>
+          </w:tcPr>
+          <w:p>
+            <w:pPr>
+              <w:cnfStyle w:val="000000100000" w:firstRow="0" w:lastRow="0" w:firstColumn="0" w:lastColumn="0" w:oddVBand="0" w:evenVBand="0" w:oddHBand="1" w:evenHBand="0" w:firstRowFirstColumn="0" w:firstRowLastColumn="0" w:lastRowFirstColumn="0" w:lastRowLastColumn="0"/>
+            </w:pPr>
+            <w:r>
+              <w:t>Flag to determine if the game has been won</w:t>
+            </w:r>
+          </w:p>
+        </w:tc>
+        <w:tc>
+          <w:tcPr>
+            <w:tcW w:w="1932" w:type="dxa"/>
+          </w:tcPr>
+          <w:p>
+            <w:pPr>
+              <w:cnfStyle w:val="000000100000" w:firstRow="0" w:lastRow="0" w:firstColumn="0" w:lastColumn="0" w:oddVBand="0" w:evenVBand="0" w:oddHBand="1" w:evenHBand="0" w:firstRowFirstColumn="0" w:firstRowLastColumn="0" w:lastRowFirstColumn="0" w:lastRowLastColumn="0"/>
+            </w:pPr>
+            <w:r>
+              <w:t>True/False</w:t>
+            </w:r>
+          </w:p>
+        </w:tc>
+        <w:tc>
+          <w:tcPr>
+            <w:tcW w:w="1932" w:type="dxa"/>
+          </w:tcPr>
+          <w:p>
+            <w:pPr>
+              <w:cnfStyle w:val="000000100000" w:firstRow="0" w:lastRow="0" w:firstColumn="0" w:lastColumn="0" w:oddVBand="0" w:evenVBand="0" w:oddHBand="1" w:evenHBand="0" w:firstRowFirstColumn="0" w:firstRowLastColumn="0" w:lastRowFirstColumn="0" w:lastRowLastColumn="0"/>
+            </w:pPr>
+            <w:r>
+              <w:t>True or False only</w:t>
+            </w:r>
+          </w:p>
+        </w:tc>
+      </w:tr>
+      <w:tr>
+        <w:trPr>
+          <w:cnfStyle w:val="000000010000" w:firstRow="0" w:lastRow="0" w:firstColumn="0" w:lastColumn="0" w:oddVBand="0" w:evenVBand="0" w:oddHBand="0" w:evenHBand="1" w:firstRowFirstColumn="0" w:firstRowLastColumn="0" w:lastRowFirstColumn="0" w:lastRowLastColumn="0"/>
+          <w:trHeight w:val="327"/>
+        </w:trPr>
+        <w:tc>
+          <w:tcPr>
+            <w:cnfStyle w:val="001000000000" w:firstRow="0" w:lastRow="0" w:firstColumn="1" w:lastColumn="0" w:oddVBand="0" w:evenVBand="0" w:oddHBand="0" w:evenHBand="0" w:firstRowFirstColumn="0" w:firstRowLastColumn="0" w:lastRowFirstColumn="0" w:lastRowLastColumn="0"/>
+            <w:tcW w:w="1930" w:type="dxa"/>
+          </w:tcPr>
+          <w:p>
+            <w:pPr>
+              <w:rPr>
+                <w:b w:val="0"/>
+                <w:bCs/>
+              </w:rPr>
+            </w:pPr>
+            <w:r>
+              <w:rPr>
+                <w:b w:val="0"/>
+                <w:bCs/>
+              </w:rPr>
+              <w:t>guess</w:t>
+            </w:r>
+          </w:p>
+        </w:tc>
+        <w:tc>
+          <w:tcPr>
+            <w:tcW w:w="1930" w:type="dxa"/>
+          </w:tcPr>
+          <w:p>
+            <w:pPr>
+              <w:cnfStyle w:val="000000010000" w:firstRow="0" w:lastRow="0" w:firstColumn="0" w:lastColumn="0" w:oddVBand="0" w:evenVBand="0" w:oddHBand="0" w:evenHBand="1" w:firstRowFirstColumn="0" w:firstRowLastColumn="0" w:lastRowFirstColumn="0" w:lastRowLastColumn="0"/>
+            </w:pPr>
+            <w:r>
+              <w:t>Char</w:t>
+            </w:r>
+          </w:p>
+        </w:tc>
+        <w:tc>
+          <w:tcPr>
+            <w:tcW w:w="1930" w:type="dxa"/>
+          </w:tcPr>
+          <w:p>
+            <w:pPr>
+              <w:cnfStyle w:val="000000010000" w:firstRow="0" w:lastRow="0" w:firstColumn="0" w:lastColumn="0" w:oddVBand="0" w:evenVBand="0" w:oddHBand="0" w:evenHBand="1" w:firstRowFirstColumn="0" w:firstRowLastColumn="0" w:lastRowFirstColumn="0" w:lastRowLastColumn="0"/>
+            </w:pPr>
+            <w:r>
+              <w:t>Single character</w:t>
+            </w:r>
+          </w:p>
+        </w:tc>
+        <w:tc>
+          <w:tcPr>
+            <w:tcW w:w="1932" w:type="dxa"/>
+          </w:tcPr>
+          <w:p>
+            <w:pPr>
+              <w:cnfStyle w:val="000000010000" w:firstRow="0" w:lastRow="0" w:firstColumn="0" w:lastColumn="0" w:oddVBand="0" w:evenVBand="0" w:oddHBand="0" w:evenHBand="1" w:firstRowFirstColumn="0" w:firstRowLastColumn="0" w:lastRowFirstColumn="0" w:lastRowLastColumn="0"/>
+            </w:pPr>
+            <w:r>
+              <w:t>1</w:t>
+            </w:r>
+          </w:p>
+        </w:tc>
+        <w:tc>
+          <w:tcPr>
+            <w:tcW w:w="1932" w:type="dxa"/>
+          </w:tcPr>
+          <w:p>
+            <w:pPr>
+              <w:cnfStyle w:val="000000010000" w:firstRow="0" w:lastRow="0" w:firstColumn="0" w:lastColumn="0" w:oddVBand="0" w:evenVBand="0" w:oddHBand="0" w:evenHBand="1" w:firstRowFirstColumn="0" w:firstRowLastColumn="0" w:lastRowFirstColumn="0" w:lastRowLastColumn="0"/>
+            </w:pPr>
+            <w:r>
+              <w:t>1 character</w:t>
+            </w:r>
+          </w:p>
+        </w:tc>
+        <w:tc>
+          <w:tcPr>
+            <w:tcW w:w="2074" w:type="dxa"/>
+          </w:tcPr>
+          <w:p>
+            <w:pPr>
+              <w:cnfStyle w:val="000000010000" w:firstRow="0" w:lastRow="0" w:firstColumn="0" w:lastColumn="0" w:oddVBand="0" w:evenVBand="0" w:oddHBand="0" w:evenHBand="1" w:firstRowFirstColumn="0" w:firstRowLastColumn="0" w:lastRowFirstColumn="0" w:lastRowLastColumn="0"/>
+            </w:pPr>
+            <w:r>
+              <w:t>Current letter guessed by the player</w:t>
+            </w:r>
+          </w:p>
+        </w:tc>
+        <w:tc>
+          <w:tcPr>
+            <w:tcW w:w="1932" w:type="dxa"/>
+          </w:tcPr>
+          <w:p>
+            <w:pPr>
+              <w:cnfStyle w:val="000000010000" w:firstRow="0" w:lastRow="0" w:firstColumn="0" w:lastColumn="0" w:oddVBand="0" w:evenVBand="0" w:oddHBand="0" w:evenHBand="1" w:firstRowFirstColumn="0" w:firstRowLastColumn="0" w:lastRowFirstColumn="0" w:lastRowLastColumn="0"/>
+            </w:pPr>
+            <w:r>
+              <w:t>'a'</w:t>
+            </w:r>
+          </w:p>
+        </w:tc>
+        <w:tc>
+          <w:tcPr>
+            <w:tcW w:w="1932" w:type="dxa"/>
+          </w:tcPr>
+          <w:p>
+            <w:pPr>
+              <w:cnfStyle w:val="000000010000" w:firstRow="0" w:lastRow="0" w:firstColumn="0" w:lastColumn="0" w:oddVBand="0" w:evenVBand="0" w:oddHBand="0" w:evenHBand="1" w:firstRowFirstColumn="0" w:firstRowLastColumn="0" w:lastRowFirstColumn="0" w:lastRowLastColumn="0"/>
+            </w:pPr>
+            <w:r>
+              <w:t>Single character</w:t>
+            </w:r>
+          </w:p>
+        </w:tc>
+      </w:tr>
+    </w:tbl>
+    <w:p>
+      <w:pPr>
+        <w:autoSpaceDE w:val="0"/>
+        <w:autoSpaceDN w:val="0"/>
+        <w:spacing w:after="0" w:line="240" w:lineRule="auto"/>
+        <w:sectPr>
+          <w:pgSz w:w="16850" w:h="11910" w:orient="landscape"/>
+          <w:pgMar w:top="1135" w:right="700" w:bottom="1120" w:left="500" w:header="0" w:footer="485" w:gutter="0"/>
+          <w:cols w:space="720"/>
+          <w:docGrid w:linePitch="272"/>
+        </w:sectPr>
+      </w:pPr>
+    </w:p>
+    <w:p/>
     <w:sectPr>
       <w:pgSz w:w="11906" w:h="16838"/>
       <w:pgMar w:top="1440" w:right="1440" w:bottom="1440" w:left="1440" w:header="708" w:footer="708" w:gutter="0"/>
@@ -1164,7 +2402,7 @@
   <w:latentStyles w:defLockedState="0" w:defUIPriority="99" w:defSemiHidden="0" w:defUnhideWhenUsed="0" w:defQFormat="0" w:count="376">
     <w:lsdException w:name="Normal" w:uiPriority="1" w:qFormat="1"/>
     <w:lsdException w:name="heading 1" w:uiPriority="9" w:qFormat="1"/>
-    <w:lsdException w:name="heading 2" w:semiHidden="1" w:uiPriority="9" w:unhideWhenUsed="1" w:qFormat="1"/>
+    <w:lsdException w:name="heading 2" w:semiHidden="1" w:uiPriority="11" w:unhideWhenUsed="1" w:qFormat="1"/>
     <w:lsdException w:name="heading 3" w:semiHidden="1" w:uiPriority="9" w:unhideWhenUsed="1" w:qFormat="1"/>
     <w:lsdException w:name="heading 4" w:semiHidden="1" w:uiPriority="9" w:unhideWhenUsed="1" w:qFormat="1"/>
     <w:lsdException w:name="heading 5" w:semiHidden="1" w:uiPriority="9" w:unhideWhenUsed="1" w:qFormat="1"/>
@@ -1557,6 +2795,26 @@
       <w14:ligatures w14:val="none"/>
     </w:rPr>
   </w:style>
+  <w:style w:type="paragraph" w:styleId="Heading2">
+    <w:name w:val="heading 2"/>
+    <w:basedOn w:val="Normal"/>
+    <w:next w:val="Normal"/>
+    <w:link w:val="Heading2Char"/>
+    <w:uiPriority w:val="11"/>
+    <w:qFormat/>
+    <w:rsid w:val="000252CF"/>
+    <w:pPr>
+      <w:ind w:left="993" w:hanging="993"/>
+      <w:outlineLvl w:val="1"/>
+    </w:pPr>
+    <w:rPr>
+      <w:b/>
+      <w:bCs/>
+      <w:color w:val="002664"/>
+      <w:sz w:val="34"/>
+      <w:szCs w:val="34"/>
+    </w:rPr>
+  </w:style>
   <w:style w:type="character" w:default="1" w:styleId="DefaultParagraphFont">
     <w:name w:val="Default Paragraph Font"/>
     <w:uiPriority w:val="1"/>
@@ -1821,6 +3079,24 @@
       <w:kern w:val="0"/>
       <w:sz w:val="20"/>
       <w:szCs w:val="22"/>
+      <w14:ligatures w14:val="none"/>
+    </w:rPr>
+  </w:style>
+  <w:style w:type="character" w:customStyle="1" w:styleId="Heading2Char">
+    <w:name w:val="Heading 2 Char"/>
+    <w:basedOn w:val="DefaultParagraphFont"/>
+    <w:link w:val="Heading2"/>
+    <w:uiPriority w:val="11"/>
+    <w:rsid w:val="000252CF"/>
+    <w:rPr>
+      <w:rFonts w:ascii="Arial" w:eastAsia="Calibri" w:hAnsi="Arial"/>
+      <w:b/>
+      <w:bCs/>
+      <w:color w:val="002664"/>
+      <w:spacing w:val="-2"/>
+      <w:kern w:val="0"/>
+      <w:sz w:val="34"/>
+      <w:szCs w:val="34"/>
       <w14:ligatures w14:val="none"/>
     </w:rPr>
   </w:style>

</xml_diff>

<commit_message>
added a play again prompt, still need to fix update categories
</commit_message>
<xml_diff>
--- a/SEN Assessment Documentation.docx
+++ b/SEN Assessment Documentation.docx
@@ -2,13 +2,6 @@
 <file path=word/document.xml><?xml version="1.0" encoding="utf-8"?>
 <w:document xmlns:wpc="http://schemas.microsoft.com/office/word/2010/wordprocessingCanvas" xmlns:cx="http://schemas.microsoft.com/office/drawing/2014/chartex" xmlns:cx1="http://schemas.microsoft.com/office/drawing/2015/9/8/chartex" xmlns:cx2="http://schemas.microsoft.com/office/drawing/2015/10/21/chartex" xmlns:cx3="http://schemas.microsoft.com/office/drawing/2016/5/9/chartex" xmlns:cx4="http://schemas.microsoft.com/office/drawing/2016/5/10/chartex" xmlns:cx5="http://schemas.microsoft.com/office/drawing/2016/5/11/chartex" xmlns:cx6="http://schemas.microsoft.com/office/drawing/2016/5/12/chartex" xmlns:cx7="http://schemas.microsoft.com/office/drawing/2016/5/13/chartex" xmlns:cx8="http://schemas.microsoft.com/office/drawing/2016/5/14/chartex" xmlns:mc="http://schemas.openxmlformats.org/markup-compatibility/2006" xmlns:aink="http://schemas.microsoft.com/office/drawing/2016/ink" xmlns:am3d="http://schemas.microsoft.com/office/drawing/2017/model3d" xmlns:o="urn:schemas-microsoft-com:office:office" xmlns:oel="http://schemas.microsoft.com/office/2019/extlst" xmlns:r="http://schemas.openxmlformats.org/officeDocument/2006/relationships" xmlns:m="http://schemas.openxmlformats.org/officeDocument/2006/math" xmlns:v="urn:schemas-microsoft-com:vml" xmlns:wp14="http://schemas.microsoft.com/office/word/2010/wordprocessingDrawing" xmlns:wp="http://schemas.openxmlformats.org/drawingml/2006/wordprocessingDrawing" xmlns:w10="urn:schemas-microsoft-com:office:word" xmlns:w="http://schemas.openxmlformats.org/wordprocessingml/2006/main" xmlns:w14="http://schemas.microsoft.com/office/word/2010/wordml" xmlns:w15="http://schemas.microsoft.com/office/word/2012/wordml" xmlns:w16cex="http://schemas.microsoft.com/office/word/2018/wordml/cex" xmlns:w16cid="http://schemas.microsoft.com/office/word/2016/wordml/cid" xmlns:w16="http://schemas.microsoft.com/office/word/2018/wordml" xmlns:w16sdtdh="http://schemas.microsoft.com/office/word/2020/wordml/sdtdatahash" xmlns:w16se="http://schemas.microsoft.com/office/word/2015/wordml/symex" xmlns:wpg="http://schemas.microsoft.com/office/word/2010/wordprocessingGroup" xmlns:wpi="http://schemas.microsoft.com/office/word/2010/wordprocessingInk" xmlns:wne="http://schemas.microsoft.com/office/word/2006/wordml" xmlns:wps="http://schemas.microsoft.com/office/word/2010/wordprocessingShape" mc:Ignorable="w14 w15 w16se w16cid w16 w16cex w16sdtdh wp14">
   <w:body>
-    <w:p>
-      <w:pPr>
-        <w:rPr>
-          <w:b/>
-        </w:rPr>
-      </w:pPr>
-    </w:p>
     <w:p>
       <w:pPr>
         <w:rPr>
@@ -212,7 +205,6 @@
                 <w:rFonts w:cs="Arial"/>
                 <w:color w:val="000000"/>
                 <w:szCs w:val="20"/>
-                <w:highlight w:val="yellow"/>
               </w:rPr>
               <w:t xml:space="preserve">Structure </w:t>
             </w:r>
@@ -221,7 +213,6 @@
                 <w:rFonts w:cs="Arial"/>
                 <w:color w:val="000000"/>
                 <w:szCs w:val="20"/>
-                <w:highlight w:val="yellow"/>
               </w:rPr>
               <w:t>charts</w:t>
             </w:r>
@@ -319,6 +310,7 @@
                 <w:rFonts w:cs="Arial"/>
                 <w:color w:val="000000"/>
                 <w:szCs w:val="20"/>
+                <w:highlight w:val="yellow"/>
               </w:rPr>
             </w:pPr>
             <w:r>
@@ -326,6 +318,7 @@
                 <w:rFonts w:cs="Arial"/>
                 <w:color w:val="000000"/>
                 <w:szCs w:val="20"/>
+                <w:highlight w:val="yellow"/>
               </w:rPr>
               <w:t>Data Dictionary</w:t>
             </w:r>
@@ -388,18 +381,21 @@
               <w:rPr>
                 <w:rStyle w:val="eop"/>
                 <w:szCs w:val="20"/>
+                <w:highlight w:val="yellow"/>
               </w:rPr>
             </w:pPr>
             <w:r>
               <w:rPr>
                 <w:rStyle w:val="eop"/>
                 <w:szCs w:val="20"/>
+                <w:highlight w:val="yellow"/>
               </w:rPr>
               <w:t>Link to your GitHub repository containing s</w:t>
             </w:r>
             <w:r>
               <w:rPr>
                 <w:rStyle w:val="eop"/>
+                <w:highlight w:val="yellow"/>
               </w:rPr>
               <w:t>ource</w:t>
             </w:r>
@@ -407,6 +403,7 @@
               <w:rPr>
                 <w:rStyle w:val="eop"/>
                 <w:szCs w:val="20"/>
+                <w:highlight w:val="yellow"/>
               </w:rPr>
               <w:t xml:space="preserve"> code</w:t>
             </w:r>
@@ -461,6 +458,7 @@
                 <w:bCs/>
                 <w:color w:val="000000"/>
                 <w:szCs w:val="20"/>
+                <w:highlight w:val="yellow"/>
               </w:rPr>
             </w:pPr>
             <w:r>
@@ -469,6 +467,7 @@
                 <w:bCs/>
                 <w:color w:val="000000"/>
                 <w:szCs w:val="20"/>
+                <w:highlight w:val="yellow"/>
               </w:rPr>
               <w:t>T</w:t>
             </w:r>
@@ -477,6 +476,7 @@
                 <w:rFonts w:cs="Arial"/>
                 <w:bCs/>
                 <w:color w:val="000000"/>
+                <w:highlight w:val="yellow"/>
               </w:rPr>
               <w:t>est table</w:t>
             </w:r>
@@ -531,6 +531,7 @@
                 <w:bCs/>
                 <w:color w:val="000000"/>
                 <w:szCs w:val="20"/>
+                <w:highlight w:val="yellow"/>
               </w:rPr>
             </w:pPr>
             <w:r>
@@ -539,6 +540,7 @@
                 <w:bCs/>
                 <w:color w:val="000000"/>
                 <w:szCs w:val="20"/>
+                <w:highlight w:val="yellow"/>
               </w:rPr>
               <w:t>Project reflection</w:t>
             </w:r>
@@ -549,17 +551,386 @@
     <w:p>
       <w:pPr>
         <w:rPr>
-          <w:color w:val="2F5496" w:themeColor="accent1" w:themeShade="BF"/>
-        </w:rPr>
-      </w:pPr>
-    </w:p>
+          <w:b/>
+          <w:bCs/>
+          <w:color w:val="002060"/>
+          <w:sz w:val="40"/>
+          <w:szCs w:val="40"/>
+        </w:rPr>
+      </w:pPr>
+    </w:p>
+    <w:p>
+      <w:pPr>
+        <w:rPr>
+          <w:b/>
+          <w:bCs/>
+          <w:color w:val="002060"/>
+          <w:sz w:val="40"/>
+          <w:szCs w:val="40"/>
+        </w:rPr>
+      </w:pPr>
+      <w:r>
+        <w:rPr>
+          <w:b/>
+          <w:bCs/>
+          <w:color w:val="002060"/>
+          <w:sz w:val="40"/>
+          <w:szCs w:val="40"/>
+        </w:rPr>
+        <w:t xml:space="preserve">Software Engineering Year 11: Programming </w:t>
+      </w:r>
+      <w:r>
+        <w:rPr>
+          <w:b/>
+          <w:bCs/>
+          <w:color w:val="002060"/>
+          <w:sz w:val="40"/>
+          <w:szCs w:val="40"/>
+        </w:rPr>
+        <w:t>Documentation</w:t>
+      </w:r>
+    </w:p>
+    <w:p>
+      <w:pPr>
+        <w:rPr>
+          <w:b/>
+          <w:bCs/>
+          <w:color w:val="002060"/>
+          <w:sz w:val="34"/>
+          <w:szCs w:val="34"/>
+        </w:rPr>
+        <w:sectPr>
+          <w:pgSz w:w="11910" w:h="16850"/>
+          <w:pgMar w:top="500" w:right="1135" w:bottom="700" w:left="1120" w:header="0" w:footer="485" w:gutter="0"/>
+          <w:cols w:space="720"/>
+          <w:titlePg/>
+          <w:docGrid w:linePitch="272"/>
+        </w:sectPr>
+      </w:pPr>
+      <w:r>
+        <w:rPr>
+          <w:b/>
+          <w:bCs/>
+          <w:color w:val="002060"/>
+          <w:sz w:val="34"/>
+          <w:szCs w:val="34"/>
+        </w:rPr>
+        <w:t>Project Documentation: ‘</w:t>
+      </w:r>
+      <w:r>
+        <w:rPr>
+          <w:b/>
+          <w:bCs/>
+          <w:color w:val="002060"/>
+          <w:sz w:val="34"/>
+          <w:szCs w:val="34"/>
+        </w:rPr>
+        <w:t>Connections.py</w:t>
+      </w:r>
+      <w:r>
+        <w:rPr>
+          <w:b/>
+          <w:bCs/>
+          <w:color w:val="002060"/>
+          <w:sz w:val="34"/>
+          <w:szCs w:val="34"/>
+        </w:rPr>
+        <w:t>’</w:t>
+      </w:r>
+    </w:p>
+    <w:p>
+      <w:pPr>
+        <w:rPr>
+          <w:b/>
+          <w:bCs/>
+          <w:color w:val="002060"/>
+          <w:sz w:val="40"/>
+          <w:szCs w:val="40"/>
+        </w:rPr>
+      </w:pPr>
+    </w:p>
+    <w:p>
+      <w:pPr>
+        <w:rPr>
+          <w:b/>
+          <w:bCs/>
+          <w:color w:val="002060"/>
+          <w:sz w:val="40"/>
+          <w:szCs w:val="40"/>
+        </w:rPr>
+      </w:pPr>
+    </w:p>
+    <w:sdt>
+      <w:sdtPr>
+        <w:rPr>
+          <w:b w:val="0"/>
+          <w:color w:val="auto"/>
+          <w:sz w:val="20"/>
+        </w:rPr>
+        <w:id w:val="-1348405503"/>
+        <w:docPartObj>
+          <w:docPartGallery w:val="Table of Contents"/>
+          <w:docPartUnique/>
+        </w:docPartObj>
+      </w:sdtPr>
+      <w:sdtEndPr>
+        <w:rPr>
+          <w:bCs/>
+          <w:noProof/>
+        </w:rPr>
+      </w:sdtEndPr>
+      <w:sdtContent>
+        <w:p>
+          <w:pPr>
+            <w:pStyle w:val="TOCHeading"/>
+          </w:pPr>
+          <w:r>
+            <w:t>Table of Contents</w:t>
+          </w:r>
+        </w:p>
+        <w:p>
+          <w:pPr>
+            <w:pStyle w:val="TOC2"/>
+            <w:tabs>
+              <w:tab w:val="right" w:leader="dot" w:pos="9645"/>
+            </w:tabs>
+            <w:rPr>
+              <w:rFonts w:eastAsiaTheme="minorEastAsia" w:cstheme="minorBidi"/>
+              <w:b w:val="0"/>
+              <w:bCs w:val="0"/>
+              <w:noProof/>
+              <w:spacing w:val="0"/>
+              <w:kern w:val="2"/>
+              <w:sz w:val="24"/>
+              <w:szCs w:val="24"/>
+              <w:lang w:eastAsia="en-GB"/>
+              <w14:ligatures w14:val="standardContextual"/>
+            </w:rPr>
+          </w:pPr>
+          <w:r>
+            <w:rPr>
+              <w:b w:val="0"/>
+              <w:bCs w:val="0"/>
+              <w:i/>
+              <w:iCs/>
+              <w:sz w:val="24"/>
+              <w:szCs w:val="24"/>
+            </w:rPr>
+            <w:fldChar w:fldCharType="begin"/>
+          </w:r>
+          <w:r>
+            <w:instrText xml:space="preserve"> TOC \o "1-3" \h \z \u </w:instrText>
+          </w:r>
+          <w:r>
+            <w:rPr>
+              <w:b w:val="0"/>
+              <w:bCs w:val="0"/>
+              <w:i/>
+              <w:iCs/>
+              <w:sz w:val="24"/>
+              <w:szCs w:val="24"/>
+            </w:rPr>
+            <w:fldChar w:fldCharType="separate"/>
+          </w:r>
+          <w:hyperlink w:anchor="_Toc162708302" w:history="1">
+            <w:r>
+              <w:rPr>
+                <w:rStyle w:val="Hyperlink"/>
+                <w:noProof/>
+              </w:rPr>
+              <w:t xml:space="preserve">Task </w:t>
+            </w:r>
+            <w:r>
+              <w:rPr>
+                <w:rStyle w:val="Hyperlink"/>
+                <w:noProof/>
+              </w:rPr>
+              <w:t>D</w:t>
+            </w:r>
+            <w:r>
+              <w:rPr>
+                <w:rStyle w:val="Hyperlink"/>
+                <w:noProof/>
+              </w:rPr>
+              <w:t>efinition</w:t>
+            </w:r>
+            <w:r>
+              <w:rPr>
+                <w:noProof/>
+                <w:webHidden/>
+              </w:rPr>
+              <w:tab/>
+            </w:r>
+            <w:r>
+              <w:rPr>
+                <w:noProof/>
+                <w:webHidden/>
+              </w:rPr>
+              <w:fldChar w:fldCharType="begin"/>
+            </w:r>
+            <w:r>
+              <w:rPr>
+                <w:noProof/>
+                <w:webHidden/>
+              </w:rPr>
+              <w:instrText xml:space="preserve"> PAGEREF _Toc162708302 \h </w:instrText>
+            </w:r>
+            <w:r>
+              <w:rPr>
+                <w:noProof/>
+                <w:webHidden/>
+              </w:rPr>
+            </w:r>
+            <w:r>
+              <w:rPr>
+                <w:noProof/>
+                <w:webHidden/>
+              </w:rPr>
+              <w:fldChar w:fldCharType="separate"/>
+            </w:r>
+            <w:r>
+              <w:rPr>
+                <w:noProof/>
+                <w:webHidden/>
+              </w:rPr>
+              <w:t>3</w:t>
+            </w:r>
+            <w:r>
+              <w:rPr>
+                <w:noProof/>
+                <w:webHidden/>
+              </w:rPr>
+              <w:fldChar w:fldCharType="end"/>
+            </w:r>
+          </w:hyperlink>
+        </w:p>
+        <w:p>
+          <w:pPr>
+            <w:pStyle w:val="TOC2"/>
+            <w:tabs>
+              <w:tab w:val="right" w:leader="dot" w:pos="9645"/>
+            </w:tabs>
+            <w:rPr>
+              <w:rFonts w:eastAsiaTheme="minorEastAsia" w:cstheme="minorBidi"/>
+              <w:b w:val="0"/>
+              <w:bCs w:val="0"/>
+              <w:noProof/>
+              <w:spacing w:val="0"/>
+              <w:kern w:val="2"/>
+              <w:sz w:val="24"/>
+              <w:szCs w:val="24"/>
+              <w:lang w:eastAsia="en-GB"/>
+              <w14:ligatures w14:val="standardContextual"/>
+            </w:rPr>
+          </w:pPr>
+          <w:hyperlink w:anchor="_Toc162708303" w:history="1">
+            <w:r>
+              <w:rPr>
+                <w:rStyle w:val="Hyperlink"/>
+                <w:noProof/>
+              </w:rPr>
+              <w:t>Data Dictio</w:t>
+            </w:r>
+            <w:r>
+              <w:rPr>
+                <w:rStyle w:val="Hyperlink"/>
+                <w:noProof/>
+              </w:rPr>
+              <w:t>n</w:t>
+            </w:r>
+            <w:r>
+              <w:rPr>
+                <w:rStyle w:val="Hyperlink"/>
+                <w:noProof/>
+              </w:rPr>
+              <w:t>ary</w:t>
+            </w:r>
+            <w:r>
+              <w:rPr>
+                <w:noProof/>
+                <w:webHidden/>
+              </w:rPr>
+              <w:tab/>
+            </w:r>
+            <w:r>
+              <w:rPr>
+                <w:noProof/>
+                <w:webHidden/>
+              </w:rPr>
+              <w:fldChar w:fldCharType="begin"/>
+            </w:r>
+            <w:r>
+              <w:rPr>
+                <w:noProof/>
+                <w:webHidden/>
+              </w:rPr>
+              <w:instrText xml:space="preserve"> PAGEREF _Toc162708303 \h </w:instrText>
+            </w:r>
+            <w:r>
+              <w:rPr>
+                <w:noProof/>
+                <w:webHidden/>
+              </w:rPr>
+            </w:r>
+            <w:r>
+              <w:rPr>
+                <w:noProof/>
+                <w:webHidden/>
+              </w:rPr>
+              <w:fldChar w:fldCharType="separate"/>
+            </w:r>
+            <w:r>
+              <w:rPr>
+                <w:noProof/>
+                <w:webHidden/>
+              </w:rPr>
+              <w:t>6</w:t>
+            </w:r>
+            <w:r>
+              <w:rPr>
+                <w:noProof/>
+                <w:webHidden/>
+              </w:rPr>
+              <w:fldChar w:fldCharType="end"/>
+            </w:r>
+          </w:hyperlink>
+        </w:p>
+        <w:p>
+          <w:r>
+            <w:rPr>
+              <w:b/>
+              <w:bCs/>
+              <w:noProof/>
+            </w:rPr>
+            <w:fldChar w:fldCharType="end"/>
+          </w:r>
+        </w:p>
+        <w:p/>
+      </w:sdtContent>
+    </w:sdt>
     <w:p>
       <w:pPr>
         <w:pStyle w:val="Heading2"/>
-      </w:pPr>
-      <w:r>
+        <w:ind w:left="0" w:firstLine="0"/>
+        <w:sectPr>
+          <w:pgSz w:w="11910" w:h="16850"/>
+          <w:pgMar w:top="500" w:right="1135" w:bottom="700" w:left="1120" w:header="0" w:footer="485" w:gutter="0"/>
+          <w:cols w:space="720"/>
+          <w:titlePg/>
+          <w:docGrid w:linePitch="272"/>
+        </w:sectPr>
+      </w:pPr>
+    </w:p>
+    <w:p>
+      <w:pPr>
+        <w:pStyle w:val="Heading2"/>
+      </w:pPr>
+      <w:bookmarkStart w:id="0" w:name="_Toc162708302"/>
+      <w:r>
+        <w:lastRenderedPageBreak/>
         <w:t>Task Definition</w:t>
       </w:r>
+      <w:bookmarkEnd w:id="0"/>
     </w:p>
     <w:p>
       <w:pPr>
@@ -886,331 +1257,784 @@
     </w:p>
     <w:p>
       <w:pPr>
+        <w:pStyle w:val="Heading2"/>
+      </w:pPr>
+    </w:p>
+    <w:p>
+      <w:pPr>
+        <w:pStyle w:val="Heading2"/>
+      </w:pPr>
+    </w:p>
+    <w:p>
+      <w:pPr>
+        <w:pStyle w:val="Heading2"/>
+      </w:pPr>
+    </w:p>
+    <w:p>
+      <w:pPr>
+        <w:pStyle w:val="Heading2"/>
+      </w:pPr>
+    </w:p>
+    <w:p>
+      <w:pPr>
+        <w:pStyle w:val="Heading2"/>
+      </w:pPr>
+    </w:p>
+    <w:p>
+      <w:pPr>
+        <w:pStyle w:val="Heading2"/>
+      </w:pPr>
+    </w:p>
+    <w:p>
+      <w:pPr>
+        <w:pStyle w:val="Heading2"/>
+      </w:pPr>
+    </w:p>
+    <w:p>
+      <w:pPr>
+        <w:pStyle w:val="Heading2"/>
+      </w:pPr>
+    </w:p>
+    <w:p/>
+    <w:p>
+      <w:pPr>
         <w:pStyle w:val="NoSpacing"/>
-        <w:jc w:val="both"/>
-        <w:rPr>
-          <w:lang w:eastAsia="en-AU"/>
-        </w:rPr>
-      </w:pPr>
-    </w:p>
-    <w:p>
-      <w:pPr>
-        <w:pStyle w:val="NoSpacing"/>
-        <w:jc w:val="both"/>
-        <w:rPr>
-          <w:lang w:eastAsia="en-AU"/>
-        </w:rPr>
-      </w:pPr>
-    </w:p>
-    <w:p>
-      <w:pPr>
-        <w:jc w:val="both"/>
-        <w:rPr>
-          <w:lang w:eastAsia="en-AU"/>
-        </w:rPr>
-      </w:pPr>
-    </w:p>
-    <w:p/>
-    <w:p>
-      <w:pPr>
-        <w:pStyle w:val="ListParagraph"/>
-      </w:pPr>
-    </w:p>
-    <w:p>
-      <w:pPr>
-        <w:pStyle w:val="Heading2"/>
-      </w:pPr>
-      <w:r>
-        <w:t xml:space="preserve">Structure Chart </w:t>
-      </w:r>
-    </w:p>
-    <w:p>
-      <w:pPr>
-        <w:pStyle w:val="ListParagraph"/>
-      </w:pPr>
-    </w:p>
-    <w:p>
-      <w:pPr>
-        <w:pStyle w:val="ListParagraph"/>
-      </w:pPr>
-    </w:p>
-    <w:p>
-      <w:pPr>
-        <w:pStyle w:val="ListParagraph"/>
-      </w:pPr>
-    </w:p>
-    <w:p>
-      <w:pPr>
-        <w:pStyle w:val="ListParagraph"/>
-      </w:pPr>
-    </w:p>
-    <w:p>
-      <w:pPr>
-        <w:pStyle w:val="ListParagraph"/>
-      </w:pPr>
-    </w:p>
-    <w:p>
-      <w:pPr>
-        <w:pStyle w:val="ListParagraph"/>
-      </w:pPr>
-    </w:p>
-    <w:p>
-      <w:pPr>
-        <w:pStyle w:val="ListParagraph"/>
-      </w:pPr>
-    </w:p>
-    <w:p>
-      <w:pPr>
-        <w:pStyle w:val="ListParagraph"/>
-      </w:pPr>
-    </w:p>
-    <w:p>
-      <w:pPr>
-        <w:pStyle w:val="ListParagraph"/>
-      </w:pPr>
-    </w:p>
-    <w:p>
-      <w:pPr>
-        <w:pStyle w:val="ListParagraph"/>
-      </w:pPr>
-    </w:p>
-    <w:p>
-      <w:pPr>
-        <w:pStyle w:val="ListParagraph"/>
-      </w:pPr>
-    </w:p>
-    <w:p>
-      <w:pPr>
-        <w:pStyle w:val="ListParagraph"/>
-      </w:pPr>
-    </w:p>
-    <w:p>
-      <w:pPr>
-        <w:pStyle w:val="ListParagraph"/>
-      </w:pPr>
-    </w:p>
-    <w:p>
-      <w:pPr>
-        <w:pStyle w:val="ListParagraph"/>
-      </w:pPr>
-    </w:p>
-    <w:p>
-      <w:pPr>
-        <w:pStyle w:val="ListParagraph"/>
-      </w:pPr>
-    </w:p>
-    <w:p>
-      <w:pPr>
-        <w:pStyle w:val="ListParagraph"/>
-      </w:pPr>
-    </w:p>
-    <w:p>
-      <w:pPr>
-        <w:pStyle w:val="ListParagraph"/>
-      </w:pPr>
-    </w:p>
-    <w:p>
-      <w:pPr>
-        <w:pStyle w:val="ListParagraph"/>
-      </w:pPr>
-    </w:p>
-    <w:p>
-      <w:pPr>
-        <w:pStyle w:val="ListParagraph"/>
-      </w:pPr>
-    </w:p>
-    <w:p>
-      <w:pPr>
-        <w:pStyle w:val="ListParagraph"/>
-      </w:pPr>
-    </w:p>
-    <w:p>
-      <w:pPr>
-        <w:pStyle w:val="ListParagraph"/>
-      </w:pPr>
-    </w:p>
-    <w:p>
-      <w:pPr>
-        <w:pStyle w:val="ListParagraph"/>
-      </w:pPr>
-    </w:p>
-    <w:p>
-      <w:pPr>
-        <w:pStyle w:val="ListParagraph"/>
-      </w:pPr>
-    </w:p>
-    <w:p>
-      <w:pPr>
-        <w:pStyle w:val="ListParagraph"/>
-      </w:pPr>
-    </w:p>
-    <w:p>
-      <w:pPr>
-        <w:pStyle w:val="ListParagraph"/>
-      </w:pPr>
-    </w:p>
-    <w:p>
-      <w:pPr>
-        <w:pStyle w:val="Heading2"/>
-      </w:pPr>
-      <w:r>
-        <w:lastRenderedPageBreak/>
-        <w:t>Algorithm Design</w:t>
-      </w:r>
-    </w:p>
-    <w:p>
-      <w:pPr>
-        <w:pStyle w:val="ListParagraph"/>
-      </w:pPr>
-    </w:p>
-    <w:p>
-      <w:pPr>
-        <w:pStyle w:val="ListParagraph"/>
-      </w:pPr>
-    </w:p>
-    <w:p>
-      <w:pPr>
-        <w:pStyle w:val="ListParagraph"/>
-      </w:pPr>
-    </w:p>
-    <w:p>
-      <w:pPr>
-        <w:pStyle w:val="ListParagraph"/>
-      </w:pPr>
-    </w:p>
-    <w:p>
-      <w:pPr>
-        <w:pStyle w:val="ListParagraph"/>
-      </w:pPr>
-    </w:p>
-    <w:p>
-      <w:pPr>
-        <w:pStyle w:val="ListParagraph"/>
-      </w:pPr>
-    </w:p>
-    <w:p>
-      <w:pPr>
-        <w:pStyle w:val="ListParagraph"/>
-      </w:pPr>
-    </w:p>
-    <w:p>
-      <w:pPr>
-        <w:pStyle w:val="ListParagraph"/>
-      </w:pPr>
-    </w:p>
-    <w:p>
-      <w:pPr>
-        <w:pStyle w:val="ListParagraph"/>
-      </w:pPr>
-    </w:p>
-    <w:p>
-      <w:pPr>
-        <w:pStyle w:val="ListParagraph"/>
-      </w:pPr>
-    </w:p>
-    <w:p>
-      <w:pPr>
-        <w:pStyle w:val="ListParagraph"/>
-      </w:pPr>
-    </w:p>
-    <w:p>
-      <w:pPr>
-        <w:pStyle w:val="ListParagraph"/>
-      </w:pPr>
-    </w:p>
-    <w:p>
-      <w:pPr>
-        <w:pStyle w:val="ListParagraph"/>
-      </w:pPr>
-    </w:p>
-    <w:p>
-      <w:pPr>
-        <w:pStyle w:val="ListParagraph"/>
-      </w:pPr>
-    </w:p>
-    <w:p>
-      <w:pPr>
-        <w:pStyle w:val="ListParagraph"/>
-      </w:pPr>
-    </w:p>
-    <w:p>
-      <w:pPr>
-        <w:pStyle w:val="ListParagraph"/>
-      </w:pPr>
-    </w:p>
-    <w:p>
-      <w:pPr>
-        <w:pStyle w:val="ListParagraph"/>
-      </w:pPr>
-    </w:p>
-    <w:p>
-      <w:pPr>
-        <w:pStyle w:val="ListParagraph"/>
-      </w:pPr>
-    </w:p>
-    <w:p>
-      <w:pPr>
-        <w:pStyle w:val="ListParagraph"/>
-      </w:pPr>
-    </w:p>
-    <w:p>
-      <w:pPr>
-        <w:pStyle w:val="ListParagraph"/>
-      </w:pPr>
-    </w:p>
-    <w:p>
-      <w:pPr>
-        <w:pStyle w:val="ListParagraph"/>
-      </w:pPr>
-    </w:p>
-    <w:p>
-      <w:pPr>
-        <w:pStyle w:val="ListParagraph"/>
-      </w:pPr>
-    </w:p>
-    <w:p>
-      <w:pPr>
-        <w:pStyle w:val="ListParagraph"/>
-      </w:pPr>
-    </w:p>
-    <w:p>
-      <w:pPr>
-        <w:pStyle w:val="ListParagraph"/>
-      </w:pPr>
-    </w:p>
-    <w:p>
-      <w:pPr>
-        <w:pStyle w:val="ListParagraph"/>
-      </w:pPr>
-    </w:p>
-    <w:p>
-      <w:pPr>
-        <w:pStyle w:val="ListParagraph"/>
-        <w:rPr>
-          <w:rFonts w:cstheme="minorBidi"/>
+        <w:rPr>
           <w:b/>
           <w:bCs/>
           <w:color w:val="002664"/>
           <w:sz w:val="34"/>
           <w:szCs w:val="34"/>
-          <w:lang w:eastAsia="en-US"/>
-        </w:rPr>
-      </w:pPr>
-      <w:r>
-        <w:rPr>
-          <w:rFonts w:cstheme="minorBidi"/>
+        </w:rPr>
+        <w:sectPr>
+          <w:pgSz w:w="11910" w:h="16850"/>
+          <w:pgMar w:top="500" w:right="1135" w:bottom="700" w:left="1120" w:header="0" w:footer="485" w:gutter="0"/>
+          <w:cols w:space="720"/>
+          <w:titlePg/>
+          <w:docGrid w:linePitch="272"/>
+        </w:sectPr>
+      </w:pPr>
+    </w:p>
+    <w:p>
+      <w:pPr>
+        <w:pStyle w:val="NoSpacing"/>
+        <w:rPr>
           <w:b/>
           <w:bCs/>
           <w:color w:val="002664"/>
           <w:sz w:val="34"/>
           <w:szCs w:val="34"/>
-          <w:lang w:eastAsia="en-US"/>
+        </w:rPr>
+      </w:pPr>
+      <w:r>
+        <w:rPr>
+          <w:b/>
+          <w:bCs/>
+          <w:color w:val="002664"/>
+          <w:sz w:val="34"/>
+          <w:szCs w:val="34"/>
+        </w:rPr>
+        <w:lastRenderedPageBreak/>
+        <w:t xml:space="preserve">Structure Chart </w:t>
+      </w:r>
+    </w:p>
+    <w:p>
+      <w:pPr>
+        <w:pStyle w:val="NoSpacing"/>
+        <w:rPr>
+          <w:b/>
+          <w:bCs/>
+          <w:color w:val="002664"/>
+          <w:sz w:val="34"/>
+          <w:szCs w:val="34"/>
+        </w:rPr>
+      </w:pPr>
+    </w:p>
+    <w:p>
+      <w:pPr>
+        <w:pStyle w:val="NoSpacing"/>
+        <w:rPr>
+          <w:b/>
+          <w:bCs/>
+          <w:color w:val="002664"/>
+          <w:sz w:val="34"/>
+          <w:szCs w:val="34"/>
+        </w:rPr>
+      </w:pPr>
+      <w:r>
+        <w:rPr>
+          <w:lang w:eastAsia="en-AU"/>
+        </w:rPr>
+        <w:t>This is the</w:t>
+      </w:r>
+      <w:r>
+        <w:rPr>
+          <w:lang w:eastAsia="en-AU"/>
+        </w:rPr>
+        <w:t xml:space="preserve"> approach</w:t>
+      </w:r>
+      <w:r>
+        <w:rPr>
+          <w:lang w:eastAsia="en-AU"/>
+        </w:rPr>
+        <w:t xml:space="preserve"> that I used throughout the</w:t>
+      </w:r>
+      <w:r>
+        <w:rPr>
+          <w:lang w:eastAsia="en-AU"/>
+        </w:rPr>
+        <w:t xml:space="preserve"> development of ‘</w:t>
+      </w:r>
+      <w:r>
+        <w:rPr>
+          <w:lang w:eastAsia="en-AU"/>
+        </w:rPr>
+        <w:t>C</w:t>
+      </w:r>
+      <w:r>
+        <w:rPr>
+          <w:lang w:eastAsia="en-AU"/>
+        </w:rPr>
+        <w:t>onnections.py</w:t>
+      </w:r>
+      <w:r>
+        <w:rPr>
+          <w:lang w:eastAsia="en-AU"/>
+        </w:rPr>
+        <w:t xml:space="preserve">’, </w:t>
+      </w:r>
+      <w:r>
+        <w:rPr>
+          <w:lang w:eastAsia="en-AU"/>
+        </w:rPr>
+        <w:t xml:space="preserve">this </w:t>
+      </w:r>
+      <w:r>
+        <w:rPr>
+          <w:lang w:eastAsia="en-AU"/>
+        </w:rPr>
+        <w:t>structure chart decompose</w:t>
+      </w:r>
+      <w:r>
+        <w:rPr>
+          <w:lang w:eastAsia="en-AU"/>
+        </w:rPr>
+        <w:t>s</w:t>
+      </w:r>
+      <w:r>
+        <w:rPr>
+          <w:lang w:eastAsia="en-AU"/>
+        </w:rPr>
+        <w:t xml:space="preserve"> the game logic into a mainline and the individual functions </w:t>
+      </w:r>
+      <w:r>
+        <w:rPr>
+          <w:lang w:eastAsia="en-AU"/>
+        </w:rPr>
+        <w:t>within and</w:t>
+      </w:r>
+      <w:r>
+        <w:rPr>
+          <w:lang w:eastAsia="en-AU"/>
+        </w:rPr>
+        <w:t xml:space="preserve"> help visualise the data/parameters that will be passed around.</w:t>
+      </w:r>
+    </w:p>
+    <w:p>
+      <w:pPr>
+        <w:pStyle w:val="NoSpacing"/>
+        <w:rPr>
+          <w:lang w:eastAsia="en-AU"/>
+        </w:rPr>
+      </w:pPr>
+    </w:p>
+    <w:p>
+      <w:pPr>
+        <w:pStyle w:val="NoSpacing"/>
+        <w:rPr>
+          <w:lang w:eastAsia="en-AU"/>
+        </w:rPr>
+      </w:pPr>
+      <w:r>
+        <w:rPr>
+          <w:lang w:eastAsia="en-AU"/>
+        </w:rPr>
+        <w:t xml:space="preserve">The following </w:t>
+      </w:r>
+      <w:r>
+        <w:rPr>
+          <w:lang w:eastAsia="en-AU"/>
+        </w:rPr>
+        <w:t>structure chart</w:t>
+      </w:r>
+      <w:r>
+        <w:rPr>
+          <w:lang w:eastAsia="en-AU"/>
+        </w:rPr>
+        <w:t xml:space="preserve"> maps out </w:t>
+      </w:r>
+      <w:r>
+        <w:rPr>
+          <w:lang w:eastAsia="en-AU"/>
+        </w:rPr>
+        <w:t>t</w:t>
+      </w:r>
+      <w:r>
+        <w:rPr>
+          <w:lang w:eastAsia="en-AU"/>
+        </w:rPr>
+        <w:t>h</w:t>
+      </w:r>
+      <w:r>
+        <w:rPr>
+          <w:lang w:eastAsia="en-AU"/>
+        </w:rPr>
+        <w:t>e</w:t>
+      </w:r>
+      <w:r>
+        <w:rPr>
+          <w:lang w:eastAsia="en-AU"/>
+        </w:rPr>
+        <w:t xml:space="preserve"> functions within my program, a simple run down is here:</w:t>
+      </w:r>
+      <w:r>
+        <w:rPr>
+          <w:noProof/>
+          <w:lang w:eastAsia="en-AU"/>
+          <w14:ligatures w14:val="standardContextual"/>
+        </w:rPr>
+        <w:drawing>
+          <wp:inline distT="0" distB="0" distL="0" distR="0" wp14:anchorId="3726ADD1" wp14:editId="623A2C34">
+            <wp:extent cx="6130925" cy="2620645"/>
+            <wp:effectExtent l="0" t="0" r="3175" b="0"/>
+            <wp:docPr id="913889701" name="Picture 3" descr="A diagram of a diagram&#10;&#10;Description automatically generated"/>
+            <wp:cNvGraphicFramePr>
+              <a:graphicFrameLocks xmlns:a="http://schemas.openxmlformats.org/drawingml/2006/main" noChangeAspect="1"/>
+            </wp:cNvGraphicFramePr>
+            <a:graphic xmlns:a="http://schemas.openxmlformats.org/drawingml/2006/main">
+              <a:graphicData uri="http://schemas.openxmlformats.org/drawingml/2006/picture">
+                <pic:pic xmlns:pic="http://schemas.openxmlformats.org/drawingml/2006/picture">
+                  <pic:nvPicPr>
+                    <pic:cNvPr id="913889701" name="Picture 3" descr="A diagram of a diagram&#10;&#10;Description automatically generated"/>
+                    <pic:cNvPicPr/>
+                  </pic:nvPicPr>
+                  <pic:blipFill>
+                    <a:blip r:embed="rId8">
+                      <a:extLst>
+                        <a:ext uri="{28A0092B-C50C-407E-A947-70E740481C1C}">
+                          <a14:useLocalDpi xmlns:a14="http://schemas.microsoft.com/office/drawing/2010/main" val="0"/>
+                        </a:ext>
+                      </a:extLst>
+                    </a:blip>
+                    <a:stretch>
+                      <a:fillRect/>
+                    </a:stretch>
+                  </pic:blipFill>
+                  <pic:spPr>
+                    <a:xfrm>
+                      <a:off x="0" y="0"/>
+                      <a:ext cx="6130925" cy="2620645"/>
+                    </a:xfrm>
+                    <a:prstGeom prst="rect">
+                      <a:avLst/>
+                    </a:prstGeom>
+                  </pic:spPr>
+                </pic:pic>
+              </a:graphicData>
+            </a:graphic>
+          </wp:inline>
+        </w:drawing>
+      </w:r>
+      <w:r>
+        <w:rPr>
+          <w:lang w:eastAsia="en-AU"/>
+        </w:rPr>
+        <w:t xml:space="preserve"> </w:t>
+      </w:r>
+    </w:p>
+    <w:p>
+      <w:pPr>
+        <w:autoSpaceDE w:val="0"/>
+        <w:autoSpaceDN w:val="0"/>
+        <w:spacing w:after="0" w:line="240" w:lineRule="auto"/>
+        <w:rPr>
+          <w:sz w:val="34"/>
+          <w:szCs w:val="34"/>
+        </w:rPr>
+      </w:pPr>
+      <w:r>
+        <w:rPr>
+          <w:i/>
+          <w:iCs/>
+          <w:lang w:eastAsia="en-AU"/>
+        </w:rPr>
+        <w:t xml:space="preserve">This diagram was generated using </w:t>
+      </w:r>
+      <w:r>
+        <w:t>draw.io.</w:t>
+      </w:r>
+    </w:p>
+    <w:p>
+      <w:pPr>
+        <w:autoSpaceDE w:val="0"/>
+        <w:autoSpaceDN w:val="0"/>
+        <w:spacing w:after="0" w:line="240" w:lineRule="auto"/>
+      </w:pPr>
+    </w:p>
+    <w:p>
+      <w:pPr>
+        <w:spacing w:after="125"/>
+      </w:pPr>
+      <w:r>
+        <w:rPr>
+          <w:b/>
+          <w:bCs/>
+        </w:rPr>
+        <w:t>Connections</w:t>
+      </w:r>
+      <w:r>
+        <w:t xml:space="preserve"> will be the top-level mainline that starts the game.</w:t>
+      </w:r>
+    </w:p>
+    <w:p>
+      <w:pPr>
+        <w:spacing w:after="125"/>
+      </w:pPr>
+      <w:r>
+        <w:rPr>
+          <w:b/>
+          <w:bCs/>
+        </w:rPr>
+        <w:t xml:space="preserve">Word categories </w:t>
+      </w:r>
+      <w:r>
+        <w:t>is an array of all the categories and words related to the category they are in.</w:t>
+      </w:r>
+    </w:p>
+    <w:p>
+      <w:pPr>
+        <w:spacing w:after="125"/>
+      </w:pPr>
+      <w:r>
+        <w:rPr>
+          <w:b/>
+          <w:bCs/>
+        </w:rPr>
+        <w:t xml:space="preserve">Create empty grid </w:t>
+      </w:r>
+      <w:r>
+        <w:t>will make an empty 4 x 4 grid for the words to be put in.</w:t>
+      </w:r>
+    </w:p>
+    <w:p>
+      <w:pPr>
+        <w:spacing w:after="125"/>
+      </w:pPr>
+      <w:r>
+        <w:rPr>
+          <w:b/>
+          <w:bCs/>
+        </w:rPr>
+        <w:t xml:space="preserve">Select at random the categories </w:t>
+      </w:r>
+      <w:r>
+        <w:t xml:space="preserve">will be a function that selects </w:t>
+      </w:r>
+      <w:r>
+        <w:t>4 categories with 4 words in each</w:t>
+      </w:r>
+      <w:r>
+        <w:t xml:space="preserve"> for the game.</w:t>
+      </w:r>
+    </w:p>
+    <w:p>
+      <w:pPr>
+        <w:spacing w:after="125"/>
+      </w:pPr>
+      <w:r>
+        <w:rPr>
+          <w:b/>
+          <w:bCs/>
+        </w:rPr>
+        <w:t>Populate</w:t>
+      </w:r>
+      <w:r>
+        <w:rPr>
+          <w:b/>
+          <w:bCs/>
+        </w:rPr>
+        <w:t>d</w:t>
+      </w:r>
+      <w:r>
+        <w:rPr>
+          <w:b/>
+          <w:bCs/>
+        </w:rPr>
+        <w:t xml:space="preserve"> grid with four categories </w:t>
+      </w:r>
+      <w:r>
+        <w:t xml:space="preserve">will put the </w:t>
+      </w:r>
+      <w:r>
+        <w:t>16 words in the empty 4 x 4 grid.</w:t>
+      </w:r>
+    </w:p>
+    <w:p>
+      <w:pPr>
+        <w:spacing w:after="125"/>
+      </w:pPr>
+      <w:r>
+        <w:rPr>
+          <w:b/>
+          <w:bCs/>
+        </w:rPr>
+        <w:t>Play Game</w:t>
+      </w:r>
+      <w:r>
+        <w:t xml:space="preserve"> is the main game loop where the gameplay occurs, including getting</w:t>
+      </w:r>
+      <w:r>
+        <w:t xml:space="preserve"> the display grid function, get</w:t>
+      </w:r>
+      <w:r>
+        <w:t xml:space="preserve"> guesses</w:t>
+      </w:r>
+      <w:r>
+        <w:t>, check if valid</w:t>
+      </w:r>
+      <w:r>
+        <w:t xml:space="preserve"> and updating the game state. It continues until the player runs out of attempts or </w:t>
+      </w:r>
+      <w:r>
+        <w:t>puts</w:t>
+      </w:r>
+      <w:r>
+        <w:t xml:space="preserve"> </w:t>
+      </w:r>
+      <w:r>
+        <w:t>all the</w:t>
+      </w:r>
+      <w:r>
+        <w:t xml:space="preserve"> word</w:t>
+      </w:r>
+      <w:r>
+        <w:t xml:space="preserve">s with </w:t>
+      </w:r>
+      <w:r>
+        <w:t>their</w:t>
+      </w:r>
+      <w:r>
+        <w:t xml:space="preserve"> chosen category</w:t>
+      </w:r>
+      <w:r>
+        <w:t>.</w:t>
+      </w:r>
+    </w:p>
+    <w:p>
+      <w:pPr>
+        <w:spacing w:after="125"/>
+      </w:pPr>
+      <w:r>
+        <w:rPr>
+          <w:b/>
+          <w:bCs/>
+        </w:rPr>
+        <w:t xml:space="preserve">Update game stats </w:t>
+      </w:r>
+      <w:r>
+        <w:t xml:space="preserve">this will then display the amount of guessed categories (out of 4), and if the lives greater then </w:t>
+      </w:r>
+      <w:r>
+        <w:t>0, you</w:t>
+      </w:r>
+      <w:r>
+        <w:t xml:space="preserve"> won the games if not then Game over.</w:t>
+      </w:r>
+    </w:p>
+    <w:p>
+      <w:pPr>
+        <w:spacing w:after="125"/>
+      </w:pPr>
+      <w:r>
+        <w:rPr>
+          <w:b/>
+          <w:bCs/>
+        </w:rPr>
+        <w:t xml:space="preserve">Display grid from populated grid </w:t>
+      </w:r>
+      <w:r>
+        <w:t>will display the populated grid function</w:t>
+      </w:r>
+      <w:r>
+        <w:t>.</w:t>
+      </w:r>
+    </w:p>
+    <w:p>
+      <w:pPr>
+        <w:spacing w:after="125"/>
+      </w:pPr>
+      <w:r>
+        <w:rPr>
+          <w:b/>
+          <w:bCs/>
+        </w:rPr>
+        <w:t>Get Guess</w:t>
+      </w:r>
+      <w:r>
+        <w:t xml:space="preserve">: This function simply </w:t>
+      </w:r>
+      <w:r>
+        <w:t>gets 4 words</w:t>
+      </w:r>
+      <w:r>
+        <w:t xml:space="preserve"> guess</w:t>
+      </w:r>
+      <w:r>
+        <w:t>ed</w:t>
+      </w:r>
+      <w:r>
+        <w:t xml:space="preserve"> </w:t>
+      </w:r>
+      <w:r>
+        <w:t>by</w:t>
+      </w:r>
+      <w:r>
+        <w:t xml:space="preserve"> the player.</w:t>
+      </w:r>
+    </w:p>
+    <w:p>
+      <w:pPr>
+        <w:spacing w:after="125"/>
+      </w:pPr>
+      <w:r>
+        <w:rPr>
+          <w:b/>
+          <w:bCs/>
+        </w:rPr>
+        <w:t xml:space="preserve">Check if it is valid </w:t>
+      </w:r>
+      <w:r>
+        <w:t>this will check if the guess is valid</w:t>
+      </w:r>
+      <w:r>
+        <w:t>.</w:t>
+      </w:r>
+    </w:p>
+    <w:p>
+      <w:pPr>
+        <w:pStyle w:val="ListParagraph"/>
+      </w:pPr>
+      <w:r>
+        <w:rPr>
+          <w:b/>
+          <w:bCs/>
+        </w:rPr>
+        <w:t>Play Again Prompt</w:t>
+      </w:r>
+      <w:r>
+        <w:t>: After the game concludes, this prompts the player to start a new game or exit.</w:t>
+      </w:r>
+    </w:p>
+    <w:p>
+      <w:pPr>
+        <w:spacing w:after="125"/>
+      </w:pPr>
+    </w:p>
+    <w:p>
+      <w:pPr>
+        <w:rPr>
+          <w:b/>
+          <w:bCs/>
+          <w:color w:val="002664"/>
+          <w:sz w:val="34"/>
+          <w:szCs w:val="34"/>
+        </w:rPr>
+        <w:sectPr>
+          <w:pgSz w:w="11910" w:h="16850"/>
+          <w:pgMar w:top="500" w:right="1135" w:bottom="700" w:left="1120" w:header="0" w:footer="485" w:gutter="0"/>
+          <w:cols w:space="720"/>
+          <w:titlePg/>
+          <w:docGrid w:linePitch="272"/>
+        </w:sectPr>
+      </w:pPr>
+    </w:p>
+    <w:p>
+      <w:pPr>
+        <w:rPr>
+          <w:b/>
+          <w:bCs/>
+          <w:color w:val="002664"/>
+          <w:sz w:val="34"/>
+          <w:szCs w:val="34"/>
+        </w:rPr>
+      </w:pPr>
+      <w:r>
+        <w:rPr>
+          <w:b/>
+          <w:bCs/>
+          <w:color w:val="002664"/>
+          <w:sz w:val="34"/>
+          <w:szCs w:val="34"/>
         </w:rPr>
         <w:lastRenderedPageBreak/>
         <w:t>Flow Chart</w:t>
       </w:r>
     </w:p>
     <w:p>
+      <w:r>
+        <w:t>T</w:t>
+      </w:r>
+      <w:r>
+        <w:t xml:space="preserve">his Flowchart </w:t>
+      </w:r>
+      <w:r>
+        <w:t>effectively illustrate</w:t>
+      </w:r>
+      <w:r>
+        <w:t>s</w:t>
+      </w:r>
+      <w:r>
+        <w:t xml:space="preserve"> th</w:t>
+      </w:r>
+      <w:r>
+        <w:t xml:space="preserve">e way my game “connections.py” uses </w:t>
+      </w:r>
+      <w:r>
+        <w:t>detailed operations of</w:t>
+      </w:r>
+      <w:r>
+        <w:t xml:space="preserve"> </w:t>
+      </w:r>
+      <w:r>
+        <w:t xml:space="preserve">subfunctions </w:t>
+      </w:r>
+      <w:r>
+        <w:t>in a</w:t>
+      </w:r>
+      <w:r>
+        <w:t xml:space="preserve"> simplified</w:t>
+      </w:r>
+      <w:r>
+        <w:t xml:space="preserve"> way</w:t>
+      </w:r>
+      <w:r>
+        <w:t xml:space="preserve">, this overview should </w:t>
+      </w:r>
+      <w:r>
+        <w:t>perfectly demonstrate</w:t>
+      </w:r>
+      <w:r>
+        <w:t xml:space="preserve"> the workings of the</w:t>
+      </w:r>
+      <w:r>
+        <w:t xml:space="preserve"> game,</w:t>
+      </w:r>
+      <w:r>
+        <w:t xml:space="preserve"> </w:t>
+      </w:r>
+      <w:r>
+        <w:t>“Connections.py</w:t>
+      </w:r>
+      <w:r>
+        <w:t>”.</w:t>
+      </w:r>
+    </w:p>
+    <w:p>
+      <w:pPr>
+        <w:sectPr>
+          <w:pgSz w:w="11910" w:h="16850"/>
+          <w:pgMar w:top="500" w:right="1135" w:bottom="700" w:left="1120" w:header="0" w:footer="485" w:gutter="0"/>
+          <w:cols w:space="720"/>
+          <w:docGrid w:linePitch="272"/>
+        </w:sectPr>
+      </w:pPr>
+      <w:r>
+        <w:rPr>
+          <w:noProof/>
+          <w14:ligatures w14:val="standardContextual"/>
+        </w:rPr>
+        <w:drawing>
+          <wp:inline distT="0" distB="0" distL="0" distR="0" wp14:anchorId="3BBEBC82" wp14:editId="3F50427A">
+            <wp:extent cx="6057900" cy="7137400"/>
+            <wp:effectExtent l="0" t="0" r="0" b="0"/>
+            <wp:docPr id="1904222429" name="Picture 4"/>
+            <wp:cNvGraphicFramePr>
+              <a:graphicFrameLocks xmlns:a="http://schemas.openxmlformats.org/drawingml/2006/main" noChangeAspect="1"/>
+            </wp:cNvGraphicFramePr>
+            <a:graphic xmlns:a="http://schemas.openxmlformats.org/drawingml/2006/main">
+              <a:graphicData uri="http://schemas.openxmlformats.org/drawingml/2006/picture">
+                <pic:pic xmlns:pic="http://schemas.openxmlformats.org/drawingml/2006/picture">
+                  <pic:nvPicPr>
+                    <pic:cNvPr id="1904222429" name="Picture 1904222429"/>
+                    <pic:cNvPicPr/>
+                  </pic:nvPicPr>
+                  <pic:blipFill>
+                    <a:blip r:embed="rId9">
+                      <a:extLst>
+                        <a:ext uri="{28A0092B-C50C-407E-A947-70E740481C1C}">
+                          <a14:useLocalDpi xmlns:a14="http://schemas.microsoft.com/office/drawing/2010/main" val="0"/>
+                        </a:ext>
+                      </a:extLst>
+                    </a:blip>
+                    <a:stretch>
+                      <a:fillRect/>
+                    </a:stretch>
+                  </pic:blipFill>
+                  <pic:spPr>
+                    <a:xfrm>
+                      <a:off x="0" y="0"/>
+                      <a:ext cx="6057900" cy="7137400"/>
+                    </a:xfrm>
+                    <a:prstGeom prst="rect">
+                      <a:avLst/>
+                    </a:prstGeom>
+                  </pic:spPr>
+                </pic:pic>
+              </a:graphicData>
+            </a:graphic>
+          </wp:inline>
+        </w:drawing>
+      </w:r>
+      <w:r>
+        <w:rPr>
+          <w:i/>
+          <w:iCs/>
+          <w:lang w:eastAsia="en-AU"/>
+        </w:rPr>
+        <w:t xml:space="preserve">This diagram was generated using </w:t>
+      </w:r>
+      <w:hyperlink r:id="rId10" w:history="1">
+        <w:r>
+          <w:rPr>
+            <w:rStyle w:val="Hyperlink"/>
+            <w:i/>
+            <w:iCs/>
+            <w:lang w:eastAsia="en-AU"/>
+          </w:rPr>
+          <w:t>.</w:t>
+        </w:r>
+        <w:proofErr w:type="spellStart"/>
+        <w:r>
+          <w:rPr>
+            <w:rStyle w:val="Hyperlink"/>
+            <w:i/>
+            <w:iCs/>
+            <w:lang w:eastAsia="en-AU"/>
+          </w:rPr>
+          <w:t>drawio</w:t>
+        </w:r>
+        <w:proofErr w:type="spellEnd"/>
+      </w:hyperlink>
+      <w:r>
+        <w:rPr>
+          <w:i/>
+          <w:iCs/>
+          <w:lang w:eastAsia="en-AU"/>
+        </w:rPr>
+        <w:t>.</w:t>
+      </w:r>
+    </w:p>
+    <w:p>
       <w:pPr>
         <w:pStyle w:val="ListParagraph"/>
       </w:pPr>
@@ -1295,64 +2119,35 @@
         <w:pStyle w:val="ListParagraph"/>
       </w:pPr>
     </w:p>
-    <w:p>
-      <w:pPr>
-        <w:pStyle w:val="ListParagraph"/>
-      </w:pPr>
-    </w:p>
-    <w:p>
-      <w:pPr>
-        <w:pStyle w:val="ListParagraph"/>
-      </w:pPr>
-    </w:p>
-    <w:p>
-      <w:pPr>
-        <w:pStyle w:val="ListParagraph"/>
-      </w:pPr>
-    </w:p>
-    <w:p>
-      <w:pPr>
-        <w:pStyle w:val="ListParagraph"/>
-      </w:pPr>
-    </w:p>
-    <w:p>
-      <w:pPr>
-        <w:pStyle w:val="ListParagraph"/>
-      </w:pPr>
-    </w:p>
-    <w:p>
-      <w:pPr>
-        <w:pStyle w:val="ListParagraph"/>
-      </w:pPr>
-    </w:p>
-    <w:p>
-      <w:pPr>
-        <w:pStyle w:val="ListParagraph"/>
-      </w:pPr>
-    </w:p>
-    <w:p>
-      <w:pPr>
-        <w:pStyle w:val="ListParagraph"/>
-      </w:pPr>
-    </w:p>
-    <w:p>
-      <w:pPr>
-        <w:pStyle w:val="ListParagraph"/>
-      </w:pPr>
-    </w:p>
+    <w:p/>
+    <w:p/>
+    <w:p/>
+    <w:p/>
+    <w:p/>
     <w:p>
       <w:pPr>
         <w:pStyle w:val="Heading2"/>
-      </w:pPr>
-      <w:bookmarkStart w:id="0" w:name="_Toc150971427"/>
+        <w:sectPr>
+          <w:pgSz w:w="11910" w:h="16850"/>
+          <w:pgMar w:top="500" w:right="1135" w:bottom="700" w:left="1120" w:header="0" w:footer="485" w:gutter="0"/>
+          <w:cols w:space="720"/>
+          <w:titlePg/>
+          <w:docGrid w:linePitch="272"/>
+        </w:sectPr>
+      </w:pPr>
+      <w:bookmarkStart w:id="1" w:name="_Toc150971427"/>
+    </w:p>
+    <w:p>
+      <w:pPr>
+        <w:pStyle w:val="Heading2"/>
+      </w:pPr>
+      <w:bookmarkStart w:id="2" w:name="_Toc162708303"/>
       <w:r>
         <w:lastRenderedPageBreak/>
         <w:t>Data Dictionary</w:t>
       </w:r>
-      <w:bookmarkEnd w:id="0"/>
-      <w:r>
-        <w:t xml:space="preserve"> (Fix the Table)</w:t>
-      </w:r>
+      <w:bookmarkEnd w:id="1"/>
+      <w:bookmarkEnd w:id="2"/>
     </w:p>
     <w:tbl>
       <w:tblPr>
@@ -2247,6 +3042,7 @@
           <w:pgSz w:w="16850" w:h="11910" w:orient="landscape"/>
           <w:pgMar w:top="1135" w:right="700" w:bottom="1120" w:left="500" w:header="0" w:footer="485" w:gutter="0"/>
           <w:cols w:space="720"/>
+          <w:titlePg/>
           <w:docGrid w:linePitch="272"/>
         </w:sectPr>
       </w:pPr>
@@ -2260,6 +3056,56 @@
     </w:sectPr>
   </w:body>
 </w:document>
+</file>
+
+<file path=word/endnotes.xml><?xml version="1.0" encoding="utf-8"?>
+<w:endnotes xmlns:wpc="http://schemas.microsoft.com/office/word/2010/wordprocessingCanvas" xmlns:cx="http://schemas.microsoft.com/office/drawing/2014/chartex" xmlns:cx1="http://schemas.microsoft.com/office/drawing/2015/9/8/chartex" xmlns:cx2="http://schemas.microsoft.com/office/drawing/2015/10/21/chartex" xmlns:cx3="http://schemas.microsoft.com/office/drawing/2016/5/9/chartex" xmlns:cx4="http://schemas.microsoft.com/office/drawing/2016/5/10/chartex" xmlns:cx5="http://schemas.microsoft.com/office/drawing/2016/5/11/chartex" xmlns:cx6="http://schemas.microsoft.com/office/drawing/2016/5/12/chartex" xmlns:cx7="http://schemas.microsoft.com/office/drawing/2016/5/13/chartex" xmlns:cx8="http://schemas.microsoft.com/office/drawing/2016/5/14/chartex" xmlns:mc="http://schemas.openxmlformats.org/markup-compatibility/2006" xmlns:aink="http://schemas.microsoft.com/office/drawing/2016/ink" xmlns:am3d="http://schemas.microsoft.com/office/drawing/2017/model3d" xmlns:o="urn:schemas-microsoft-com:office:office" xmlns:oel="http://schemas.microsoft.com/office/2019/extlst" xmlns:r="http://schemas.openxmlformats.org/officeDocument/2006/relationships" xmlns:m="http://schemas.openxmlformats.org/officeDocument/2006/math" xmlns:v="urn:schemas-microsoft-com:vml" xmlns:wp14="http://schemas.microsoft.com/office/word/2010/wordprocessingDrawing" xmlns:wp="http://schemas.openxmlformats.org/drawingml/2006/wordprocessingDrawing" xmlns:w10="urn:schemas-microsoft-com:office:word" xmlns:w="http://schemas.openxmlformats.org/wordprocessingml/2006/main" xmlns:w14="http://schemas.microsoft.com/office/word/2010/wordml" xmlns:w15="http://schemas.microsoft.com/office/word/2012/wordml" xmlns:w16cex="http://schemas.microsoft.com/office/word/2018/wordml/cex" xmlns:w16cid="http://schemas.microsoft.com/office/word/2016/wordml/cid" xmlns:w16="http://schemas.microsoft.com/office/word/2018/wordml" xmlns:w16sdtdh="http://schemas.microsoft.com/office/word/2020/wordml/sdtdatahash" xmlns:w16se="http://schemas.microsoft.com/office/word/2015/wordml/symex" xmlns:wpg="http://schemas.microsoft.com/office/word/2010/wordprocessingGroup" xmlns:wpi="http://schemas.microsoft.com/office/word/2010/wordprocessingInk" xmlns:wne="http://schemas.microsoft.com/office/word/2006/wordml" xmlns:wps="http://schemas.microsoft.com/office/word/2010/wordprocessingShape" mc:Ignorable="w14 w15 w16se w16cid w16 w16cex w16sdtdh wp14">
+  <w:endnote w:type="separator" w:id="-1">
+    <w:p>
+      <w:pPr>
+        <w:spacing w:after="0" w:line="240" w:lineRule="auto"/>
+      </w:pPr>
+      <w:r>
+        <w:separator/>
+      </w:r>
+    </w:p>
+  </w:endnote>
+  <w:endnote w:type="continuationSeparator" w:id="0">
+    <w:p>
+      <w:pPr>
+        <w:spacing w:after="0" w:line="240" w:lineRule="auto"/>
+      </w:pPr>
+      <w:r>
+        <w:continuationSeparator/>
+      </w:r>
+    </w:p>
+  </w:endnote>
+</w:endnotes>
+</file>
+
+<file path=word/footnotes.xml><?xml version="1.0" encoding="utf-8"?>
+<w:footnotes xmlns:wpc="http://schemas.microsoft.com/office/word/2010/wordprocessingCanvas" xmlns:cx="http://schemas.microsoft.com/office/drawing/2014/chartex" xmlns:cx1="http://schemas.microsoft.com/office/drawing/2015/9/8/chartex" xmlns:cx2="http://schemas.microsoft.com/office/drawing/2015/10/21/chartex" xmlns:cx3="http://schemas.microsoft.com/office/drawing/2016/5/9/chartex" xmlns:cx4="http://schemas.microsoft.com/office/drawing/2016/5/10/chartex" xmlns:cx5="http://schemas.microsoft.com/office/drawing/2016/5/11/chartex" xmlns:cx6="http://schemas.microsoft.com/office/drawing/2016/5/12/chartex" xmlns:cx7="http://schemas.microsoft.com/office/drawing/2016/5/13/chartex" xmlns:cx8="http://schemas.microsoft.com/office/drawing/2016/5/14/chartex" xmlns:mc="http://schemas.openxmlformats.org/markup-compatibility/2006" xmlns:aink="http://schemas.microsoft.com/office/drawing/2016/ink" xmlns:am3d="http://schemas.microsoft.com/office/drawing/2017/model3d" xmlns:o="urn:schemas-microsoft-com:office:office" xmlns:oel="http://schemas.microsoft.com/office/2019/extlst" xmlns:r="http://schemas.openxmlformats.org/officeDocument/2006/relationships" xmlns:m="http://schemas.openxmlformats.org/officeDocument/2006/math" xmlns:v="urn:schemas-microsoft-com:vml" xmlns:wp14="http://schemas.microsoft.com/office/word/2010/wordprocessingDrawing" xmlns:wp="http://schemas.openxmlformats.org/drawingml/2006/wordprocessingDrawing" xmlns:w10="urn:schemas-microsoft-com:office:word" xmlns:w="http://schemas.openxmlformats.org/wordprocessingml/2006/main" xmlns:w14="http://schemas.microsoft.com/office/word/2010/wordml" xmlns:w15="http://schemas.microsoft.com/office/word/2012/wordml" xmlns:w16cex="http://schemas.microsoft.com/office/word/2018/wordml/cex" xmlns:w16cid="http://schemas.microsoft.com/office/word/2016/wordml/cid" xmlns:w16="http://schemas.microsoft.com/office/word/2018/wordml" xmlns:w16sdtdh="http://schemas.microsoft.com/office/word/2020/wordml/sdtdatahash" xmlns:w16se="http://schemas.microsoft.com/office/word/2015/wordml/symex" xmlns:wpg="http://schemas.microsoft.com/office/word/2010/wordprocessingGroup" xmlns:wpi="http://schemas.microsoft.com/office/word/2010/wordprocessingInk" xmlns:wne="http://schemas.microsoft.com/office/word/2006/wordml" xmlns:wps="http://schemas.microsoft.com/office/word/2010/wordprocessingShape" mc:Ignorable="w14 w15 w16se w16cid w16 w16cex w16sdtdh wp14">
+  <w:footnote w:type="separator" w:id="-1">
+    <w:p>
+      <w:pPr>
+        <w:spacing w:after="0" w:line="240" w:lineRule="auto"/>
+      </w:pPr>
+      <w:r>
+        <w:separator/>
+      </w:r>
+    </w:p>
+  </w:footnote>
+  <w:footnote w:type="continuationSeparator" w:id="0">
+    <w:p>
+      <w:pPr>
+        <w:spacing w:after="0" w:line="240" w:lineRule="auto"/>
+      </w:pPr>
+      <w:r>
+        <w:continuationSeparator/>
+      </w:r>
+    </w:p>
+  </w:footnote>
+</w:footnotes>
 </file>
 
 <file path=word/numbering.xml><?xml version="1.0" encoding="utf-8"?>
@@ -2419,8 +3265,8 @@
     <w:lsdException w:name="index 7" w:semiHidden="1" w:unhideWhenUsed="1"/>
     <w:lsdException w:name="index 8" w:semiHidden="1" w:unhideWhenUsed="1"/>
     <w:lsdException w:name="index 9" w:semiHidden="1" w:unhideWhenUsed="1"/>
-    <w:lsdException w:name="toc 1" w:semiHidden="1" w:uiPriority="39" w:unhideWhenUsed="1"/>
-    <w:lsdException w:name="toc 2" w:semiHidden="1" w:uiPriority="39" w:unhideWhenUsed="1"/>
+    <w:lsdException w:name="toc 1" w:semiHidden="1" w:uiPriority="39" w:unhideWhenUsed="1" w:qFormat="1"/>
+    <w:lsdException w:name="toc 2" w:semiHidden="1" w:uiPriority="39" w:unhideWhenUsed="1" w:qFormat="1"/>
     <w:lsdException w:name="toc 3" w:semiHidden="1" w:uiPriority="39" w:unhideWhenUsed="1"/>
     <w:lsdException w:name="toc 4" w:semiHidden="1" w:uiPriority="39" w:unhideWhenUsed="1"/>
     <w:lsdException w:name="toc 5" w:semiHidden="1" w:uiPriority="39" w:unhideWhenUsed="1"/>
@@ -2432,7 +3278,7 @@
     <w:lsdException w:name="footnote text" w:semiHidden="1" w:unhideWhenUsed="1"/>
     <w:lsdException w:name="annotation text" w:semiHidden="1" w:unhideWhenUsed="1"/>
     <w:lsdException w:name="header" w:semiHidden="1" w:unhideWhenUsed="1"/>
-    <w:lsdException w:name="footer" w:semiHidden="1" w:unhideWhenUsed="1"/>
+    <w:lsdException w:name="footer" w:semiHidden="1" w:uiPriority="45" w:unhideWhenUsed="1" w:qFormat="1"/>
     <w:lsdException w:name="index heading" w:semiHidden="1" w:unhideWhenUsed="1"/>
     <w:lsdException w:name="caption" w:semiHidden="1" w:uiPriority="35" w:unhideWhenUsed="1" w:qFormat="1"/>
     <w:lsdException w:name="table of figures" w:semiHidden="1" w:unhideWhenUsed="1"/>
@@ -2485,7 +3331,7 @@
     <w:lsdException w:name="Body Text Indent 2" w:semiHidden="1" w:unhideWhenUsed="1"/>
     <w:lsdException w:name="Body Text Indent 3" w:semiHidden="1" w:unhideWhenUsed="1"/>
     <w:lsdException w:name="Block Text" w:semiHidden="1" w:unhideWhenUsed="1"/>
-    <w:lsdException w:name="Hyperlink" w:semiHidden="1" w:unhideWhenUsed="1"/>
+    <w:lsdException w:name="Hyperlink" w:semiHidden="1" w:unhideWhenUsed="1" w:qFormat="1"/>
     <w:lsdException w:name="FollowedHyperlink" w:semiHidden="1" w:unhideWhenUsed="1"/>
     <w:lsdException w:name="Strong" w:uiPriority="22" w:qFormat="1"/>
     <w:lsdException w:name="Emphasis" w:uiPriority="20" w:qFormat="1"/>
@@ -2795,6 +3641,27 @@
       <w14:ligatures w14:val="none"/>
     </w:rPr>
   </w:style>
+  <w:style w:type="paragraph" w:styleId="Heading1">
+    <w:name w:val="heading 1"/>
+    <w:basedOn w:val="Normal"/>
+    <w:next w:val="Normal"/>
+    <w:link w:val="Heading1Char"/>
+    <w:uiPriority w:val="9"/>
+    <w:qFormat/>
+    <w:rsid w:val="00D42E63"/>
+    <w:pPr>
+      <w:keepNext/>
+      <w:keepLines/>
+      <w:spacing w:before="240" w:after="0"/>
+      <w:outlineLvl w:val="0"/>
+    </w:pPr>
+    <w:rPr>
+      <w:rFonts w:asciiTheme="majorHAnsi" w:eastAsiaTheme="majorEastAsia" w:hAnsiTheme="majorHAnsi" w:cstheme="majorBidi"/>
+      <w:color w:val="2F5496" w:themeColor="accent1" w:themeShade="BF"/>
+      <w:sz w:val="32"/>
+      <w:szCs w:val="32"/>
+    </w:rPr>
+  </w:style>
   <w:style w:type="paragraph" w:styleId="Heading2">
     <w:name w:val="heading 2"/>
     <w:basedOn w:val="Normal"/>
@@ -3098,6 +3965,160 @@
       <w:sz w:val="34"/>
       <w:szCs w:val="34"/>
       <w14:ligatures w14:val="none"/>
+    </w:rPr>
+  </w:style>
+  <w:style w:type="character" w:styleId="Hyperlink">
+    <w:name w:val="Hyperlink"/>
+    <w:uiPriority w:val="99"/>
+    <w:qFormat/>
+    <w:rsid w:val="00D42E63"/>
+    <w:rPr>
+      <w:rFonts w:ascii="Arial" w:hAnsi="Arial"/>
+      <w:color w:val="041E42"/>
+      <w:u w:val="single"/>
+    </w:rPr>
+  </w:style>
+  <w:style w:type="paragraph" w:styleId="TOC1">
+    <w:name w:val="toc 1"/>
+    <w:basedOn w:val="Normal"/>
+    <w:uiPriority w:val="39"/>
+    <w:qFormat/>
+    <w:rsid w:val="00D42E63"/>
+    <w:pPr>
+      <w:spacing w:before="120" w:after="0"/>
+    </w:pPr>
+    <w:rPr>
+      <w:rFonts w:asciiTheme="minorHAnsi" w:hAnsiTheme="minorHAnsi" w:cstheme="minorHAnsi"/>
+      <w:b/>
+      <w:bCs/>
+      <w:i/>
+      <w:iCs/>
+      <w:sz w:val="24"/>
+      <w:szCs w:val="24"/>
+    </w:rPr>
+  </w:style>
+  <w:style w:type="paragraph" w:styleId="TOC2">
+    <w:name w:val="toc 2"/>
+    <w:basedOn w:val="Normal"/>
+    <w:uiPriority w:val="39"/>
+    <w:qFormat/>
+    <w:rsid w:val="00D42E63"/>
+    <w:pPr>
+      <w:spacing w:before="120" w:after="0"/>
+      <w:ind w:left="200"/>
+    </w:pPr>
+    <w:rPr>
+      <w:rFonts w:asciiTheme="minorHAnsi" w:hAnsiTheme="minorHAnsi" w:cstheme="minorHAnsi"/>
+      <w:b/>
+      <w:bCs/>
+      <w:sz w:val="22"/>
+    </w:rPr>
+  </w:style>
+  <w:style w:type="character" w:customStyle="1" w:styleId="Heading1Char">
+    <w:name w:val="Heading 1 Char"/>
+    <w:basedOn w:val="DefaultParagraphFont"/>
+    <w:link w:val="Heading1"/>
+    <w:uiPriority w:val="9"/>
+    <w:rsid w:val="00D42E63"/>
+    <w:rPr>
+      <w:rFonts w:asciiTheme="majorHAnsi" w:eastAsiaTheme="majorEastAsia" w:hAnsiTheme="majorHAnsi" w:cstheme="majorBidi"/>
+      <w:color w:val="2F5496" w:themeColor="accent1" w:themeShade="BF"/>
+      <w:spacing w:val="-2"/>
+      <w:kern w:val="0"/>
+      <w:sz w:val="32"/>
+      <w:szCs w:val="32"/>
+      <w14:ligatures w14:val="none"/>
+    </w:rPr>
+  </w:style>
+  <w:style w:type="paragraph" w:styleId="TOCHeading">
+    <w:name w:val="TOC Heading"/>
+    <w:basedOn w:val="Normal"/>
+    <w:next w:val="Normal"/>
+    <w:uiPriority w:val="39"/>
+    <w:unhideWhenUsed/>
+    <w:qFormat/>
+    <w:rsid w:val="00D42E63"/>
+    <w:pPr>
+      <w:pBdr>
+        <w:bottom w:val="single" w:sz="4" w:space="1" w:color="auto"/>
+      </w:pBdr>
+    </w:pPr>
+    <w:rPr>
+      <w:b/>
+      <w:color w:val="041E42"/>
+      <w:sz w:val="40"/>
+    </w:rPr>
+  </w:style>
+  <w:style w:type="paragraph" w:styleId="Footer">
+    <w:name w:val="footer"/>
+    <w:basedOn w:val="Normal"/>
+    <w:link w:val="FooterChar"/>
+    <w:uiPriority w:val="45"/>
+    <w:qFormat/>
+    <w:rsid w:val="00AF6CAF"/>
+    <w:rPr>
+      <w:rFonts w:cs="Arial"/>
+      <w:color w:val="041E42"/>
+      <w:sz w:val="18"/>
+      <w:szCs w:val="20"/>
+    </w:rPr>
+  </w:style>
+  <w:style w:type="character" w:customStyle="1" w:styleId="FooterChar">
+    <w:name w:val="Footer Char"/>
+    <w:basedOn w:val="DefaultParagraphFont"/>
+    <w:link w:val="Footer"/>
+    <w:uiPriority w:val="45"/>
+    <w:rsid w:val="00AF6CAF"/>
+    <w:rPr>
+      <w:rFonts w:ascii="Arial" w:eastAsia="Calibri" w:hAnsi="Arial" w:cs="Arial"/>
+      <w:color w:val="041E42"/>
+      <w:spacing w:val="-2"/>
+      <w:kern w:val="0"/>
+      <w:sz w:val="18"/>
+      <w:szCs w:val="20"/>
+      <w14:ligatures w14:val="none"/>
+    </w:rPr>
+  </w:style>
+  <w:style w:type="paragraph" w:styleId="Header">
+    <w:name w:val="header"/>
+    <w:basedOn w:val="Normal"/>
+    <w:link w:val="HeaderChar"/>
+    <w:uiPriority w:val="99"/>
+    <w:unhideWhenUsed/>
+    <w:rsid w:val="009751AD"/>
+    <w:pPr>
+      <w:tabs>
+        <w:tab w:val="center" w:pos="4513"/>
+        <w:tab w:val="right" w:pos="9026"/>
+      </w:tabs>
+      <w:spacing w:after="0" w:line="240" w:lineRule="auto"/>
+    </w:pPr>
+  </w:style>
+  <w:style w:type="character" w:customStyle="1" w:styleId="HeaderChar">
+    <w:name w:val="Header Char"/>
+    <w:basedOn w:val="DefaultParagraphFont"/>
+    <w:link w:val="Header"/>
+    <w:uiPriority w:val="99"/>
+    <w:rsid w:val="009751AD"/>
+    <w:rPr>
+      <w:rFonts w:ascii="Arial" w:eastAsia="Calibri" w:hAnsi="Arial"/>
+      <w:spacing w:val="-2"/>
+      <w:kern w:val="0"/>
+      <w:sz w:val="20"/>
+      <w:szCs w:val="22"/>
+      <w14:ligatures w14:val="none"/>
+    </w:rPr>
+  </w:style>
+  <w:style w:type="character" w:styleId="FollowedHyperlink">
+    <w:name w:val="FollowedHyperlink"/>
+    <w:basedOn w:val="DefaultParagraphFont"/>
+    <w:uiPriority w:val="99"/>
+    <w:semiHidden/>
+    <w:unhideWhenUsed/>
+    <w:rsid w:val="001F4C6C"/>
+    <w:rPr>
+      <w:color w:val="954F72" w:themeColor="followedHyperlink"/>
+      <w:u w:val="single"/>
     </w:rPr>
   </w:style>
 </w:styles>
@@ -3396,4 +4417,16 @@
     </a:ext>
   </a:extLst>
 </a:theme>
+</file>
+
+<file path=customXml/item1.xml><?xml version="1.0" encoding="utf-8"?>
+<b:Sources xmlns:b="http://schemas.openxmlformats.org/officeDocument/2006/bibliography" xmlns="http://schemas.openxmlformats.org/officeDocument/2006/bibliography" SelectedStyle="/APASixthEditionOfficeOnline.xsl" StyleName="APA" Version="6"/>
+</file>
+
+<file path=customXml/itemProps1.xml><?xml version="1.0" encoding="utf-8"?>
+<ds:datastoreItem xmlns:ds="http://schemas.openxmlformats.org/officeDocument/2006/customXml" ds:itemID="{DC3AAB6F-7AAC-7B4D-9E4A-B235EF8B0840}">
+  <ds:schemaRefs>
+    <ds:schemaRef ds:uri="http://schemas.openxmlformats.org/officeDocument/2006/bibliography"/>
+  </ds:schemaRefs>
+</ds:datastoreItem>
 </file>
</xml_diff>

<commit_message>
Fixed up the display of the categories
</commit_message>
<xml_diff>
--- a/SEN Assessment Documentation.docx
+++ b/SEN Assessment Documentation.docx
@@ -109,7 +109,7 @@
             <w:pPr>
               <w:pStyle w:val="TableParagraph"/>
               <w:rPr>
-                <w:rFonts w:ascii="Arial" w:hAnsi="Arial" w:cs="Arial"/>
+                <w:rFonts w:cs="Arial"/>
                 <w:b w:val="0"/>
                 <w:bCs/>
                 <w:color w:val="000000"/>
@@ -118,7 +118,7 @@
             </w:pPr>
             <w:r>
               <w:rPr>
-                <w:rFonts w:ascii="Arial" w:hAnsi="Arial" w:cs="Arial"/>
+                <w:rFonts w:cs="Arial"/>
                 <w:b w:val="0"/>
                 <w:bCs/>
                 <w:color w:val="000000"/>
@@ -139,14 +139,14 @@
               <w:ind w:left="0"/>
               <w:cnfStyle w:val="000000000000" w:firstRow="0" w:lastRow="0" w:firstColumn="0" w:lastColumn="0" w:oddVBand="0" w:evenVBand="0" w:oddHBand="0" w:evenHBand="0" w:firstRowFirstColumn="0" w:firstRowLastColumn="0" w:lastRowFirstColumn="0" w:lastRowLastColumn="0"/>
               <w:rPr>
-                <w:rFonts w:ascii="Arial" w:hAnsi="Arial" w:cs="Arial"/>
+                <w:rFonts w:cs="Arial"/>
                 <w:color w:val="000000"/>
                 <w:szCs w:val="20"/>
               </w:rPr>
             </w:pPr>
             <w:r>
               <w:rPr>
-                <w:rFonts w:ascii="Arial" w:hAnsi="Arial" w:cs="Arial"/>
+                <w:rFonts w:cs="Arial"/>
                 <w:color w:val="000000"/>
                 <w:szCs w:val="20"/>
               </w:rPr>
@@ -170,7 +170,7 @@
             <w:pPr>
               <w:pStyle w:val="TableParagraph"/>
               <w:rPr>
-                <w:rFonts w:ascii="Arial" w:hAnsi="Arial" w:cs="Arial"/>
+                <w:rFonts w:cs="Arial"/>
                 <w:b w:val="0"/>
                 <w:bCs/>
                 <w:color w:val="000000"/>
@@ -190,7 +190,7 @@
               <w:ind w:left="0"/>
               <w:cnfStyle w:val="000000000000" w:firstRow="0" w:lastRow="0" w:firstColumn="0" w:lastColumn="0" w:oddVBand="0" w:evenVBand="0" w:oddHBand="0" w:evenHBand="0" w:firstRowFirstColumn="0" w:firstRowLastColumn="0" w:lastRowFirstColumn="0" w:lastRowLastColumn="0"/>
               <w:rPr>
-                <w:rFonts w:ascii="Arial" w:hAnsi="Arial" w:cs="Arial"/>
+                <w:rFonts w:cs="Arial"/>
                 <w:color w:val="000000"/>
                 <w:szCs w:val="20"/>
                 <w:highlight w:val="yellow"/>
@@ -198,7 +198,7 @@
             </w:pPr>
             <w:r>
               <w:rPr>
-                <w:rFonts w:ascii="Arial" w:hAnsi="Arial" w:cs="Arial"/>
+                <w:rFonts w:cs="Arial"/>
                 <w:color w:val="000000"/>
                 <w:szCs w:val="20"/>
               </w:rPr>
@@ -206,7 +206,7 @@
             </w:r>
             <w:r>
               <w:rPr>
-                <w:rFonts w:ascii="Arial" w:hAnsi="Arial" w:cs="Arial"/>
+                <w:rFonts w:cs="Arial"/>
                 <w:color w:val="000000"/>
                 <w:szCs w:val="20"/>
               </w:rPr>
@@ -230,7 +230,7 @@
             <w:pPr>
               <w:pStyle w:val="TableParagraph"/>
               <w:rPr>
-                <w:rFonts w:ascii="Arial" w:hAnsi="Arial" w:cs="Arial"/>
+                <w:rFonts w:cs="Arial"/>
                 <w:b w:val="0"/>
                 <w:bCs/>
                 <w:color w:val="000000"/>
@@ -250,14 +250,14 @@
               <w:ind w:left="0"/>
               <w:cnfStyle w:val="000000000000" w:firstRow="0" w:lastRow="0" w:firstColumn="0" w:lastColumn="0" w:oddVBand="0" w:evenVBand="0" w:oddHBand="0" w:evenHBand="0" w:firstRowFirstColumn="0" w:firstRowLastColumn="0" w:lastRowFirstColumn="0" w:lastRowLastColumn="0"/>
               <w:rPr>
-                <w:rFonts w:ascii="Arial" w:hAnsi="Arial" w:cs="Arial"/>
+                <w:rFonts w:cs="Arial"/>
                 <w:color w:val="000000"/>
                 <w:szCs w:val="20"/>
               </w:rPr>
             </w:pPr>
             <w:r>
               <w:rPr>
-                <w:rFonts w:ascii="Arial" w:hAnsi="Arial" w:cs="Arial"/>
+                <w:rFonts w:cs="Arial"/>
                 <w:color w:val="000000"/>
                 <w:szCs w:val="20"/>
               </w:rPr>
@@ -281,7 +281,7 @@
             <w:pPr>
               <w:pStyle w:val="TableParagraph"/>
               <w:rPr>
-                <w:rFonts w:ascii="Arial" w:hAnsi="Arial" w:cs="Arial"/>
+                <w:rFonts w:cs="Arial"/>
                 <w:b w:val="0"/>
                 <w:bCs/>
                 <w:color w:val="000000"/>
@@ -301,7 +301,7 @@
               <w:ind w:left="0"/>
               <w:cnfStyle w:val="000000000000" w:firstRow="0" w:lastRow="0" w:firstColumn="0" w:lastColumn="0" w:oddVBand="0" w:evenVBand="0" w:oddHBand="0" w:evenHBand="0" w:firstRowFirstColumn="0" w:firstRowLastColumn="0" w:lastRowFirstColumn="0" w:lastRowLastColumn="0"/>
               <w:rPr>
-                <w:rFonts w:ascii="Arial" w:hAnsi="Arial" w:cs="Arial"/>
+                <w:rFonts w:cs="Arial"/>
                 <w:color w:val="000000"/>
                 <w:szCs w:val="20"/>
                 <w:highlight w:val="yellow"/>
@@ -309,7 +309,7 @@
             </w:pPr>
             <w:r>
               <w:rPr>
-                <w:rFonts w:ascii="Arial" w:hAnsi="Arial" w:cs="Arial"/>
+                <w:rFonts w:cs="Arial"/>
                 <w:color w:val="000000"/>
                 <w:szCs w:val="20"/>
               </w:rPr>
@@ -332,7 +332,7 @@
             <w:pPr>
               <w:pStyle w:val="TableParagraph"/>
               <w:rPr>
-                <w:rFonts w:ascii="Arial" w:hAnsi="Arial" w:cs="Arial"/>
+                <w:rFonts w:cs="Arial"/>
                 <w:b w:val="0"/>
                 <w:bCs/>
                 <w:color w:val="000000"/>
@@ -341,7 +341,7 @@
             </w:pPr>
             <w:r>
               <w:rPr>
-                <w:rFonts w:ascii="Arial" w:hAnsi="Arial" w:cs="Arial"/>
+                <w:rFonts w:cs="Arial"/>
                 <w:b w:val="0"/>
                 <w:bCs/>
                 <w:color w:val="000000"/>
@@ -363,7 +363,7 @@
               <w:cnfStyle w:val="000000000000" w:firstRow="0" w:lastRow="0" w:firstColumn="0" w:lastColumn="0" w:oddVBand="0" w:evenVBand="0" w:oddHBand="0" w:evenHBand="0" w:firstRowFirstColumn="0" w:firstRowLastColumn="0" w:lastRowFirstColumn="0" w:lastRowLastColumn="0"/>
               <w:rPr>
                 <w:rStyle w:val="eop"/>
-                <w:rFonts w:ascii="Arial" w:hAnsi="Arial" w:cs="Arial"/>
+                <w:rFonts w:cs="Arial"/>
                 <w:szCs w:val="20"/>
                 <w:highlight w:val="yellow"/>
               </w:rPr>
@@ -371,7 +371,7 @@
             <w:r>
               <w:rPr>
                 <w:rStyle w:val="eop"/>
-                <w:rFonts w:ascii="Arial" w:hAnsi="Arial" w:cs="Arial"/>
+                <w:rFonts w:cs="Arial"/>
                 <w:szCs w:val="20"/>
                 <w:highlight w:val="yellow"/>
               </w:rPr>
@@ -380,7 +380,7 @@
             <w:r>
               <w:rPr>
                 <w:rStyle w:val="eop"/>
-                <w:rFonts w:ascii="Arial" w:hAnsi="Arial" w:cs="Arial"/>
+                <w:rFonts w:cs="Arial"/>
                 <w:highlight w:val="yellow"/>
               </w:rPr>
               <w:t>ource</w:t>
@@ -388,7 +388,7 @@
             <w:r>
               <w:rPr>
                 <w:rStyle w:val="eop"/>
-                <w:rFonts w:ascii="Arial" w:hAnsi="Arial" w:cs="Arial"/>
+                <w:rFonts w:cs="Arial"/>
                 <w:szCs w:val="20"/>
                 <w:highlight w:val="yellow"/>
               </w:rPr>
@@ -411,7 +411,7 @@
             <w:pPr>
               <w:pStyle w:val="TableParagraph"/>
               <w:rPr>
-                <w:rFonts w:ascii="Arial" w:hAnsi="Arial" w:cs="Arial"/>
+                <w:rFonts w:cs="Arial"/>
                 <w:b w:val="0"/>
                 <w:bCs/>
                 <w:color w:val="000000"/>
@@ -420,7 +420,7 @@
             </w:pPr>
             <w:r>
               <w:rPr>
-                <w:rFonts w:ascii="Arial" w:hAnsi="Arial" w:cs="Arial"/>
+                <w:rFonts w:cs="Arial"/>
                 <w:b w:val="0"/>
                 <w:bCs/>
                 <w:color w:val="000000"/>
@@ -441,7 +441,7 @@
               <w:ind w:left="0"/>
               <w:cnfStyle w:val="000000000000" w:firstRow="0" w:lastRow="0" w:firstColumn="0" w:lastColumn="0" w:oddVBand="0" w:evenVBand="0" w:oddHBand="0" w:evenHBand="0" w:firstRowFirstColumn="0" w:firstRowLastColumn="0" w:lastRowFirstColumn="0" w:lastRowLastColumn="0"/>
               <w:rPr>
-                <w:rFonts w:ascii="Arial" w:hAnsi="Arial" w:cs="Arial"/>
+                <w:rFonts w:cs="Arial"/>
                 <w:bCs/>
                 <w:color w:val="000000"/>
                 <w:szCs w:val="20"/>
@@ -450,7 +450,7 @@
             </w:pPr>
             <w:r>
               <w:rPr>
-                <w:rFonts w:ascii="Arial" w:hAnsi="Arial" w:cs="Arial"/>
+                <w:rFonts w:cs="Arial"/>
                 <w:bCs/>
                 <w:color w:val="000000"/>
                 <w:szCs w:val="20"/>
@@ -459,7 +459,7 @@
             </w:r>
             <w:r>
               <w:rPr>
-                <w:rFonts w:ascii="Arial" w:hAnsi="Arial" w:cs="Arial"/>
+                <w:rFonts w:cs="Arial"/>
                 <w:bCs/>
                 <w:color w:val="000000"/>
               </w:rPr>
@@ -482,7 +482,7 @@
             <w:pPr>
               <w:pStyle w:val="TableParagraph"/>
               <w:rPr>
-                <w:rFonts w:ascii="Arial" w:hAnsi="Arial" w:cs="Arial"/>
+                <w:rFonts w:cs="Arial"/>
                 <w:b w:val="0"/>
                 <w:bCs/>
                 <w:color w:val="000000"/>
@@ -491,7 +491,7 @@
             </w:pPr>
             <w:r>
               <w:rPr>
-                <w:rFonts w:ascii="Arial" w:hAnsi="Arial" w:cs="Arial"/>
+                <w:rFonts w:cs="Arial"/>
                 <w:b w:val="0"/>
                 <w:bCs/>
                 <w:color w:val="000000"/>
@@ -512,7 +512,7 @@
               <w:ind w:left="0"/>
               <w:cnfStyle w:val="000000000000" w:firstRow="0" w:lastRow="0" w:firstColumn="0" w:lastColumn="0" w:oddVBand="0" w:evenVBand="0" w:oddHBand="0" w:evenHBand="0" w:firstRowFirstColumn="0" w:firstRowLastColumn="0" w:lastRowFirstColumn="0" w:lastRowLastColumn="0"/>
               <w:rPr>
-                <w:rFonts w:ascii="Arial" w:hAnsi="Arial" w:cs="Arial"/>
+                <w:rFonts w:cs="Arial"/>
                 <w:bCs/>
                 <w:color w:val="000000"/>
                 <w:szCs w:val="20"/>
@@ -521,7 +521,7 @@
             </w:pPr>
             <w:r>
               <w:rPr>
-                <w:rFonts w:ascii="Arial" w:hAnsi="Arial" w:cs="Arial"/>
+                <w:rFonts w:cs="Arial"/>
                 <w:bCs/>
                 <w:color w:val="000000"/>
                 <w:szCs w:val="20"/>
@@ -606,29 +606,7 @@
           <w:sz w:val="34"/>
           <w:szCs w:val="34"/>
         </w:rPr>
-        <w:t>Project Documentation: ‘</w:t>
-      </w:r>
-      <w:r>
-        <w:rPr>
-          <w:rFonts w:ascii="Arial" w:hAnsi="Arial" w:cs="Arial"/>
-          <w:b/>
-          <w:bCs/>
-          <w:color w:val="002060"/>
-          <w:sz w:val="34"/>
-          <w:szCs w:val="34"/>
-        </w:rPr>
-        <w:t>Connections.py</w:t>
-      </w:r>
-      <w:r>
-        <w:rPr>
-          <w:rFonts w:ascii="Arial" w:hAnsi="Arial" w:cs="Arial"/>
-          <w:b/>
-          <w:bCs/>
-          <w:color w:val="002060"/>
-          <w:sz w:val="34"/>
-          <w:szCs w:val="34"/>
-        </w:rPr>
-        <w:t>’</w:t>
+        <w:t>Project Documentation: ‘Connections.py’</w:t>
       </w:r>
     </w:p>
     <w:p>
@@ -660,10 +638,13 @@
     <w:sdt>
       <w:sdtPr>
         <w:rPr>
-          <w:rFonts w:cs="Arial"/>
+          <w:rFonts w:ascii="Times New Roman" w:eastAsia="Times New Roman" w:hAnsi="Times New Roman" w:cs="Arial"/>
           <w:b w:val="0"/>
           <w:color w:val="auto"/>
+          <w:spacing w:val="0"/>
           <w:sz w:val="20"/>
+          <w:szCs w:val="24"/>
+          <w:lang w:eastAsia="en-GB"/>
         </w:rPr>
         <w:id w:val="-1348405503"/>
         <w:docPartObj>
@@ -673,13 +654,9 @@
       </w:sdtPr>
       <w:sdtEndPr>
         <w:rPr>
-          <w:rFonts w:eastAsia="Times New Roman"/>
           <w:bCs/>
           <w:noProof/>
-          <w:spacing w:val="0"/>
           <w:sz w:val="24"/>
-          <w:szCs w:val="24"/>
-          <w:lang w:eastAsia="en-GB"/>
         </w:rPr>
       </w:sdtEndPr>
       <w:sdtContent>
@@ -753,23 +730,7 @@
                 <w:rFonts w:cs="Arial"/>
                 <w:noProof/>
               </w:rPr>
-              <w:t xml:space="preserve">Task </w:t>
-            </w:r>
-            <w:r>
-              <w:rPr>
-                <w:rStyle w:val="Hyperlink"/>
-                <w:rFonts w:cs="Arial"/>
-                <w:noProof/>
-              </w:rPr>
-              <w:t>D</w:t>
-            </w:r>
-            <w:r>
-              <w:rPr>
-                <w:rStyle w:val="Hyperlink"/>
-                <w:rFonts w:cs="Arial"/>
-                <w:noProof/>
-              </w:rPr>
-              <w:t>efinition</w:t>
+              <w:t>Task Definition</w:t>
             </w:r>
             <w:r>
               <w:rPr>
@@ -854,23 +815,7 @@
                 <w:rFonts w:cs="Arial"/>
                 <w:noProof/>
               </w:rPr>
-              <w:t>Data Dictio</w:t>
-            </w:r>
-            <w:r>
-              <w:rPr>
-                <w:rStyle w:val="Hyperlink"/>
-                <w:rFonts w:cs="Arial"/>
-                <w:noProof/>
-              </w:rPr>
-              <w:t>n</w:t>
-            </w:r>
-            <w:r>
-              <w:rPr>
-                <w:rStyle w:val="Hyperlink"/>
-                <w:rFonts w:cs="Arial"/>
-                <w:noProof/>
-              </w:rPr>
-              <w:t>ary</w:t>
+              <w:t>Data Dictionary</w:t>
             </w:r>
             <w:r>
               <w:rPr>
@@ -1530,14 +1475,7 @@
           <w:rFonts w:cs="Arial"/>
           <w:lang w:eastAsia="en-AU"/>
         </w:rPr>
-        <w:t>the</w:t>
-      </w:r>
-      <w:r>
-        <w:rPr>
-          <w:rFonts w:cs="Arial"/>
-          <w:lang w:eastAsia="en-AU"/>
-        </w:rPr>
-        <w:t xml:space="preserve"> functions within my program, a simple run down is here:</w:t>
+        <w:t>the functions within my program, a simple run down is here:</w:t>
       </w:r>
       <w:r>
         <w:rPr>
@@ -1888,19 +1826,7 @@
         <w:rPr>
           <w:rFonts w:ascii="Arial" w:hAnsi="Arial" w:cs="Arial"/>
         </w:rPr>
-        <w:t xml:space="preserve">this will then display the amount of guessed categories (out of 4), and if the lives greater then </w:t>
-      </w:r>
-      <w:r>
-        <w:rPr>
-          <w:rFonts w:ascii="Arial" w:hAnsi="Arial" w:cs="Arial"/>
-        </w:rPr>
-        <w:t>0, you</w:t>
-      </w:r>
-      <w:r>
-        <w:rPr>
-          <w:rFonts w:ascii="Arial" w:hAnsi="Arial" w:cs="Arial"/>
-        </w:rPr>
-        <w:t xml:space="preserve"> won the games if not then Game over.</w:t>
+        <w:t>this will then display the amount of guessed categories (out of 4), and if the lives greater then 0, you won the games if not then Game over.</w:t>
       </w:r>
     </w:p>
     <w:p>
@@ -2101,37 +2027,7 @@
         <w:rPr>
           <w:rFonts w:ascii="Arial" w:hAnsi="Arial" w:cs="Arial"/>
         </w:rPr>
-        <w:t xml:space="preserve">his Flowchart </w:t>
-      </w:r>
-      <w:r>
-        <w:rPr>
-          <w:rFonts w:ascii="Arial" w:hAnsi="Arial" w:cs="Arial"/>
-        </w:rPr>
-        <w:t>effectively illustrate</w:t>
-      </w:r>
-      <w:r>
-        <w:rPr>
-          <w:rFonts w:ascii="Arial" w:hAnsi="Arial" w:cs="Arial"/>
-        </w:rPr>
-        <w:t>s</w:t>
-      </w:r>
-      <w:r>
-        <w:rPr>
-          <w:rFonts w:ascii="Arial" w:hAnsi="Arial" w:cs="Arial"/>
-        </w:rPr>
-        <w:t xml:space="preserve"> th</w:t>
-      </w:r>
-      <w:r>
-        <w:rPr>
-          <w:rFonts w:ascii="Arial" w:hAnsi="Arial" w:cs="Arial"/>
-        </w:rPr>
-        <w:t xml:space="preserve">e way my game “connections.py” uses </w:t>
-      </w:r>
-      <w:r>
-        <w:rPr>
-          <w:rFonts w:ascii="Arial" w:hAnsi="Arial" w:cs="Arial"/>
-        </w:rPr>
-        <w:t>detailed operations of</w:t>
+        <w:t>his Flowchart effectively illustrates the way my game “connections.py” uses detailed operations of</w:t>
       </w:r>
       <w:r>
         <w:rPr>
@@ -2191,13 +2087,7 @@
         <w:rPr>
           <w:rFonts w:ascii="Arial" w:hAnsi="Arial" w:cs="Arial"/>
         </w:rPr>
-        <w:t xml:space="preserve"> </w:t>
-      </w:r>
-      <w:r>
-        <w:rPr>
-          <w:rFonts w:ascii="Arial" w:hAnsi="Arial" w:cs="Arial"/>
-        </w:rPr>
-        <w:t>“Connections.py</w:t>
+        <w:t xml:space="preserve"> “Connections.py</w:t>
       </w:r>
       <w:r>
         <w:rPr>
@@ -2733,14 +2623,7 @@
                 <w:rFonts w:cs="Arial"/>
                 <w:color w:val="ABB2BF"/>
               </w:rPr>
-              <w:t>,</w:t>
-            </w:r>
-            <w:r>
-              <w:rPr>
-                <w:rFonts w:cs="Arial"/>
-                <w:color w:val="ABB2BF"/>
-              </w:rPr>
-              <w:t xml:space="preserve"> </w:t>
+              <w:t xml:space="preserve">, </w:t>
             </w:r>
             <w:r>
               <w:rPr>
@@ -3764,6 +3647,113 @@
         <w:rPr>
           <w:rFonts w:cs="Arial"/>
         </w:rPr>
+      </w:pPr>
+      <w:r>
+        <w:rPr>
+          <w:rFonts w:cs="Arial"/>
+        </w:rPr>
+        <w:lastRenderedPageBreak/>
+        <w:t xml:space="preserve">GitHub repository containing source </w:t>
+      </w:r>
+      <w:proofErr w:type="gramStart"/>
+      <w:r>
+        <w:rPr>
+          <w:rFonts w:cs="Arial"/>
+        </w:rPr>
+        <w:t>cod</w:t>
+      </w:r>
+      <w:r>
+        <w:rPr>
+          <w:rFonts w:cs="Arial"/>
+        </w:rPr>
+        <w:t>e</w:t>
+      </w:r>
+      <w:proofErr w:type="gramEnd"/>
+    </w:p>
+    <w:p>
+      <w:pPr>
+        <w:rPr>
+          <w:rFonts w:ascii="Arial" w:hAnsi="Arial" w:cs="Arial"/>
+          <w:lang w:eastAsia="en-US"/>
+        </w:rPr>
+      </w:pPr>
+      <w:r>
+        <w:rPr>
+          <w:rFonts w:ascii="Arial" w:hAnsi="Arial" w:cs="Arial"/>
+          <w:lang w:eastAsia="en-US"/>
+        </w:rPr>
+        <w:t>This is the 1.0 release of the game Connections.py:</w:t>
+      </w:r>
+    </w:p>
+    <w:p>
+      <w:pPr>
+        <w:rPr>
+          <w:rFonts w:ascii="Arial" w:hAnsi="Arial" w:cs="Arial"/>
+          <w:lang w:eastAsia="en-US"/>
+        </w:rPr>
+      </w:pPr>
+      <w:hyperlink r:id="rId11" w:history="1">
+        <w:r>
+          <w:rPr>
+            <w:rStyle w:val="Hyperlink"/>
+            <w:rFonts w:cs="Arial"/>
+            <w:lang w:eastAsia="en-US"/>
+          </w:rPr>
+          <w:t>https://github.com/DeMass199/Task-1-term-1-Assessment.git</w:t>
+        </w:r>
+      </w:hyperlink>
+      <w:r>
+        <w:rPr>
+          <w:rFonts w:ascii="Arial" w:hAnsi="Arial" w:cs="Arial"/>
+          <w:lang w:eastAsia="en-US"/>
+        </w:rPr>
+        <w:t xml:space="preserve"> </w:t>
+      </w:r>
+    </w:p>
+    <w:p>
+      <w:pPr>
+        <w:rPr>
+          <w:rFonts w:ascii="Arial" w:hAnsi="Arial" w:cs="Arial"/>
+          <w:lang w:eastAsia="en-US"/>
+        </w:rPr>
+      </w:pPr>
+    </w:p>
+    <w:p>
+      <w:pPr>
+        <w:rPr>
+          <w:rFonts w:ascii="Arial" w:hAnsi="Arial" w:cs="Arial"/>
+          <w:lang w:eastAsia="en-US"/>
+        </w:rPr>
+      </w:pPr>
+    </w:p>
+    <w:p>
+      <w:pPr>
+        <w:rPr>
+          <w:rFonts w:ascii="Arial" w:hAnsi="Arial" w:cs="Arial"/>
+          <w:lang w:eastAsia="en-US"/>
+        </w:rPr>
+      </w:pPr>
+      <w:r>
+        <w:rPr>
+          <w:rFonts w:ascii="Arial" w:hAnsi="Arial" w:cs="Arial"/>
+          <w:lang w:eastAsia="en-US"/>
+        </w:rPr>
+        <w:t xml:space="preserve">This is the </w:t>
+      </w:r>
+      <w:r>
+        <w:rPr>
+          <w:rFonts w:ascii="Arial" w:hAnsi="Arial" w:cs="Arial"/>
+          <w:lang w:eastAsia="en-US"/>
+        </w:rPr>
+        <w:t>1.1 update of Connections.py:</w:t>
+      </w:r>
+    </w:p>
+    <w:p>
+      <w:pPr>
+        <w:rPr>
+          <w:rFonts w:ascii="Arial" w:hAnsi="Arial" w:cs="Arial"/>
+          <w:lang w:eastAsia="en-US"/>
+        </w:rPr>
         <w:sectPr>
           <w:pgSz w:w="11906" w:h="16838"/>
           <w:pgMar w:top="1440" w:right="1440" w:bottom="1440" w:left="1440" w:header="708" w:footer="708" w:gutter="0"/>
@@ -3771,19 +3761,6 @@
           <w:docGrid w:linePitch="360"/>
         </w:sectPr>
       </w:pPr>
-      <w:r>
-        <w:rPr>
-          <w:rFonts w:cs="Arial"/>
-        </w:rPr>
-        <w:lastRenderedPageBreak/>
-        <w:t>Link to your GitHub repository containing source cod</w:t>
-      </w:r>
-      <w:r>
-        <w:rPr>
-          <w:rFonts w:cs="Arial"/>
-        </w:rPr>
-        <w:t>e</w:t>
-      </w:r>
     </w:p>
     <w:p>
       <w:pPr>
@@ -6360,6 +6337,18 @@
       <w:u w:val="single"/>
     </w:rPr>
   </w:style>
+  <w:style w:type="character" w:styleId="UnresolvedMention">
+    <w:name w:val="Unresolved Mention"/>
+    <w:basedOn w:val="DefaultParagraphFont"/>
+    <w:uiPriority w:val="99"/>
+    <w:semiHidden/>
+    <w:unhideWhenUsed/>
+    <w:rsid w:val="009767DD"/>
+    <w:rPr>
+      <w:color w:val="605E5C"/>
+      <w:shd w:val="clear" w:color="auto" w:fill="E1DFDD"/>
+    </w:rPr>
+  </w:style>
 </w:styles>
 </file>
 

</xml_diff>